<commit_message>
Se hicieron modificaciones en varios TF
</commit_message>
<xml_diff>
--- a/repository/S.A.P.O/Producto/Iteraciones/Iteracion_02/02_Documento_Requerimiento/Trazos finos/Trazo_Fino_CU_Consultar_Paciente.docx
+++ b/repository/S.A.P.O/Producto/Iteraciones/Iteracion_02/02_Documento_Requerimiento/Trazos finos/Trazo_Fino_CU_Consultar_Paciente.docx
@@ -1032,7 +1032,17 @@
               </w:numPr>
             </w:pPr>
             <w:r>
-              <w:t>El sistema procede a buscar entre los pacientes registrados para encontrar aquellos que se adecúen a los criterios de búsqueda especificados y encuentra uno o más.</w:t>
+              <w:t>El sistema procede a buscar entre los pacientes registrados para encontrar aquellos que se adecúen a los criterios de búsqueda especificados y encuentra uno o más</w:t>
+            </w:r>
+            <w:r>
+              <w:t xml:space="preserve"> y muestra nombre, apellido, tipo y número de documento, edad, materia y trabajo práctico al que </w:t>
+            </w:r>
+            <w:r>
+              <w:lastRenderedPageBreak/>
+              <w:t>aplica</w:t>
+            </w:r>
+            <w:r>
+              <w:t>.</w:t>
             </w:r>
           </w:p>
         </w:tc>
@@ -1056,6 +1066,7 @@
                 <w:szCs w:val="22"/>
                 <w:lang w:val="es-AR"/>
               </w:rPr>
+              <w:lastRenderedPageBreak/>
               <w:t xml:space="preserve">7.A </w:t>
             </w:r>
             <w:r>
@@ -1093,12 +1104,7 @@
               <w:t>7.A.1 El sistema informa que no se ha encontrado un paciente con las características necesarias.</w:t>
             </w:r>
           </w:p>
-          <w:p>
-            <w:r>
-              <w:lastRenderedPageBreak/>
-              <w:t>7.A.2 Fin del caso de uso.</w:t>
-            </w:r>
-          </w:p>
+          <w:p/>
         </w:tc>
       </w:tr>
       <w:tr>
@@ -1120,7 +1126,7 @@
             </w:pPr>
             <w:r>
               <w:lastRenderedPageBreak/>
-              <w:t>El sistema lista el o los pacientes encontrados mostrando la siguiente información: nombre, apellido, tipo y número de documento, edad, materia y trabajo práctico al que aplica.</w:t>
+              <w:t>Fin del caso de uso.</w:t>
             </w:r>
           </w:p>
         </w:tc>
@@ -1147,37 +1153,36 @@
         </w:trPr>
         <w:tc>
           <w:tcPr>
-            <w:tcW w:w="4489" w:type="dxa"/>
-            <w:gridSpan w:val="2"/>
-          </w:tcPr>
+            <w:tcW w:w="8978" w:type="dxa"/>
+            <w:gridSpan w:val="5"/>
+          </w:tcPr>
+          <w:p>
+            <w:r>
+              <w:rPr>
+                <w:b/>
+              </w:rPr>
+              <w:t>Observaciones:</w:t>
+            </w:r>
+            <w:r>
+              <w:rPr>
+                <w:b/>
+              </w:rPr>
+              <w:t xml:space="preserve"> </w:t>
+            </w:r>
+          </w:p>
           <w:p>
             <w:pPr>
               <w:pStyle w:val="Prrafodelista"/>
               <w:numPr>
                 <w:ilvl w:val="0"/>
-                <w:numId w:val="4"/>
+                <w:numId w:val="7"/>
               </w:numPr>
             </w:pPr>
             <w:r>
-              <w:t>Fin del caso de uso.</w:t>
-            </w:r>
-          </w:p>
-        </w:tc>
-        <w:tc>
-          <w:tcPr>
-            <w:tcW w:w="4489" w:type="dxa"/>
-            <w:gridSpan w:val="3"/>
-          </w:tcPr>
-          <w:p>
-            <w:pPr>
-              <w:pStyle w:val="Textoindependiente"/>
-              <w:rPr>
-                <w:rFonts w:ascii="Arial" w:hAnsi="Arial" w:cs="Arial"/>
-                <w:szCs w:val="22"/>
-                <w:lang w:val="es-AR"/>
-              </w:rPr>
-            </w:pPr>
-          </w:p>
+              <w:t>La materia y el práctico al que aplica un paciente se deriva de los diagnósticos que tenga el mismo.</w:t>
+            </w:r>
+          </w:p>
+          <w:p/>
         </w:tc>
       </w:tr>
       <w:tr>
@@ -1194,28 +1199,12 @@
               <w:rPr>
                 <w:b/>
               </w:rPr>
-              <w:t>Observaciones:</w:t>
-            </w:r>
-            <w:r>
-              <w:rPr>
-                <w:b/>
-              </w:rPr>
-              <w:t xml:space="preserve"> </w:t>
-            </w:r>
-          </w:p>
-          <w:p>
-            <w:pPr>
-              <w:pStyle w:val="Prrafodelista"/>
-              <w:numPr>
-                <w:ilvl w:val="0"/>
-                <w:numId w:val="7"/>
-              </w:numPr>
-            </w:pPr>
-            <w:r>
-              <w:t>La materia y el práctico al que aplica un paciente se deriva de los diagnósticos que tenga el mismo.</w:t>
-            </w:r>
-          </w:p>
-          <w:p/>
+              <w:t>Requerimientos No Funcionales:</w:t>
+            </w:r>
+            <w:r>
+              <w:t xml:space="preserve"> no aplica</w:t>
+            </w:r>
+          </w:p>
         </w:tc>
       </w:tr>
       <w:tr>
@@ -1232,7 +1221,7 @@
               <w:rPr>
                 <w:b/>
               </w:rPr>
-              <w:t>Requerimientos No Funcionales:</w:t>
+              <w:t>Asociaciones de Extensión:</w:t>
             </w:r>
             <w:r>
               <w:t xml:space="preserve"> no aplica</w:t>
@@ -1254,7 +1243,7 @@
               <w:rPr>
                 <w:b/>
               </w:rPr>
-              <w:t>Asociaciones de Extensión:</w:t>
+              <w:t>Asociaciones de Inclusión:</w:t>
             </w:r>
             <w:r>
               <w:t xml:space="preserve"> no aplica</w:t>
@@ -1276,7 +1265,7 @@
               <w:rPr>
                 <w:b/>
               </w:rPr>
-              <w:t>Asociaciones de Inclusión:</w:t>
+              <w:t>Caso de uso donde se incluye:</w:t>
             </w:r>
             <w:r>
               <w:t xml:space="preserve"> no aplica</w:t>
@@ -1298,10 +1287,16 @@
               <w:rPr>
                 <w:b/>
               </w:rPr>
-              <w:t>Caso de uso donde se incluye:</w:t>
-            </w:r>
-            <w:r>
-              <w:t xml:space="preserve"> no aplica</w:t>
+              <w:t>Caso de uso al que extiende:</w:t>
+            </w:r>
+            <w:r>
+              <w:t xml:space="preserve"> </w:t>
+            </w:r>
+            <w:r>
+              <w:rPr>
+                <w:bCs/>
+              </w:rPr>
+              <w:t>“Registrar asignación de paciente”</w:t>
             </w:r>
           </w:p>
         </w:tc>
@@ -1320,16 +1315,10 @@
               <w:rPr>
                 <w:b/>
               </w:rPr>
-              <w:t>Caso de uso al que extiende:</w:t>
-            </w:r>
-            <w:r>
-              <w:t xml:space="preserve"> </w:t>
-            </w:r>
-            <w:r>
-              <w:rPr>
-                <w:bCs/>
-              </w:rPr>
-              <w:t>“Registrar asignación de paciente”</w:t>
+              <w:t>Caso de uso de Generalización:</w:t>
+            </w:r>
+            <w:r>
+              <w:t xml:space="preserve"> no aplica</w:t>
             </w:r>
           </w:p>
         </w:tc>
@@ -1342,16 +1331,19 @@
           <w:tcPr>
             <w:tcW w:w="8978" w:type="dxa"/>
             <w:gridSpan w:val="5"/>
-          </w:tcPr>
-          <w:p>
-            <w:r>
-              <w:rPr>
-                <w:b/>
-              </w:rPr>
-              <w:t>Caso de uso de Generalización:</w:t>
-            </w:r>
-            <w:r>
-              <w:t xml:space="preserve"> no aplica</w:t>
+            <w:shd w:val="clear" w:color="auto" w:fill="DDD9C3" w:themeFill="background2" w:themeFillShade="E6"/>
+          </w:tcPr>
+          <w:p>
+            <w:pPr>
+              <w:rPr>
+                <w:b/>
+              </w:rPr>
+            </w:pPr>
+            <w:r>
+              <w:rPr>
+                <w:b/>
+              </w:rPr>
+              <w:t>Información del documento</w:t>
             </w:r>
           </w:p>
         </w:tc>
@@ -1362,21 +1354,54 @@
         </w:trPr>
         <w:tc>
           <w:tcPr>
-            <w:tcW w:w="8978" w:type="dxa"/>
-            <w:gridSpan w:val="5"/>
-            <w:shd w:val="clear" w:color="auto" w:fill="DDD9C3" w:themeFill="background2" w:themeFillShade="E6"/>
-          </w:tcPr>
-          <w:p>
-            <w:pPr>
-              <w:rPr>
-                <w:b/>
-              </w:rPr>
-            </w:pPr>
-            <w:r>
-              <w:rPr>
-                <w:b/>
-              </w:rPr>
-              <w:t>Información del documento</w:t>
+            <w:tcW w:w="4489" w:type="dxa"/>
+            <w:gridSpan w:val="2"/>
+          </w:tcPr>
+          <w:p>
+            <w:pPr>
+              <w:rPr>
+                <w:b/>
+              </w:rPr>
+            </w:pPr>
+            <w:r>
+              <w:rPr>
+                <w:b/>
+              </w:rPr>
+              <w:t xml:space="preserve">Autor: </w:t>
+            </w:r>
+            <w:r>
+              <w:t>Biancato, Enzo</w:t>
+            </w:r>
+          </w:p>
+        </w:tc>
+        <w:tc>
+          <w:tcPr>
+            <w:tcW w:w="4489" w:type="dxa"/>
+            <w:gridSpan w:val="3"/>
+          </w:tcPr>
+          <w:p>
+            <w:pPr>
+              <w:rPr>
+                <w:b/>
+              </w:rPr>
+            </w:pPr>
+            <w:r>
+              <w:rPr>
+                <w:b/>
+              </w:rPr>
+              <w:t>Fecha creación:</w:t>
+            </w:r>
+            <w:r>
+              <w:rPr>
+                <w:b/>
+              </w:rPr>
+              <w:t xml:space="preserve"> </w:t>
+            </w:r>
+            <w:r>
+              <w:rPr>
+                <w:bCs/>
+              </w:rPr>
+              <w:t>15/07/2013</w:t>
             </w:r>
           </w:p>
         </w:tc>
@@ -1400,10 +1425,16 @@
               <w:rPr>
                 <w:b/>
               </w:rPr>
-              <w:t xml:space="preserve">Autor: </w:t>
-            </w:r>
-            <w:r>
-              <w:t>Biancato, Enzo</w:t>
+              <w:t>Autor última modificación:</w:t>
+            </w:r>
+            <w:r>
+              <w:rPr>
+                <w:b/>
+              </w:rPr>
+              <w:t xml:space="preserve"> </w:t>
+            </w:r>
+            <w:r>
+              <w:t>López Arzuaga, Ignacio</w:t>
             </w:r>
           </w:p>
         </w:tc>
@@ -1413,16 +1444,11 @@
             <w:gridSpan w:val="3"/>
           </w:tcPr>
           <w:p>
-            <w:pPr>
-              <w:rPr>
-                <w:b/>
-              </w:rPr>
-            </w:pPr>
-            <w:r>
-              <w:rPr>
-                <w:b/>
-              </w:rPr>
-              <w:t>Fecha creación:</w:t>
+            <w:r>
+              <w:rPr>
+                <w:b/>
+              </w:rPr>
+              <w:t xml:space="preserve">Fecha última modificación: </w:t>
             </w:r>
             <w:r>
               <w:rPr>
@@ -1431,66 +1457,10 @@
               <w:t xml:space="preserve"> </w:t>
             </w:r>
             <w:r>
-              <w:rPr>
-                <w:bCs/>
-              </w:rPr>
-              <w:t>15/07/2013</w:t>
-            </w:r>
-          </w:p>
-        </w:tc>
-      </w:tr>
-      <w:tr>
-        <w:trPr>
-          <w:jc w:val="center"/>
-        </w:trPr>
-        <w:tc>
-          <w:tcPr>
-            <w:tcW w:w="4489" w:type="dxa"/>
-            <w:gridSpan w:val="2"/>
-          </w:tcPr>
-          <w:p>
-            <w:pPr>
-              <w:rPr>
-                <w:b/>
-              </w:rPr>
-            </w:pPr>
-            <w:r>
-              <w:rPr>
-                <w:b/>
-              </w:rPr>
-              <w:t>Autor última modificación:</w:t>
-            </w:r>
-            <w:r>
-              <w:rPr>
-                <w:b/>
-              </w:rPr>
-              <w:t xml:space="preserve"> </w:t>
-            </w:r>
-            <w:r>
-              <w:t>Biancato, Enzo</w:t>
-            </w:r>
-          </w:p>
-        </w:tc>
-        <w:tc>
-          <w:tcPr>
-            <w:tcW w:w="4489" w:type="dxa"/>
-            <w:gridSpan w:val="3"/>
-          </w:tcPr>
-          <w:p>
-            <w:r>
-              <w:rPr>
-                <w:b/>
-              </w:rPr>
-              <w:t xml:space="preserve">Fecha última modificación: </w:t>
-            </w:r>
-            <w:r>
-              <w:rPr>
-                <w:b/>
-              </w:rPr>
-              <w:t xml:space="preserve"> </w:t>
-            </w:r>
-            <w:r>
-              <w:t>06/09/2013</w:t>
+              <w:t>23</w:t>
+            </w:r>
+            <w:r>
+              <w:t>/09/2013</w:t>
             </w:r>
           </w:p>
         </w:tc>

</xml_diff>

<commit_message>
Modificación de la Plantilla_Trazo_Fino. Se amoldaron todos los TF a la nueva Plantilla y se los modificó en el Workflow Requerimientos.
</commit_message>
<xml_diff>
--- a/repository/S.A.P.O/Producto/Iteraciones/Iteracion_02/02_Documento_Requerimiento/Trazos finos/Trazo_Fino_CU_Consultar_Paciente.docx
+++ b/repository/S.A.P.O/Producto/Iteraciones/Iteracion_02/02_Documento_Requerimiento/Trazos finos/Trazo_Fino_CU_Consultar_Paciente.docx
@@ -45,16 +45,7 @@
               <w:rPr>
                 <w:b/>
               </w:rPr>
-              <w:t>Nombre del Caso de Uso:</w:t>
-            </w:r>
-            <w:r>
-              <w:rPr>
-                <w:b/>
-              </w:rPr>
-              <w:t xml:space="preserve"> </w:t>
-            </w:r>
-            <w:r>
-              <w:t>Consultar Paciente</w:t>
+              <w:t xml:space="preserve">Nombre del Caso de Uso: </w:t>
             </w:r>
           </w:p>
         </w:tc>
@@ -161,16 +152,7 @@
               <w:rPr>
                 <w:b/>
               </w:rPr>
-              <w:t>Paquete:</w:t>
-            </w:r>
-            <w:r>
-              <w:rPr>
-                <w:b/>
-              </w:rPr>
-              <w:t xml:space="preserve"> </w:t>
-            </w:r>
-            <w:r>
-              <w:t>Gestión de historias clínicas y pacientes</w:t>
+              <w:t xml:space="preserve">Paquete: </w:t>
             </w:r>
           </w:p>
         </w:tc>
@@ -436,13 +418,7 @@
               <w:rPr>
                 <w:b/>
               </w:rPr>
-              <w:t>Actor Principal:</w:t>
-            </w:r>
-            <w:r>
-              <w:rPr>
-                <w:b/>
-              </w:rPr>
-              <w:t xml:space="preserve"> </w:t>
+              <w:t xml:space="preserve">Actor Principal: </w:t>
             </w:r>
             <w:r>
               <w:t>Responsable de Asignaciones (RA)</w:t>
@@ -552,16 +528,7 @@
               <w:rPr>
                 <w:b/>
               </w:rPr>
-              <w:t>Objetivo</w:t>
-            </w:r>
-            <w:r>
-              <w:rPr>
-                <w:b/>
-              </w:rPr>
-              <w:t xml:space="preserve">: </w:t>
-            </w:r>
-            <w:r>
-              <w:t>Buscar pacientes registrados en el sistema en función de ciertos parámetros.</w:t>
+              <w:t xml:space="preserve">Objetivo: </w:t>
             </w:r>
           </w:p>
           <w:p/>
@@ -647,32 +614,8 @@
                 <w:ilvl w:val="0"/>
                 <w:numId w:val="9"/>
               </w:numPr>
-              <w:rPr>
-                <w:b/>
-                <w:u w:val="single"/>
-              </w:rPr>
-            </w:pPr>
-            <w:r>
-              <w:t>El caso de uso se ejecuta correctamente encontrando uno o más pacientes.</w:t>
-            </w:r>
-          </w:p>
-          <w:p>
-            <w:pPr>
-              <w:pStyle w:val="Prrafodelista"/>
-              <w:numPr>
-                <w:ilvl w:val="0"/>
-                <w:numId w:val="9"/>
-              </w:numPr>
-              <w:rPr>
-                <w:b/>
-                <w:u w:val="single"/>
-              </w:rPr>
-            </w:pPr>
-            <w:r>
-              <w:t>El caso de uso se ejecuta correctamente sin encontrar pacientes con las características deseadas.</w:t>
-            </w:r>
-          </w:p>
-          <w:p/>
+            </w:pPr>
+          </w:p>
         </w:tc>
       </w:tr>
       <w:tr>
@@ -706,22 +649,9 @@
               <w:t>:</w:t>
             </w:r>
             <w:r>
-              <w:t xml:space="preserve"> El caso de uso se cancela cuando:</w:t>
-            </w:r>
-          </w:p>
-          <w:p>
-            <w:pPr>
-              <w:pStyle w:val="Prrafodelista"/>
-              <w:numPr>
-                <w:ilvl w:val="0"/>
-                <w:numId w:val="8"/>
-              </w:numPr>
-            </w:pPr>
-            <w:r>
-              <w:t>El responsable de asignación no confirma la búsqueda a través del botón “Buscar paciente”.</w:t>
-            </w:r>
-          </w:p>
-          <w:p/>
+              <w:t xml:space="preserve"> </w:t>
+            </w:r>
+          </w:p>
         </w:tc>
       </w:tr>
       <w:tr>
@@ -1035,11 +965,7 @@
               <w:t>El sistema procede a buscar entre los pacientes registrados para encontrar aquellos que se adecúen a los criterios de búsqueda especificados y encuentra uno o más</w:t>
             </w:r>
             <w:r>
-              <w:t xml:space="preserve"> y muestra nombre, apellido, tipo y número de documento, edad, materia y trabajo práctico al que </w:t>
-            </w:r>
-            <w:r>
-              <w:lastRenderedPageBreak/>
-              <w:t>aplica</w:t>
+              <w:t xml:space="preserve"> y muestra nombre, apellido, tipo y número de documento, edad, materia y trabajo práctico al que aplica</w:t>
             </w:r>
             <w:r>
               <w:t>.</w:t>
@@ -1066,24 +992,7 @@
                 <w:szCs w:val="22"/>
                 <w:lang w:val="es-AR"/>
               </w:rPr>
-              <w:lastRenderedPageBreak/>
-              <w:t xml:space="preserve">7.A </w:t>
-            </w:r>
-            <w:r>
-              <w:rPr>
-                <w:rFonts w:ascii="Arial" w:hAnsi="Arial" w:cs="Arial"/>
-                <w:szCs w:val="22"/>
-                <w:lang w:val="es-AR"/>
-              </w:rPr>
-              <w:t xml:space="preserve">El sistema procede a buscar entre los pacientes registrados para encontrar aquellos que se adecúen a los criterios de búsqueda especificados </w:t>
-            </w:r>
-            <w:r>
-              <w:rPr>
-                <w:rFonts w:ascii="Arial" w:hAnsi="Arial" w:cs="Arial"/>
-                <w:szCs w:val="22"/>
-                <w:lang w:val="es-AR"/>
-              </w:rPr>
-              <w:t>y no hay resultados.</w:t>
+              <w:t>7.A El sistema procede a buscar entre los pacientes registrados para encontrar aquellos que se adecúen a los criterios de búsqueda especificados y no hay resultados.</w:t>
             </w:r>
           </w:p>
           <w:p>
@@ -1125,7 +1034,6 @@
               </w:numPr>
             </w:pPr>
             <w:r>
-              <w:lastRenderedPageBreak/>
               <w:t>Fin del caso de uso.</w:t>
             </w:r>
           </w:p>
@@ -1199,6 +1107,7 @@
               <w:rPr>
                 <w:b/>
               </w:rPr>
+              <w:lastRenderedPageBreak/>
               <w:t>Requerimientos No Funcionales:</w:t>
             </w:r>
             <w:r>
@@ -1461,6 +1370,2722 @@
             </w:r>
             <w:r>
               <w:t>/09/2013</w:t>
+            </w:r>
+          </w:p>
+        </w:tc>
+      </w:tr>
+    </w:tbl>
+    <w:p/>
+    <w:p/>
+    <w:tbl>
+      <w:tblPr>
+        <w:tblW w:w="5000" w:type="pct"/>
+        <w:jc w:val="center"/>
+        <w:tblCellSpacing w:w="20" w:type="dxa"/>
+        <w:tblBorders>
+          <w:top w:val="outset" w:sz="6" w:space="0" w:color="auto"/>
+          <w:left w:val="outset" w:sz="6" w:space="0" w:color="auto"/>
+          <w:bottom w:val="outset" w:sz="6" w:space="0" w:color="auto"/>
+          <w:right w:val="outset" w:sz="6" w:space="0" w:color="auto"/>
+          <w:insideH w:val="outset" w:sz="6" w:space="0" w:color="auto"/>
+          <w:insideV w:val="outset" w:sz="6" w:space="0" w:color="auto"/>
+        </w:tblBorders>
+        <w:tblCellMar>
+          <w:left w:w="70" w:type="dxa"/>
+          <w:right w:w="70" w:type="dxa"/>
+        </w:tblCellMar>
+        <w:tblLook w:val="00AF"/>
+      </w:tblPr>
+      <w:tblGrid>
+        <w:gridCol w:w="1037"/>
+        <w:gridCol w:w="1312"/>
+        <w:gridCol w:w="753"/>
+        <w:gridCol w:w="1975"/>
+        <w:gridCol w:w="825"/>
+        <w:gridCol w:w="348"/>
+        <w:gridCol w:w="1813"/>
+        <w:gridCol w:w="293"/>
+        <w:gridCol w:w="2694"/>
+      </w:tblGrid>
+      <w:tr>
+        <w:trPr>
+          <w:cantSplit/>
+          <w:trHeight w:val="385"/>
+          <w:tblCellSpacing w:w="20" w:type="dxa"/>
+          <w:jc w:val="center"/>
+        </w:trPr>
+        <w:tc>
+          <w:tcPr>
+            <w:tcW w:w="4964" w:type="pct"/>
+            <w:gridSpan w:val="9"/>
+            <w:tcBorders>
+              <w:top w:val="outset" w:sz="6" w:space="0" w:color="auto"/>
+              <w:left w:val="outset" w:sz="6" w:space="0" w:color="auto"/>
+              <w:bottom w:val="outset" w:sz="6" w:space="0" w:color="auto"/>
+              <w:right w:val="outset" w:sz="6" w:space="0" w:color="auto"/>
+            </w:tcBorders>
+            <w:hideMark/>
+          </w:tcPr>
+          <w:p>
+            <w:pPr>
+              <w:pStyle w:val="Sinespaciado"/>
+              <w:rPr>
+                <w:rFonts w:ascii="Arial" w:hAnsi="Arial" w:cs="Arial"/>
+                <w:lang w:eastAsia="es-ES"/>
+              </w:rPr>
+            </w:pPr>
+            <w:r>
+              <w:rPr>
+                <w:rFonts w:ascii="Arial" w:hAnsi="Arial" w:cs="Arial"/>
+                <w:b/>
+              </w:rPr>
+              <w:t>Paquete:</w:t>
+            </w:r>
+            <w:r>
+              <w:rPr>
+                <w:rFonts w:ascii="Arial" w:hAnsi="Arial" w:cs="Arial"/>
+              </w:rPr>
+              <w:t xml:space="preserve"> </w:t>
+            </w:r>
+            <w:r>
+              <w:rPr>
+                <w:rFonts w:ascii="Arial" w:hAnsi="Arial" w:cs="Arial"/>
+              </w:rPr>
+              <w:t>Gestión de historias clínicas y pacientes</w:t>
+            </w:r>
+          </w:p>
+        </w:tc>
+      </w:tr>
+      <w:tr>
+        <w:trPr>
+          <w:cantSplit/>
+          <w:trHeight w:val="385"/>
+          <w:tblCellSpacing w:w="20" w:type="dxa"/>
+          <w:jc w:val="center"/>
+        </w:trPr>
+        <w:tc>
+          <w:tcPr>
+            <w:tcW w:w="3602" w:type="pct"/>
+            <w:gridSpan w:val="7"/>
+            <w:tcBorders>
+              <w:top w:val="outset" w:sz="6" w:space="0" w:color="auto"/>
+              <w:left w:val="outset" w:sz="6" w:space="0" w:color="auto"/>
+              <w:bottom w:val="outset" w:sz="6" w:space="0" w:color="auto"/>
+              <w:right w:val="outset" w:sz="6" w:space="0" w:color="auto"/>
+            </w:tcBorders>
+            <w:shd w:val="clear" w:color="auto" w:fill="C0C0C0"/>
+            <w:hideMark/>
+          </w:tcPr>
+          <w:p>
+            <w:pPr>
+              <w:pStyle w:val="Sinespaciado"/>
+              <w:rPr>
+                <w:rFonts w:ascii="Arial" w:hAnsi="Arial" w:cs="Arial"/>
+                <w:lang w:eastAsia="es-ES"/>
+              </w:rPr>
+            </w:pPr>
+            <w:r>
+              <w:rPr>
+                <w:rFonts w:ascii="Arial" w:hAnsi="Arial" w:cs="Arial"/>
+                <w:b/>
+              </w:rPr>
+              <w:t>Nombre del Use Case:</w:t>
+            </w:r>
+            <w:r>
+              <w:rPr>
+                <w:rFonts w:ascii="Arial" w:hAnsi="Arial" w:cs="Arial"/>
+              </w:rPr>
+              <w:t xml:space="preserve"> </w:t>
+            </w:r>
+            <w:r>
+              <w:rPr>
+                <w:rFonts w:ascii="Arial" w:hAnsi="Arial" w:cs="Arial"/>
+              </w:rPr>
+              <w:t>Consultar Paciente</w:t>
+            </w:r>
+          </w:p>
+        </w:tc>
+        <w:tc>
+          <w:tcPr>
+            <w:tcW w:w="1344" w:type="pct"/>
+            <w:gridSpan w:val="2"/>
+            <w:tcBorders>
+              <w:top w:val="outset" w:sz="6" w:space="0" w:color="auto"/>
+              <w:left w:val="outset" w:sz="6" w:space="0" w:color="auto"/>
+              <w:bottom w:val="outset" w:sz="6" w:space="0" w:color="auto"/>
+              <w:right w:val="outset" w:sz="6" w:space="0" w:color="auto"/>
+            </w:tcBorders>
+            <w:shd w:val="clear" w:color="auto" w:fill="C0C0C0"/>
+            <w:hideMark/>
+          </w:tcPr>
+          <w:p>
+            <w:pPr>
+              <w:pStyle w:val="Sinespaciado"/>
+              <w:rPr>
+                <w:rFonts w:ascii="Arial" w:hAnsi="Arial" w:cs="Arial"/>
+                <w:lang w:eastAsia="es-ES"/>
+              </w:rPr>
+            </w:pPr>
+            <w:r>
+              <w:rPr>
+                <w:rFonts w:ascii="Arial" w:hAnsi="Arial" w:cs="Arial"/>
+                <w:b/>
+              </w:rPr>
+              <w:t>ID:</w:t>
+            </w:r>
+            <w:r>
+              <w:rPr>
+                <w:rFonts w:ascii="Arial" w:hAnsi="Arial" w:cs="Arial"/>
+              </w:rPr>
+              <w:t xml:space="preserve"> </w:t>
+            </w:r>
+            <w:r>
+              <w:rPr>
+                <w:rFonts w:ascii="Arial" w:hAnsi="Arial" w:cs="Arial"/>
+              </w:rPr>
+              <w:t>7</w:t>
+            </w:r>
+          </w:p>
+        </w:tc>
+      </w:tr>
+      <w:tr>
+        <w:trPr>
+          <w:cantSplit/>
+          <w:trHeight w:val="385"/>
+          <w:tblCellSpacing w:w="20" w:type="dxa"/>
+          <w:jc w:val="center"/>
+        </w:trPr>
+        <w:tc>
+          <w:tcPr>
+            <w:tcW w:w="4964" w:type="pct"/>
+            <w:gridSpan w:val="9"/>
+            <w:tcBorders>
+              <w:top w:val="outset" w:sz="6" w:space="0" w:color="auto"/>
+              <w:left w:val="outset" w:sz="6" w:space="0" w:color="auto"/>
+              <w:bottom w:val="outset" w:sz="6" w:space="0" w:color="auto"/>
+              <w:right w:val="outset" w:sz="6" w:space="0" w:color="auto"/>
+            </w:tcBorders>
+            <w:hideMark/>
+          </w:tcPr>
+          <w:p>
+            <w:pPr>
+              <w:pStyle w:val="Sinespaciado"/>
+              <w:rPr>
+                <w:rFonts w:ascii="Arial" w:hAnsi="Arial" w:cs="Arial"/>
+                <w:lang w:eastAsia="es-ES"/>
+              </w:rPr>
+            </w:pPr>
+            <w:r>
+              <w:rPr>
+                <w:rFonts w:ascii="Arial" w:hAnsi="Arial" w:cs="Arial"/>
+                <w:b/>
+              </w:rPr>
+              <w:t>Prioridad:</w:t>
+            </w:r>
+            <w:r>
+              <w:rPr>
+                <w:rFonts w:ascii="Arial" w:hAnsi="Arial" w:cs="Arial"/>
+              </w:rPr>
+              <w:t xml:space="preserve">                  </w:t>
+            </w:r>
+            <w:r>
+              <w:rPr>
+                <w:rFonts w:ascii="Arial" w:hAnsi="Arial" w:cs="Arial"/>
+              </w:rPr>
+              <w:fldChar w:fldCharType="begin">
+                <w:ffData>
+                  <w:name w:val=""/>
+                  <w:enabled/>
+                  <w:calcOnExit w:val="0"/>
+                  <w:checkBox>
+                    <w:sizeAuto/>
+                    <w:default w:val="1"/>
+                  </w:checkBox>
+                </w:ffData>
+              </w:fldChar>
+            </w:r>
+            <w:r>
+              <w:rPr>
+                <w:rFonts w:ascii="Arial" w:hAnsi="Arial" w:cs="Arial"/>
+              </w:rPr>
+              <w:instrText xml:space="preserve"> FORMCHECKBOX </w:instrText>
+            </w:r>
+            <w:r>
+              <w:rPr>
+                <w:rFonts w:ascii="Arial" w:hAnsi="Arial" w:cs="Arial"/>
+              </w:rPr>
+            </w:r>
+            <w:r>
+              <w:rPr>
+                <w:rFonts w:ascii="Arial" w:hAnsi="Arial" w:cs="Arial"/>
+              </w:rPr>
+              <w:fldChar w:fldCharType="end"/>
+            </w:r>
+            <w:r>
+              <w:rPr>
+                <w:rFonts w:ascii="Arial" w:hAnsi="Arial" w:cs="Arial"/>
+              </w:rPr>
+              <w:t xml:space="preserve"> Alta                                </w:t>
+            </w:r>
+            <w:r>
+              <w:rPr>
+                <w:rFonts w:ascii="Arial" w:hAnsi="Arial" w:cs="Arial"/>
+              </w:rPr>
+              <w:fldChar w:fldCharType="begin">
+                <w:ffData>
+                  <w:name w:val="Casilla5"/>
+                  <w:enabled/>
+                  <w:calcOnExit w:val="0"/>
+                  <w:checkBox>
+                    <w:sizeAuto/>
+                    <w:default w:val="0"/>
+                  </w:checkBox>
+                </w:ffData>
+              </w:fldChar>
+            </w:r>
+            <w:r>
+              <w:rPr>
+                <w:rFonts w:ascii="Arial" w:hAnsi="Arial" w:cs="Arial"/>
+              </w:rPr>
+              <w:instrText xml:space="preserve"> FORMCHECKBOX </w:instrText>
+            </w:r>
+            <w:r>
+              <w:rPr>
+                <w:rFonts w:ascii="Arial" w:hAnsi="Arial" w:cs="Arial"/>
+              </w:rPr>
+            </w:r>
+            <w:r>
+              <w:rPr>
+                <w:rFonts w:ascii="Arial" w:hAnsi="Arial" w:cs="Arial"/>
+              </w:rPr>
+              <w:fldChar w:fldCharType="end"/>
+            </w:r>
+            <w:r>
+              <w:rPr>
+                <w:rFonts w:ascii="Arial" w:hAnsi="Arial" w:cs="Arial"/>
+              </w:rPr>
+              <w:t xml:space="preserve"> Media                                  </w:t>
+            </w:r>
+            <w:r>
+              <w:rPr>
+                <w:rFonts w:ascii="Arial" w:hAnsi="Arial" w:cs="Arial"/>
+              </w:rPr>
+              <w:fldChar w:fldCharType="begin">
+                <w:ffData>
+                  <w:name w:val="Casilla5"/>
+                  <w:enabled/>
+                  <w:calcOnExit w:val="0"/>
+                  <w:checkBox>
+                    <w:sizeAuto/>
+                    <w:default w:val="0"/>
+                  </w:checkBox>
+                </w:ffData>
+              </w:fldChar>
+            </w:r>
+            <w:r>
+              <w:rPr>
+                <w:rFonts w:ascii="Arial" w:hAnsi="Arial" w:cs="Arial"/>
+              </w:rPr>
+              <w:instrText xml:space="preserve"> FORMCHECKBOX </w:instrText>
+            </w:r>
+            <w:r>
+              <w:rPr>
+                <w:rFonts w:ascii="Arial" w:hAnsi="Arial" w:cs="Arial"/>
+              </w:rPr>
+            </w:r>
+            <w:r>
+              <w:rPr>
+                <w:rFonts w:ascii="Arial" w:hAnsi="Arial" w:cs="Arial"/>
+              </w:rPr>
+              <w:fldChar w:fldCharType="end"/>
+            </w:r>
+            <w:r>
+              <w:rPr>
+                <w:rFonts w:ascii="Arial" w:hAnsi="Arial" w:cs="Arial"/>
+              </w:rPr>
+              <w:t xml:space="preserve">  Baja           </w:t>
+            </w:r>
+          </w:p>
+        </w:tc>
+      </w:tr>
+      <w:tr>
+        <w:trPr>
+          <w:cantSplit/>
+          <w:trHeight w:val="385"/>
+          <w:tblCellSpacing w:w="20" w:type="dxa"/>
+          <w:jc w:val="center"/>
+        </w:trPr>
+        <w:tc>
+          <w:tcPr>
+            <w:tcW w:w="2615" w:type="pct"/>
+            <w:gridSpan w:val="5"/>
+            <w:tcBorders>
+              <w:top w:val="outset" w:sz="6" w:space="0" w:color="auto"/>
+              <w:left w:val="outset" w:sz="6" w:space="0" w:color="auto"/>
+              <w:bottom w:val="outset" w:sz="6" w:space="0" w:color="auto"/>
+              <w:right w:val="outset" w:sz="6" w:space="0" w:color="auto"/>
+            </w:tcBorders>
+            <w:hideMark/>
+          </w:tcPr>
+          <w:p>
+            <w:pPr>
+              <w:pStyle w:val="Sinespaciado"/>
+              <w:rPr>
+                <w:rFonts w:ascii="Arial" w:hAnsi="Arial" w:cs="Arial"/>
+                <w:lang w:eastAsia="es-ES"/>
+              </w:rPr>
+            </w:pPr>
+            <w:r>
+              <w:rPr>
+                <w:rFonts w:ascii="Arial" w:hAnsi="Arial" w:cs="Arial"/>
+                <w:b/>
+              </w:rPr>
+              <w:t>Categoría:</w:t>
+            </w:r>
+            <w:r>
+              <w:rPr>
+                <w:rFonts w:ascii="Arial" w:hAnsi="Arial" w:cs="Arial"/>
+              </w:rPr>
+              <w:t xml:space="preserve">     </w:t>
+            </w:r>
+            <w:r>
+              <w:rPr>
+                <w:rFonts w:ascii="Arial" w:hAnsi="Arial" w:cs="Arial"/>
+              </w:rPr>
+              <w:fldChar w:fldCharType="begin">
+                <w:ffData>
+                  <w:name w:val=""/>
+                  <w:enabled/>
+                  <w:calcOnExit w:val="0"/>
+                  <w:checkBox>
+                    <w:sizeAuto/>
+                    <w:default w:val="1"/>
+                  </w:checkBox>
+                </w:ffData>
+              </w:fldChar>
+            </w:r>
+            <w:r>
+              <w:rPr>
+                <w:rFonts w:ascii="Arial" w:hAnsi="Arial" w:cs="Arial"/>
+              </w:rPr>
+              <w:instrText xml:space="preserve"> FORMCHECKBOX </w:instrText>
+            </w:r>
+            <w:r>
+              <w:rPr>
+                <w:rFonts w:ascii="Arial" w:hAnsi="Arial" w:cs="Arial"/>
+              </w:rPr>
+            </w:r>
+            <w:r>
+              <w:rPr>
+                <w:rFonts w:ascii="Arial" w:hAnsi="Arial" w:cs="Arial"/>
+              </w:rPr>
+              <w:fldChar w:fldCharType="end"/>
+            </w:r>
+            <w:r>
+              <w:rPr>
+                <w:rFonts w:ascii="Arial" w:hAnsi="Arial" w:cs="Arial"/>
+              </w:rPr>
+              <w:t xml:space="preserve"> Esencial                </w:t>
+            </w:r>
+            <w:r>
+              <w:rPr>
+                <w:rFonts w:ascii="Arial" w:hAnsi="Arial" w:cs="Arial"/>
+              </w:rPr>
+              <w:fldChar w:fldCharType="begin">
+                <w:ffData>
+                  <w:name w:val="Casilla5"/>
+                  <w:enabled/>
+                  <w:calcOnExit w:val="0"/>
+                  <w:checkBox>
+                    <w:sizeAuto/>
+                    <w:default w:val="0"/>
+                  </w:checkBox>
+                </w:ffData>
+              </w:fldChar>
+            </w:r>
+            <w:r>
+              <w:rPr>
+                <w:rFonts w:ascii="Arial" w:hAnsi="Arial" w:cs="Arial"/>
+              </w:rPr>
+              <w:instrText xml:space="preserve"> FORMCHECKBOX </w:instrText>
+            </w:r>
+            <w:r>
+              <w:rPr>
+                <w:rFonts w:ascii="Arial" w:hAnsi="Arial" w:cs="Arial"/>
+              </w:rPr>
+            </w:r>
+            <w:r>
+              <w:rPr>
+                <w:rFonts w:ascii="Arial" w:hAnsi="Arial" w:cs="Arial"/>
+              </w:rPr>
+              <w:fldChar w:fldCharType="end"/>
+            </w:r>
+            <w:r>
+              <w:rPr>
+                <w:rFonts w:ascii="Arial" w:hAnsi="Arial" w:cs="Arial"/>
+              </w:rPr>
+              <w:t xml:space="preserve">  Soporte           </w:t>
+            </w:r>
+          </w:p>
+        </w:tc>
+        <w:tc>
+          <w:tcPr>
+            <w:tcW w:w="2330" w:type="pct"/>
+            <w:gridSpan w:val="4"/>
+            <w:tcBorders>
+              <w:top w:val="outset" w:sz="6" w:space="0" w:color="auto"/>
+              <w:left w:val="outset" w:sz="6" w:space="0" w:color="auto"/>
+              <w:bottom w:val="outset" w:sz="6" w:space="0" w:color="auto"/>
+              <w:right w:val="outset" w:sz="6" w:space="0" w:color="auto"/>
+            </w:tcBorders>
+            <w:hideMark/>
+          </w:tcPr>
+          <w:p>
+            <w:pPr>
+              <w:pStyle w:val="Sinespaciado"/>
+              <w:rPr>
+                <w:rFonts w:ascii="Arial" w:hAnsi="Arial" w:cs="Arial"/>
+                <w:lang w:eastAsia="es-ES"/>
+              </w:rPr>
+            </w:pPr>
+            <w:r>
+              <w:rPr>
+                <w:rFonts w:ascii="Arial" w:hAnsi="Arial" w:cs="Arial"/>
+                <w:b/>
+              </w:rPr>
+              <w:t>Significativo para la Arquitectura:</w:t>
+            </w:r>
+            <w:r>
+              <w:rPr>
+                <w:rFonts w:ascii="Arial" w:hAnsi="Arial" w:cs="Arial"/>
+              </w:rPr>
+              <w:t xml:space="preserve">   </w:t>
+            </w:r>
+            <w:bookmarkStart w:id="0" w:name="Casilla5"/>
+            <w:r>
+              <w:rPr>
+                <w:rFonts w:ascii="Arial" w:hAnsi="Arial" w:cs="Arial"/>
+              </w:rPr>
+              <w:fldChar w:fldCharType="begin">
+                <w:ffData>
+                  <w:name w:val="Casilla5"/>
+                  <w:enabled/>
+                  <w:calcOnExit w:val="0"/>
+                  <w:checkBox>
+                    <w:sizeAuto/>
+                    <w:default w:val="1"/>
+                  </w:checkBox>
+                </w:ffData>
+              </w:fldChar>
+            </w:r>
+            <w:r>
+              <w:rPr>
+                <w:rFonts w:ascii="Arial" w:hAnsi="Arial" w:cs="Arial"/>
+              </w:rPr>
+              <w:instrText xml:space="preserve"> FORMCHECKBOX </w:instrText>
+            </w:r>
+            <w:r>
+              <w:rPr>
+                <w:rFonts w:ascii="Arial" w:hAnsi="Arial" w:cs="Arial"/>
+              </w:rPr>
+            </w:r>
+            <w:r>
+              <w:rPr>
+                <w:rFonts w:ascii="Arial" w:hAnsi="Arial" w:cs="Arial"/>
+              </w:rPr>
+              <w:fldChar w:fldCharType="end"/>
+            </w:r>
+            <w:bookmarkEnd w:id="0"/>
+            <w:r>
+              <w:rPr>
+                <w:rFonts w:ascii="Arial" w:hAnsi="Arial" w:cs="Arial"/>
+              </w:rPr>
+              <w:t xml:space="preserve"> Si        </w:t>
+            </w:r>
+            <w:r>
+              <w:rPr>
+                <w:rFonts w:ascii="Arial" w:hAnsi="Arial" w:cs="Arial"/>
+              </w:rPr>
+              <w:fldChar w:fldCharType="begin">
+                <w:ffData>
+                  <w:name w:val=""/>
+                  <w:enabled/>
+                  <w:calcOnExit w:val="0"/>
+                  <w:checkBox>
+                    <w:sizeAuto/>
+                    <w:default w:val="0"/>
+                  </w:checkBox>
+                </w:ffData>
+              </w:fldChar>
+            </w:r>
+            <w:r>
+              <w:rPr>
+                <w:rFonts w:ascii="Arial" w:hAnsi="Arial" w:cs="Arial"/>
+              </w:rPr>
+              <w:instrText xml:space="preserve"> FORMCHECKBOX </w:instrText>
+            </w:r>
+            <w:r>
+              <w:rPr>
+                <w:rFonts w:ascii="Arial" w:hAnsi="Arial" w:cs="Arial"/>
+              </w:rPr>
+            </w:r>
+            <w:r>
+              <w:rPr>
+                <w:rFonts w:ascii="Arial" w:hAnsi="Arial" w:cs="Arial"/>
+              </w:rPr>
+              <w:fldChar w:fldCharType="end"/>
+            </w:r>
+            <w:r>
+              <w:rPr>
+                <w:rFonts w:ascii="Arial" w:hAnsi="Arial" w:cs="Arial"/>
+              </w:rPr>
+              <w:t xml:space="preserve"> No</w:t>
+            </w:r>
+          </w:p>
+        </w:tc>
+      </w:tr>
+      <w:tr>
+        <w:trPr>
+          <w:cantSplit/>
+          <w:trHeight w:val="385"/>
+          <w:tblCellSpacing w:w="20" w:type="dxa"/>
+          <w:jc w:val="center"/>
+        </w:trPr>
+        <w:tc>
+          <w:tcPr>
+            <w:tcW w:w="4964" w:type="pct"/>
+            <w:gridSpan w:val="9"/>
+            <w:tcBorders>
+              <w:top w:val="outset" w:sz="6" w:space="0" w:color="auto"/>
+              <w:left w:val="outset" w:sz="6" w:space="0" w:color="auto"/>
+              <w:bottom w:val="outset" w:sz="6" w:space="0" w:color="auto"/>
+              <w:right w:val="outset" w:sz="6" w:space="0" w:color="auto"/>
+            </w:tcBorders>
+            <w:hideMark/>
+          </w:tcPr>
+          <w:p>
+            <w:pPr>
+              <w:pStyle w:val="Sinespaciado"/>
+              <w:rPr>
+                <w:rFonts w:ascii="Arial" w:hAnsi="Arial" w:cs="Arial"/>
+                <w:lang w:eastAsia="es-ES"/>
+              </w:rPr>
+            </w:pPr>
+            <w:r>
+              <w:rPr>
+                <w:rFonts w:ascii="Arial" w:hAnsi="Arial" w:cs="Arial"/>
+                <w:b/>
+              </w:rPr>
+              <w:t>Complejidad:</w:t>
+            </w:r>
+            <w:r>
+              <w:rPr>
+                <w:rFonts w:ascii="Arial" w:hAnsi="Arial" w:cs="Arial"/>
+              </w:rPr>
+              <w:t xml:space="preserve">   </w:t>
+            </w:r>
+            <w:r>
+              <w:rPr>
+                <w:rFonts w:ascii="Arial" w:hAnsi="Arial" w:cs="Arial"/>
+              </w:rPr>
+              <w:fldChar w:fldCharType="begin">
+                <w:ffData>
+                  <w:name w:val="Casilla5"/>
+                  <w:enabled/>
+                  <w:calcOnExit w:val="0"/>
+                  <w:checkBox>
+                    <w:sizeAuto/>
+                    <w:default w:val="0"/>
+                  </w:checkBox>
+                </w:ffData>
+              </w:fldChar>
+            </w:r>
+            <w:r>
+              <w:rPr>
+                <w:rFonts w:ascii="Arial" w:hAnsi="Arial" w:cs="Arial"/>
+              </w:rPr>
+              <w:instrText xml:space="preserve"> FORMCHECKBOX </w:instrText>
+            </w:r>
+            <w:r>
+              <w:rPr>
+                <w:rFonts w:ascii="Arial" w:hAnsi="Arial" w:cs="Arial"/>
+              </w:rPr>
+            </w:r>
+            <w:r>
+              <w:rPr>
+                <w:rFonts w:ascii="Arial" w:hAnsi="Arial" w:cs="Arial"/>
+              </w:rPr>
+              <w:fldChar w:fldCharType="end"/>
+            </w:r>
+            <w:r>
+              <w:rPr>
+                <w:rFonts w:ascii="Arial" w:hAnsi="Arial" w:cs="Arial"/>
+              </w:rPr>
+              <w:t xml:space="preserve"> Simple    </w:t>
+            </w:r>
+            <w:r>
+              <w:rPr>
+                <w:rFonts w:ascii="Arial" w:hAnsi="Arial" w:cs="Arial"/>
+              </w:rPr>
+              <w:fldChar w:fldCharType="begin">
+                <w:ffData>
+                  <w:name w:val=""/>
+                  <w:enabled/>
+                  <w:calcOnExit w:val="0"/>
+                  <w:checkBox>
+                    <w:sizeAuto/>
+                    <w:default w:val="1"/>
+                  </w:checkBox>
+                </w:ffData>
+              </w:fldChar>
+            </w:r>
+            <w:r>
+              <w:rPr>
+                <w:rFonts w:ascii="Arial" w:hAnsi="Arial" w:cs="Arial"/>
+              </w:rPr>
+              <w:instrText xml:space="preserve"> FORMCHECKBOX </w:instrText>
+            </w:r>
+            <w:r>
+              <w:rPr>
+                <w:rFonts w:ascii="Arial" w:hAnsi="Arial" w:cs="Arial"/>
+              </w:rPr>
+            </w:r>
+            <w:r>
+              <w:rPr>
+                <w:rFonts w:ascii="Arial" w:hAnsi="Arial" w:cs="Arial"/>
+              </w:rPr>
+              <w:fldChar w:fldCharType="end"/>
+            </w:r>
+            <w:r>
+              <w:rPr>
+                <w:rFonts w:ascii="Arial" w:hAnsi="Arial" w:cs="Arial"/>
+              </w:rPr>
+              <w:t xml:space="preserve"> Mediano    </w:t>
+            </w:r>
+            <w:r>
+              <w:rPr>
+                <w:rFonts w:ascii="Arial" w:hAnsi="Arial" w:cs="Arial"/>
+              </w:rPr>
+              <w:fldChar w:fldCharType="begin">
+                <w:ffData>
+                  <w:name w:val="Casilla5"/>
+                  <w:enabled/>
+                  <w:calcOnExit w:val="0"/>
+                  <w:checkBox>
+                    <w:sizeAuto/>
+                    <w:default w:val="0"/>
+                  </w:checkBox>
+                </w:ffData>
+              </w:fldChar>
+            </w:r>
+            <w:r>
+              <w:rPr>
+                <w:rFonts w:ascii="Arial" w:hAnsi="Arial" w:cs="Arial"/>
+              </w:rPr>
+              <w:instrText xml:space="preserve"> FORMCHECKBOX </w:instrText>
+            </w:r>
+            <w:r>
+              <w:rPr>
+                <w:rFonts w:ascii="Arial" w:hAnsi="Arial" w:cs="Arial"/>
+              </w:rPr>
+            </w:r>
+            <w:r>
+              <w:rPr>
+                <w:rFonts w:ascii="Arial" w:hAnsi="Arial" w:cs="Arial"/>
+              </w:rPr>
+              <w:fldChar w:fldCharType="end"/>
+            </w:r>
+            <w:r>
+              <w:rPr>
+                <w:rFonts w:ascii="Arial" w:hAnsi="Arial" w:cs="Arial"/>
+              </w:rPr>
+              <w:t xml:space="preserve">  Complejo  </w:t>
+            </w:r>
+            <w:r>
+              <w:rPr>
+                <w:rFonts w:ascii="Arial" w:hAnsi="Arial" w:cs="Arial"/>
+              </w:rPr>
+              <w:fldChar w:fldCharType="begin">
+                <w:ffData>
+                  <w:name w:val="Casilla5"/>
+                  <w:enabled/>
+                  <w:calcOnExit w:val="0"/>
+                  <w:checkBox>
+                    <w:sizeAuto/>
+                    <w:default w:val="0"/>
+                  </w:checkBox>
+                </w:ffData>
+              </w:fldChar>
+            </w:r>
+            <w:r>
+              <w:rPr>
+                <w:rFonts w:ascii="Arial" w:hAnsi="Arial" w:cs="Arial"/>
+              </w:rPr>
+              <w:instrText xml:space="preserve"> FORMCHECKBOX </w:instrText>
+            </w:r>
+            <w:r>
+              <w:rPr>
+                <w:rFonts w:ascii="Arial" w:hAnsi="Arial" w:cs="Arial"/>
+              </w:rPr>
+            </w:r>
+            <w:r>
+              <w:rPr>
+                <w:rFonts w:ascii="Arial" w:hAnsi="Arial" w:cs="Arial"/>
+              </w:rPr>
+              <w:fldChar w:fldCharType="end"/>
+            </w:r>
+            <w:r>
+              <w:rPr>
+                <w:rFonts w:ascii="Arial" w:hAnsi="Arial" w:cs="Arial"/>
+              </w:rPr>
+              <w:t xml:space="preserve">  Muy Complejo   </w:t>
+            </w:r>
+            <w:r>
+              <w:rPr>
+                <w:rFonts w:ascii="Arial" w:hAnsi="Arial" w:cs="Arial"/>
+              </w:rPr>
+              <w:fldChar w:fldCharType="begin">
+                <w:ffData>
+                  <w:name w:val="Casilla5"/>
+                  <w:enabled/>
+                  <w:calcOnExit w:val="0"/>
+                  <w:checkBox>
+                    <w:sizeAuto/>
+                    <w:default w:val="0"/>
+                  </w:checkBox>
+                </w:ffData>
+              </w:fldChar>
+            </w:r>
+            <w:r>
+              <w:rPr>
+                <w:rFonts w:ascii="Arial" w:hAnsi="Arial" w:cs="Arial"/>
+              </w:rPr>
+              <w:instrText xml:space="preserve"> FORMCHECKBOX </w:instrText>
+            </w:r>
+            <w:r>
+              <w:rPr>
+                <w:rFonts w:ascii="Arial" w:hAnsi="Arial" w:cs="Arial"/>
+              </w:rPr>
+            </w:r>
+            <w:r>
+              <w:rPr>
+                <w:rFonts w:ascii="Arial" w:hAnsi="Arial" w:cs="Arial"/>
+              </w:rPr>
+              <w:fldChar w:fldCharType="end"/>
+            </w:r>
+            <w:r>
+              <w:rPr>
+                <w:rFonts w:ascii="Arial" w:hAnsi="Arial" w:cs="Arial"/>
+              </w:rPr>
+              <w:t xml:space="preserve">  Extremadamente Complejo  </w:t>
+            </w:r>
+          </w:p>
+        </w:tc>
+      </w:tr>
+      <w:tr>
+        <w:trPr>
+          <w:cantSplit/>
+          <w:trHeight w:val="385"/>
+          <w:tblCellSpacing w:w="20" w:type="dxa"/>
+          <w:jc w:val="center"/>
+        </w:trPr>
+        <w:tc>
+          <w:tcPr>
+            <w:tcW w:w="2241" w:type="pct"/>
+            <w:gridSpan w:val="4"/>
+            <w:tcBorders>
+              <w:top w:val="outset" w:sz="6" w:space="0" w:color="auto"/>
+              <w:left w:val="outset" w:sz="6" w:space="0" w:color="auto"/>
+              <w:bottom w:val="outset" w:sz="6" w:space="0" w:color="auto"/>
+              <w:right w:val="outset" w:sz="6" w:space="0" w:color="auto"/>
+            </w:tcBorders>
+            <w:hideMark/>
+          </w:tcPr>
+          <w:p>
+            <w:pPr>
+              <w:pStyle w:val="Sinespaciado"/>
+              <w:rPr>
+                <w:rFonts w:ascii="Arial" w:hAnsi="Arial" w:cs="Arial"/>
+                <w:lang w:eastAsia="es-ES"/>
+              </w:rPr>
+            </w:pPr>
+            <w:r>
+              <w:rPr>
+                <w:rFonts w:ascii="Arial" w:hAnsi="Arial" w:cs="Arial"/>
+                <w:b/>
+              </w:rPr>
+              <w:t>Actor Principal:</w:t>
+            </w:r>
+            <w:r>
+              <w:rPr>
+                <w:rFonts w:ascii="Arial" w:hAnsi="Arial" w:cs="Arial"/>
+              </w:rPr>
+              <w:t xml:space="preserve"> Responsable de </w:t>
+            </w:r>
+            <w:r>
+              <w:rPr>
+                <w:rFonts w:ascii="Arial" w:hAnsi="Arial" w:cs="Arial"/>
+              </w:rPr>
+              <w:t>asignaciones (RA)</w:t>
+            </w:r>
+          </w:p>
+        </w:tc>
+        <w:tc>
+          <w:tcPr>
+            <w:tcW w:w="2705" w:type="pct"/>
+            <w:gridSpan w:val="5"/>
+            <w:tcBorders>
+              <w:top w:val="outset" w:sz="6" w:space="0" w:color="auto"/>
+              <w:left w:val="outset" w:sz="6" w:space="0" w:color="auto"/>
+              <w:bottom w:val="outset" w:sz="6" w:space="0" w:color="auto"/>
+              <w:right w:val="outset" w:sz="6" w:space="0" w:color="auto"/>
+            </w:tcBorders>
+            <w:hideMark/>
+          </w:tcPr>
+          <w:p>
+            <w:pPr>
+              <w:pStyle w:val="Sinespaciado"/>
+              <w:rPr>
+                <w:rFonts w:ascii="Arial" w:hAnsi="Arial" w:cs="Arial"/>
+                <w:lang w:eastAsia="es-ES"/>
+              </w:rPr>
+            </w:pPr>
+            <w:r>
+              <w:rPr>
+                <w:rFonts w:ascii="Arial" w:hAnsi="Arial" w:cs="Arial"/>
+                <w:b/>
+              </w:rPr>
+              <w:t>Actor Secundario:</w:t>
+            </w:r>
+            <w:r>
+              <w:rPr>
+                <w:rFonts w:ascii="Arial" w:hAnsi="Arial" w:cs="Arial"/>
+              </w:rPr>
+              <w:t xml:space="preserve"> no aplica</w:t>
+            </w:r>
+          </w:p>
+        </w:tc>
+      </w:tr>
+      <w:tr>
+        <w:trPr>
+          <w:cantSplit/>
+          <w:tblCellSpacing w:w="20" w:type="dxa"/>
+          <w:jc w:val="center"/>
+        </w:trPr>
+        <w:tc>
+          <w:tcPr>
+            <w:tcW w:w="4964" w:type="pct"/>
+            <w:gridSpan w:val="9"/>
+            <w:tcBorders>
+              <w:top w:val="outset" w:sz="6" w:space="0" w:color="auto"/>
+              <w:left w:val="outset" w:sz="6" w:space="0" w:color="auto"/>
+              <w:bottom w:val="outset" w:sz="6" w:space="0" w:color="auto"/>
+              <w:right w:val="outset" w:sz="6" w:space="0" w:color="auto"/>
+            </w:tcBorders>
+            <w:hideMark/>
+          </w:tcPr>
+          <w:p>
+            <w:pPr>
+              <w:pStyle w:val="Sinespaciado"/>
+              <w:rPr>
+                <w:rFonts w:ascii="Arial" w:hAnsi="Arial" w:cs="Arial"/>
+                <w:lang w:eastAsia="es-ES"/>
+              </w:rPr>
+            </w:pPr>
+            <w:r>
+              <w:rPr>
+                <w:rFonts w:ascii="Arial" w:hAnsi="Arial" w:cs="Arial"/>
+                <w:b/>
+              </w:rPr>
+              <w:t xml:space="preserve">Tipo de Use Case:                  </w:t>
+            </w:r>
+            <w:r>
+              <w:rPr>
+                <w:rFonts w:ascii="Arial" w:hAnsi="Arial" w:cs="Arial"/>
+              </w:rPr>
+              <w:fldChar w:fldCharType="begin">
+                <w:ffData>
+                  <w:name w:val=""/>
+                  <w:enabled/>
+                  <w:calcOnExit w:val="0"/>
+                  <w:checkBox>
+                    <w:sizeAuto/>
+                    <w:default w:val="1"/>
+                  </w:checkBox>
+                </w:ffData>
+              </w:fldChar>
+            </w:r>
+            <w:r>
+              <w:rPr>
+                <w:rFonts w:ascii="Arial" w:hAnsi="Arial" w:cs="Arial"/>
+              </w:rPr>
+              <w:instrText xml:space="preserve"> FORMCHECKBOX </w:instrText>
+            </w:r>
+            <w:r>
+              <w:rPr>
+                <w:rFonts w:ascii="Arial" w:hAnsi="Arial" w:cs="Arial"/>
+              </w:rPr>
+            </w:r>
+            <w:r>
+              <w:rPr>
+                <w:rFonts w:ascii="Arial" w:hAnsi="Arial" w:cs="Arial"/>
+              </w:rPr>
+              <w:fldChar w:fldCharType="end"/>
+            </w:r>
+            <w:r>
+              <w:rPr>
+                <w:rFonts w:ascii="Arial" w:hAnsi="Arial" w:cs="Arial"/>
+              </w:rPr>
+              <w:t xml:space="preserve">  Concreto                                       </w:t>
+            </w:r>
+            <w:r>
+              <w:rPr>
+                <w:rFonts w:ascii="Arial" w:hAnsi="Arial" w:cs="Arial"/>
+              </w:rPr>
+              <w:fldChar w:fldCharType="begin">
+                <w:ffData>
+                  <w:name w:val="Casilla5"/>
+                  <w:enabled/>
+                  <w:calcOnExit w:val="0"/>
+                  <w:checkBox>
+                    <w:sizeAuto/>
+                    <w:default w:val="0"/>
+                  </w:checkBox>
+                </w:ffData>
+              </w:fldChar>
+            </w:r>
+            <w:r>
+              <w:rPr>
+                <w:rFonts w:ascii="Arial" w:hAnsi="Arial" w:cs="Arial"/>
+              </w:rPr>
+              <w:instrText xml:space="preserve"> FORMCHECKBOX </w:instrText>
+            </w:r>
+            <w:r>
+              <w:rPr>
+                <w:rFonts w:ascii="Arial" w:hAnsi="Arial" w:cs="Arial"/>
+              </w:rPr>
+            </w:r>
+            <w:r>
+              <w:rPr>
+                <w:rFonts w:ascii="Arial" w:hAnsi="Arial" w:cs="Arial"/>
+              </w:rPr>
+              <w:fldChar w:fldCharType="end"/>
+            </w:r>
+            <w:r>
+              <w:rPr>
+                <w:rFonts w:ascii="Arial" w:hAnsi="Arial" w:cs="Arial"/>
+              </w:rPr>
+              <w:t xml:space="preserve">   Abstracto</w:t>
+            </w:r>
+          </w:p>
+        </w:tc>
+      </w:tr>
+      <w:tr>
+        <w:trPr>
+          <w:cantSplit/>
+          <w:tblCellSpacing w:w="20" w:type="dxa"/>
+          <w:jc w:val="center"/>
+        </w:trPr>
+        <w:tc>
+          <w:tcPr>
+            <w:tcW w:w="4964" w:type="pct"/>
+            <w:gridSpan w:val="9"/>
+            <w:tcBorders>
+              <w:top w:val="outset" w:sz="6" w:space="0" w:color="auto"/>
+              <w:left w:val="outset" w:sz="6" w:space="0" w:color="auto"/>
+              <w:bottom w:val="outset" w:sz="6" w:space="0" w:color="auto"/>
+              <w:right w:val="outset" w:sz="6" w:space="0" w:color="auto"/>
+            </w:tcBorders>
+          </w:tcPr>
+          <w:p>
+            <w:pPr>
+              <w:pStyle w:val="Sinespaciado"/>
+              <w:rPr>
+                <w:rFonts w:ascii="Arial" w:hAnsi="Arial" w:cs="Arial"/>
+                <w:b/>
+              </w:rPr>
+            </w:pPr>
+            <w:r>
+              <w:rPr>
+                <w:rFonts w:ascii="Arial" w:hAnsi="Arial" w:cs="Arial"/>
+                <w:b/>
+              </w:rPr>
+              <w:t xml:space="preserve">Objetivo: </w:t>
+            </w:r>
+          </w:p>
+          <w:p>
+            <w:pPr>
+              <w:pStyle w:val="Sinespaciado"/>
+              <w:rPr>
+                <w:rFonts w:ascii="Arial" w:hAnsi="Arial" w:cs="Arial"/>
+                <w:lang w:eastAsia="es-ES"/>
+              </w:rPr>
+            </w:pPr>
+            <w:r>
+              <w:rPr>
+                <w:rFonts w:ascii="Arial" w:hAnsi="Arial" w:cs="Arial"/>
+              </w:rPr>
+              <w:t>Buscar pacientes registrados en el sistema en función de ciertos parámetros.</w:t>
+            </w:r>
+          </w:p>
+        </w:tc>
+      </w:tr>
+      <w:tr>
+        <w:trPr>
+          <w:cantSplit/>
+          <w:tblCellSpacing w:w="20" w:type="dxa"/>
+          <w:jc w:val="center"/>
+        </w:trPr>
+        <w:tc>
+          <w:tcPr>
+            <w:tcW w:w="4964" w:type="pct"/>
+            <w:gridSpan w:val="9"/>
+            <w:tcBorders>
+              <w:top w:val="outset" w:sz="6" w:space="0" w:color="auto"/>
+              <w:left w:val="outset" w:sz="6" w:space="0" w:color="auto"/>
+              <w:bottom w:val="outset" w:sz="6" w:space="0" w:color="auto"/>
+              <w:right w:val="outset" w:sz="6" w:space="0" w:color="auto"/>
+            </w:tcBorders>
+          </w:tcPr>
+          <w:p>
+            <w:pPr>
+              <w:pStyle w:val="Sinespaciado"/>
+              <w:rPr>
+                <w:rFonts w:ascii="Arial" w:hAnsi="Arial" w:cs="Arial"/>
+                <w:lang w:eastAsia="es-ES"/>
+              </w:rPr>
+            </w:pPr>
+            <w:r>
+              <w:rPr>
+                <w:rFonts w:ascii="Arial" w:hAnsi="Arial" w:cs="Arial"/>
+                <w:b/>
+              </w:rPr>
+              <w:t>Precondiciones:</w:t>
+            </w:r>
+            <w:r>
+              <w:rPr>
+                <w:rFonts w:ascii="Arial" w:hAnsi="Arial" w:cs="Arial"/>
+              </w:rPr>
+              <w:t xml:space="preserve">  no aplica</w:t>
+            </w:r>
+          </w:p>
+        </w:tc>
+      </w:tr>
+      <w:tr>
+        <w:trPr>
+          <w:cantSplit/>
+          <w:trHeight w:val="243"/>
+          <w:tblCellSpacing w:w="20" w:type="dxa"/>
+          <w:jc w:val="center"/>
+        </w:trPr>
+        <w:tc>
+          <w:tcPr>
+            <w:tcW w:w="1331" w:type="pct"/>
+            <w:gridSpan w:val="3"/>
+            <w:vMerge w:val="restart"/>
+            <w:tcBorders>
+              <w:top w:val="outset" w:sz="6" w:space="0" w:color="auto"/>
+              <w:left w:val="outset" w:sz="6" w:space="0" w:color="auto"/>
+              <w:bottom w:val="outset" w:sz="6" w:space="0" w:color="auto"/>
+              <w:right w:val="outset" w:sz="6" w:space="0" w:color="auto"/>
+            </w:tcBorders>
+          </w:tcPr>
+          <w:p>
+            <w:pPr>
+              <w:pStyle w:val="Sinespaciado"/>
+              <w:rPr>
+                <w:rFonts w:ascii="Arial" w:hAnsi="Arial" w:cs="Arial"/>
+                <w:b/>
+                <w:lang w:eastAsia="es-ES"/>
+              </w:rPr>
+            </w:pPr>
+            <w:r>
+              <w:rPr>
+                <w:rFonts w:ascii="Arial" w:hAnsi="Arial" w:cs="Arial"/>
+                <w:b/>
+              </w:rPr>
+              <w:t>Post- Condiciones</w:t>
+            </w:r>
+          </w:p>
+          <w:p>
+            <w:pPr>
+              <w:pStyle w:val="Sinespaciado"/>
+              <w:rPr>
+                <w:rFonts w:ascii="Arial" w:hAnsi="Arial" w:cs="Arial"/>
+                <w:lang w:eastAsia="es-ES"/>
+              </w:rPr>
+            </w:pPr>
+          </w:p>
+        </w:tc>
+        <w:tc>
+          <w:tcPr>
+            <w:tcW w:w="3614" w:type="pct"/>
+            <w:gridSpan w:val="6"/>
+            <w:tcBorders>
+              <w:top w:val="outset" w:sz="6" w:space="0" w:color="auto"/>
+              <w:left w:val="outset" w:sz="6" w:space="0" w:color="auto"/>
+              <w:bottom w:val="outset" w:sz="6" w:space="0" w:color="auto"/>
+              <w:right w:val="outset" w:sz="6" w:space="0" w:color="auto"/>
+            </w:tcBorders>
+            <w:hideMark/>
+          </w:tcPr>
+          <w:p>
+            <w:pPr>
+              <w:pStyle w:val="Sinespaciado"/>
+              <w:rPr>
+                <w:rFonts w:ascii="Arial" w:hAnsi="Arial" w:cs="Arial"/>
+                <w:b/>
+              </w:rPr>
+            </w:pPr>
+            <w:r>
+              <w:rPr>
+                <w:rFonts w:ascii="Arial" w:hAnsi="Arial" w:cs="Arial"/>
+                <w:b/>
+              </w:rPr>
+              <w:t xml:space="preserve">Éxito: </w:t>
+            </w:r>
+          </w:p>
+          <w:p>
+            <w:pPr>
+              <w:pStyle w:val="Sinespaciado"/>
+              <w:numPr>
+                <w:ilvl w:val="0"/>
+                <w:numId w:val="15"/>
+              </w:numPr>
+              <w:rPr>
+                <w:rFonts w:ascii="Arial" w:hAnsi="Arial" w:cs="Arial"/>
+                <w:b/>
+                <w:u w:val="single"/>
+              </w:rPr>
+            </w:pPr>
+            <w:r>
+              <w:rPr>
+                <w:rFonts w:ascii="Arial" w:hAnsi="Arial" w:cs="Arial"/>
+              </w:rPr>
+              <w:t>El caso de uso se ejecuta correctamente encontrando uno o más pacientes.</w:t>
+            </w:r>
+          </w:p>
+          <w:p>
+            <w:pPr>
+              <w:pStyle w:val="Sinespaciado"/>
+              <w:numPr>
+                <w:ilvl w:val="0"/>
+                <w:numId w:val="15"/>
+              </w:numPr>
+              <w:rPr>
+                <w:rFonts w:ascii="Arial" w:hAnsi="Arial" w:cs="Arial"/>
+                <w:b/>
+                <w:u w:val="single"/>
+                <w:lang w:eastAsia="es-AR"/>
+              </w:rPr>
+            </w:pPr>
+            <w:r>
+              <w:rPr>
+                <w:rFonts w:ascii="Arial" w:hAnsi="Arial" w:cs="Arial"/>
+              </w:rPr>
+              <w:t>El caso de uso se ejecuta correctamente sin encontrar pacientes con las características deseadas.</w:t>
+            </w:r>
+          </w:p>
+        </w:tc>
+      </w:tr>
+      <w:tr>
+        <w:trPr>
+          <w:cantSplit/>
+          <w:trHeight w:val="243"/>
+          <w:tblCellSpacing w:w="20" w:type="dxa"/>
+          <w:jc w:val="center"/>
+        </w:trPr>
+        <w:tc>
+          <w:tcPr>
+            <w:tcW w:w="1331" w:type="pct"/>
+            <w:gridSpan w:val="3"/>
+            <w:vMerge/>
+            <w:tcBorders>
+              <w:top w:val="outset" w:sz="6" w:space="0" w:color="auto"/>
+              <w:left w:val="outset" w:sz="6" w:space="0" w:color="auto"/>
+              <w:bottom w:val="outset" w:sz="6" w:space="0" w:color="auto"/>
+              <w:right w:val="outset" w:sz="6" w:space="0" w:color="auto"/>
+            </w:tcBorders>
+            <w:vAlign w:val="center"/>
+            <w:hideMark/>
+          </w:tcPr>
+          <w:p>
+            <w:pPr>
+              <w:pStyle w:val="Sinespaciado"/>
+              <w:rPr>
+                <w:rFonts w:ascii="Arial" w:hAnsi="Arial" w:cs="Arial"/>
+                <w:lang w:eastAsia="es-ES"/>
+              </w:rPr>
+            </w:pPr>
+          </w:p>
+        </w:tc>
+        <w:tc>
+          <w:tcPr>
+            <w:tcW w:w="3614" w:type="pct"/>
+            <w:gridSpan w:val="6"/>
+            <w:tcBorders>
+              <w:top w:val="outset" w:sz="6" w:space="0" w:color="auto"/>
+              <w:left w:val="outset" w:sz="6" w:space="0" w:color="auto"/>
+              <w:bottom w:val="outset" w:sz="6" w:space="0" w:color="auto"/>
+              <w:right w:val="outset" w:sz="6" w:space="0" w:color="auto"/>
+            </w:tcBorders>
+            <w:hideMark/>
+          </w:tcPr>
+          <w:p>
+            <w:pPr>
+              <w:pStyle w:val="Sinespaciado"/>
+              <w:rPr>
+                <w:rFonts w:ascii="Arial" w:hAnsi="Arial" w:cs="Arial"/>
+                <w:b/>
+              </w:rPr>
+            </w:pPr>
+            <w:r>
+              <w:rPr>
+                <w:rFonts w:ascii="Arial" w:hAnsi="Arial" w:cs="Arial"/>
+                <w:b/>
+              </w:rPr>
+              <w:t xml:space="preserve">Fracaso: </w:t>
+            </w:r>
+          </w:p>
+          <w:p>
+            <w:pPr>
+              <w:pStyle w:val="Sinespaciado"/>
+              <w:numPr>
+                <w:ilvl w:val="0"/>
+                <w:numId w:val="16"/>
+              </w:numPr>
+              <w:rPr>
+                <w:rFonts w:ascii="Arial" w:hAnsi="Arial" w:cs="Arial"/>
+              </w:rPr>
+            </w:pPr>
+            <w:r>
+              <w:rPr>
+                <w:rFonts w:ascii="Arial" w:hAnsi="Arial" w:cs="Arial"/>
+              </w:rPr>
+              <w:t>El caso de uso se cancela cuando:</w:t>
+            </w:r>
+          </w:p>
+          <w:p>
+            <w:pPr>
+              <w:pStyle w:val="Sinespaciado"/>
+              <w:numPr>
+                <w:ilvl w:val="0"/>
+                <w:numId w:val="16"/>
+              </w:numPr>
+              <w:rPr>
+                <w:rFonts w:ascii="Arial" w:hAnsi="Arial" w:cs="Arial"/>
+                <w:lang w:eastAsia="es-AR"/>
+              </w:rPr>
+            </w:pPr>
+            <w:r>
+              <w:rPr>
+                <w:rFonts w:ascii="Arial" w:hAnsi="Arial" w:cs="Arial"/>
+              </w:rPr>
+              <w:t>El responsable de asignación no confirma la búsqueda a través del botón “Buscar paciente”.</w:t>
+            </w:r>
+          </w:p>
+        </w:tc>
+      </w:tr>
+      <w:tr>
+        <w:trPr>
+          <w:tblCellSpacing w:w="20" w:type="dxa"/>
+          <w:jc w:val="center"/>
+        </w:trPr>
+        <w:tc>
+          <w:tcPr>
+            <w:tcW w:w="2767" w:type="pct"/>
+            <w:gridSpan w:val="6"/>
+            <w:tcBorders>
+              <w:top w:val="outset" w:sz="6" w:space="0" w:color="auto"/>
+              <w:left w:val="outset" w:sz="6" w:space="0" w:color="auto"/>
+              <w:bottom w:val="outset" w:sz="6" w:space="0" w:color="auto"/>
+              <w:right w:val="outset" w:sz="6" w:space="0" w:color="auto"/>
+            </w:tcBorders>
+            <w:hideMark/>
+          </w:tcPr>
+          <w:p>
+            <w:pPr>
+              <w:pStyle w:val="Sinespaciado"/>
+              <w:jc w:val="center"/>
+              <w:rPr>
+                <w:rFonts w:ascii="Arial" w:hAnsi="Arial" w:cs="Arial"/>
+                <w:b/>
+              </w:rPr>
+            </w:pPr>
+            <w:r>
+              <w:rPr>
+                <w:rFonts w:ascii="Arial" w:hAnsi="Arial" w:cs="Arial"/>
+                <w:b/>
+              </w:rPr>
+              <w:t>Curso Normal</w:t>
+            </w:r>
+          </w:p>
+        </w:tc>
+        <w:tc>
+          <w:tcPr>
+            <w:tcW w:w="2178" w:type="pct"/>
+            <w:gridSpan w:val="3"/>
+            <w:tcBorders>
+              <w:top w:val="outset" w:sz="6" w:space="0" w:color="auto"/>
+              <w:left w:val="outset" w:sz="6" w:space="0" w:color="auto"/>
+              <w:bottom w:val="outset" w:sz="6" w:space="0" w:color="auto"/>
+              <w:right w:val="outset" w:sz="6" w:space="0" w:color="auto"/>
+            </w:tcBorders>
+            <w:hideMark/>
+          </w:tcPr>
+          <w:p>
+            <w:pPr>
+              <w:pStyle w:val="Sinespaciado"/>
+              <w:jc w:val="center"/>
+              <w:rPr>
+                <w:rFonts w:ascii="Arial" w:hAnsi="Arial" w:cs="Arial"/>
+                <w:b/>
+              </w:rPr>
+            </w:pPr>
+            <w:r>
+              <w:rPr>
+                <w:rFonts w:ascii="Arial" w:hAnsi="Arial" w:cs="Arial"/>
+                <w:b/>
+              </w:rPr>
+              <w:t>Alternativas</w:t>
+            </w:r>
+          </w:p>
+        </w:tc>
+      </w:tr>
+      <w:tr>
+        <w:trPr>
+          <w:tblCellSpacing w:w="20" w:type="dxa"/>
+          <w:jc w:val="center"/>
+        </w:trPr>
+        <w:tc>
+          <w:tcPr>
+            <w:tcW w:w="2767" w:type="pct"/>
+            <w:gridSpan w:val="6"/>
+            <w:tcBorders>
+              <w:top w:val="outset" w:sz="6" w:space="0" w:color="auto"/>
+              <w:left w:val="outset" w:sz="6" w:space="0" w:color="auto"/>
+              <w:bottom w:val="outset" w:sz="6" w:space="0" w:color="auto"/>
+              <w:right w:val="outset" w:sz="6" w:space="0" w:color="auto"/>
+            </w:tcBorders>
+            <w:hideMark/>
+          </w:tcPr>
+          <w:p>
+            <w:pPr>
+              <w:pStyle w:val="Sinespaciado"/>
+              <w:numPr>
+                <w:ilvl w:val="0"/>
+                <w:numId w:val="14"/>
+              </w:numPr>
+              <w:rPr>
+                <w:rFonts w:ascii="Arial" w:hAnsi="Arial" w:cs="Arial"/>
+              </w:rPr>
+            </w:pPr>
+            <w:r>
+              <w:rPr>
+                <w:rFonts w:ascii="Arial" w:hAnsi="Arial" w:cs="Arial"/>
+                <w:lang w:eastAsia="es-ES"/>
+              </w:rPr>
+              <w:t>El caso de uso comienza cuando es llamado por el caso de uso “Registrar asignación de paciente” del cual extiende.</w:t>
+            </w:r>
+          </w:p>
+        </w:tc>
+        <w:tc>
+          <w:tcPr>
+            <w:tcW w:w="2178" w:type="pct"/>
+            <w:gridSpan w:val="3"/>
+            <w:tcBorders>
+              <w:top w:val="outset" w:sz="6" w:space="0" w:color="auto"/>
+              <w:left w:val="outset" w:sz="6" w:space="0" w:color="auto"/>
+              <w:bottom w:val="outset" w:sz="6" w:space="0" w:color="auto"/>
+              <w:right w:val="outset" w:sz="6" w:space="0" w:color="auto"/>
+            </w:tcBorders>
+          </w:tcPr>
+          <w:p>
+            <w:pPr>
+              <w:pStyle w:val="Sinespaciado"/>
+              <w:rPr>
+                <w:rFonts w:ascii="Arial" w:hAnsi="Arial" w:cs="Arial"/>
+              </w:rPr>
+            </w:pPr>
+          </w:p>
+        </w:tc>
+      </w:tr>
+      <w:tr>
+        <w:trPr>
+          <w:tblCellSpacing w:w="20" w:type="dxa"/>
+          <w:jc w:val="center"/>
+        </w:trPr>
+        <w:tc>
+          <w:tcPr>
+            <w:tcW w:w="2767" w:type="pct"/>
+            <w:gridSpan w:val="6"/>
+            <w:tcBorders>
+              <w:top w:val="outset" w:sz="6" w:space="0" w:color="auto"/>
+              <w:left w:val="outset" w:sz="6" w:space="0" w:color="auto"/>
+              <w:bottom w:val="outset" w:sz="6" w:space="0" w:color="auto"/>
+              <w:right w:val="outset" w:sz="6" w:space="0" w:color="auto"/>
+            </w:tcBorders>
+            <w:hideMark/>
+          </w:tcPr>
+          <w:p>
+            <w:pPr>
+              <w:pStyle w:val="Sinespaciado"/>
+              <w:numPr>
+                <w:ilvl w:val="0"/>
+                <w:numId w:val="14"/>
+              </w:numPr>
+              <w:rPr>
+                <w:rFonts w:ascii="Arial" w:hAnsi="Arial" w:cs="Arial"/>
+              </w:rPr>
+            </w:pPr>
+            <w:r>
+              <w:rPr>
+                <w:rFonts w:ascii="Arial" w:hAnsi="Arial" w:cs="Arial"/>
+              </w:rPr>
+              <w:t>El sistema presenta los siguientes parámetros de búsqueda: nombre, apellido, tipo y número de documento, materia a la que aplica o trabajo práctico al que aplica.</w:t>
+            </w:r>
+          </w:p>
+        </w:tc>
+        <w:tc>
+          <w:tcPr>
+            <w:tcW w:w="2178" w:type="pct"/>
+            <w:gridSpan w:val="3"/>
+            <w:tcBorders>
+              <w:top w:val="outset" w:sz="6" w:space="0" w:color="auto"/>
+              <w:left w:val="outset" w:sz="6" w:space="0" w:color="auto"/>
+              <w:bottom w:val="outset" w:sz="6" w:space="0" w:color="auto"/>
+              <w:right w:val="outset" w:sz="6" w:space="0" w:color="auto"/>
+            </w:tcBorders>
+          </w:tcPr>
+          <w:p>
+            <w:pPr>
+              <w:pStyle w:val="Sinespaciado"/>
+              <w:rPr>
+                <w:rFonts w:ascii="Arial" w:hAnsi="Arial" w:cs="Arial"/>
+              </w:rPr>
+            </w:pPr>
+          </w:p>
+        </w:tc>
+      </w:tr>
+      <w:tr>
+        <w:trPr>
+          <w:tblCellSpacing w:w="20" w:type="dxa"/>
+          <w:jc w:val="center"/>
+        </w:trPr>
+        <w:tc>
+          <w:tcPr>
+            <w:tcW w:w="2767" w:type="pct"/>
+            <w:gridSpan w:val="6"/>
+            <w:tcBorders>
+              <w:top w:val="outset" w:sz="6" w:space="0" w:color="auto"/>
+              <w:left w:val="outset" w:sz="6" w:space="0" w:color="auto"/>
+              <w:bottom w:val="outset" w:sz="6" w:space="0" w:color="auto"/>
+              <w:right w:val="outset" w:sz="6" w:space="0" w:color="auto"/>
+            </w:tcBorders>
+            <w:hideMark/>
+          </w:tcPr>
+          <w:p>
+            <w:pPr>
+              <w:pStyle w:val="Sinespaciado"/>
+              <w:numPr>
+                <w:ilvl w:val="0"/>
+                <w:numId w:val="14"/>
+              </w:numPr>
+              <w:rPr>
+                <w:rFonts w:ascii="Arial" w:hAnsi="Arial" w:cs="Arial"/>
+              </w:rPr>
+            </w:pPr>
+            <w:r>
+              <w:rPr>
+                <w:rFonts w:ascii="Arial" w:hAnsi="Arial" w:cs="Arial"/>
+              </w:rPr>
+              <w:t>El sistema solicita se ingrese alguno (o varios) de los parámetros de búsqueda.</w:t>
+            </w:r>
+          </w:p>
+        </w:tc>
+        <w:tc>
+          <w:tcPr>
+            <w:tcW w:w="2178" w:type="pct"/>
+            <w:gridSpan w:val="3"/>
+            <w:tcBorders>
+              <w:top w:val="outset" w:sz="6" w:space="0" w:color="auto"/>
+              <w:left w:val="outset" w:sz="6" w:space="0" w:color="auto"/>
+              <w:bottom w:val="outset" w:sz="6" w:space="0" w:color="auto"/>
+              <w:right w:val="outset" w:sz="6" w:space="0" w:color="auto"/>
+            </w:tcBorders>
+          </w:tcPr>
+          <w:p>
+            <w:pPr>
+              <w:pStyle w:val="Sinespaciado"/>
+              <w:rPr>
+                <w:rFonts w:ascii="Arial" w:hAnsi="Arial" w:cs="Arial"/>
+              </w:rPr>
+            </w:pPr>
+          </w:p>
+        </w:tc>
+      </w:tr>
+      <w:tr>
+        <w:trPr>
+          <w:tblCellSpacing w:w="20" w:type="dxa"/>
+          <w:jc w:val="center"/>
+        </w:trPr>
+        <w:tc>
+          <w:tcPr>
+            <w:tcW w:w="2767" w:type="pct"/>
+            <w:gridSpan w:val="6"/>
+            <w:tcBorders>
+              <w:top w:val="outset" w:sz="6" w:space="0" w:color="auto"/>
+              <w:left w:val="outset" w:sz="6" w:space="0" w:color="auto"/>
+              <w:bottom w:val="outset" w:sz="6" w:space="0" w:color="auto"/>
+              <w:right w:val="outset" w:sz="6" w:space="0" w:color="auto"/>
+            </w:tcBorders>
+            <w:hideMark/>
+          </w:tcPr>
+          <w:p>
+            <w:pPr>
+              <w:pStyle w:val="Sinespaciado"/>
+              <w:numPr>
+                <w:ilvl w:val="0"/>
+                <w:numId w:val="14"/>
+              </w:numPr>
+              <w:rPr>
+                <w:rFonts w:ascii="Arial" w:hAnsi="Arial" w:cs="Arial"/>
+              </w:rPr>
+            </w:pPr>
+            <w:r>
+              <w:rPr>
+                <w:rFonts w:ascii="Arial" w:hAnsi="Arial" w:cs="Arial"/>
+              </w:rPr>
+              <w:t>El responsable de asignación (RA) opta por uno o varios de ellos y los ingresa.</w:t>
+            </w:r>
+          </w:p>
+        </w:tc>
+        <w:tc>
+          <w:tcPr>
+            <w:tcW w:w="2178" w:type="pct"/>
+            <w:gridSpan w:val="3"/>
+            <w:tcBorders>
+              <w:top w:val="outset" w:sz="6" w:space="0" w:color="auto"/>
+              <w:left w:val="outset" w:sz="6" w:space="0" w:color="auto"/>
+              <w:bottom w:val="outset" w:sz="6" w:space="0" w:color="auto"/>
+              <w:right w:val="outset" w:sz="6" w:space="0" w:color="auto"/>
+            </w:tcBorders>
+          </w:tcPr>
+          <w:p>
+            <w:pPr>
+              <w:pStyle w:val="Sinespaciado"/>
+              <w:rPr>
+                <w:rFonts w:ascii="Arial" w:hAnsi="Arial" w:cs="Arial"/>
+                <w:lang w:val="es-AR"/>
+              </w:rPr>
+            </w:pPr>
+            <w:r>
+              <w:rPr>
+                <w:rFonts w:ascii="Arial" w:hAnsi="Arial" w:cs="Arial"/>
+                <w:lang w:val="es-AR"/>
+              </w:rPr>
+              <w:t>4.A El RA no opta por ninguno de los parámetros.</w:t>
+            </w:r>
+          </w:p>
+          <w:p>
+            <w:pPr>
+              <w:pStyle w:val="Sinespaciado"/>
+              <w:rPr>
+                <w:rFonts w:ascii="Arial" w:hAnsi="Arial" w:cs="Arial"/>
+              </w:rPr>
+            </w:pPr>
+            <w:r>
+              <w:rPr>
+                <w:rFonts w:ascii="Arial" w:hAnsi="Arial" w:cs="Arial"/>
+              </w:rPr>
+              <w:t xml:space="preserve">4.A.1 El sistema en este caso no aplicará </w:t>
+            </w:r>
+            <w:r>
+              <w:rPr>
+                <w:rFonts w:ascii="Arial" w:hAnsi="Arial" w:cs="Arial"/>
+              </w:rPr>
+              <w:lastRenderedPageBreak/>
+              <w:t>ningún filtro.</w:t>
+            </w:r>
+          </w:p>
+        </w:tc>
+      </w:tr>
+      <w:tr>
+        <w:trPr>
+          <w:tblCellSpacing w:w="20" w:type="dxa"/>
+          <w:jc w:val="center"/>
+        </w:trPr>
+        <w:tc>
+          <w:tcPr>
+            <w:tcW w:w="2767" w:type="pct"/>
+            <w:gridSpan w:val="6"/>
+            <w:tcBorders>
+              <w:top w:val="outset" w:sz="6" w:space="0" w:color="auto"/>
+              <w:left w:val="outset" w:sz="6" w:space="0" w:color="auto"/>
+              <w:bottom w:val="outset" w:sz="6" w:space="0" w:color="auto"/>
+              <w:right w:val="outset" w:sz="6" w:space="0" w:color="auto"/>
+            </w:tcBorders>
+            <w:hideMark/>
+          </w:tcPr>
+          <w:p>
+            <w:pPr>
+              <w:pStyle w:val="Sinespaciado"/>
+              <w:numPr>
+                <w:ilvl w:val="0"/>
+                <w:numId w:val="14"/>
+              </w:numPr>
+              <w:rPr>
+                <w:rFonts w:ascii="Arial" w:hAnsi="Arial" w:cs="Arial"/>
+              </w:rPr>
+            </w:pPr>
+            <w:r>
+              <w:rPr>
+                <w:rFonts w:ascii="Arial" w:hAnsi="Arial" w:cs="Arial"/>
+              </w:rPr>
+              <w:lastRenderedPageBreak/>
+              <w:t>El sistema solicita se confirme la búsqueda a través del botón “Buscar Paciente”</w:t>
+            </w:r>
+          </w:p>
+        </w:tc>
+        <w:tc>
+          <w:tcPr>
+            <w:tcW w:w="2178" w:type="pct"/>
+            <w:gridSpan w:val="3"/>
+            <w:tcBorders>
+              <w:top w:val="outset" w:sz="6" w:space="0" w:color="auto"/>
+              <w:left w:val="outset" w:sz="6" w:space="0" w:color="auto"/>
+              <w:bottom w:val="outset" w:sz="6" w:space="0" w:color="auto"/>
+              <w:right w:val="outset" w:sz="6" w:space="0" w:color="auto"/>
+            </w:tcBorders>
+            <w:hideMark/>
+          </w:tcPr>
+          <w:p>
+            <w:pPr>
+              <w:pStyle w:val="Sinespaciado"/>
+              <w:rPr>
+                <w:rFonts w:ascii="Arial" w:hAnsi="Arial" w:cs="Arial"/>
+              </w:rPr>
+            </w:pPr>
+          </w:p>
+        </w:tc>
+      </w:tr>
+      <w:tr>
+        <w:trPr>
+          <w:tblCellSpacing w:w="20" w:type="dxa"/>
+          <w:jc w:val="center"/>
+        </w:trPr>
+        <w:tc>
+          <w:tcPr>
+            <w:tcW w:w="2767" w:type="pct"/>
+            <w:gridSpan w:val="6"/>
+            <w:tcBorders>
+              <w:top w:val="outset" w:sz="6" w:space="0" w:color="auto"/>
+              <w:left w:val="outset" w:sz="6" w:space="0" w:color="auto"/>
+              <w:bottom w:val="outset" w:sz="6" w:space="0" w:color="auto"/>
+              <w:right w:val="outset" w:sz="6" w:space="0" w:color="auto"/>
+            </w:tcBorders>
+            <w:hideMark/>
+          </w:tcPr>
+          <w:p>
+            <w:pPr>
+              <w:pStyle w:val="Sinespaciado"/>
+              <w:numPr>
+                <w:ilvl w:val="0"/>
+                <w:numId w:val="14"/>
+              </w:numPr>
+              <w:rPr>
+                <w:rFonts w:ascii="Arial" w:hAnsi="Arial" w:cs="Arial"/>
+              </w:rPr>
+            </w:pPr>
+            <w:r>
+              <w:rPr>
+                <w:rFonts w:ascii="Arial" w:hAnsi="Arial" w:cs="Arial"/>
+              </w:rPr>
+              <w:t>El RA confirma la búsqueda.</w:t>
+            </w:r>
+          </w:p>
+        </w:tc>
+        <w:tc>
+          <w:tcPr>
+            <w:tcW w:w="2178" w:type="pct"/>
+            <w:gridSpan w:val="3"/>
+            <w:tcBorders>
+              <w:top w:val="outset" w:sz="6" w:space="0" w:color="auto"/>
+              <w:left w:val="outset" w:sz="6" w:space="0" w:color="auto"/>
+              <w:bottom w:val="outset" w:sz="6" w:space="0" w:color="auto"/>
+              <w:right w:val="outset" w:sz="6" w:space="0" w:color="auto"/>
+            </w:tcBorders>
+            <w:hideMark/>
+          </w:tcPr>
+          <w:p>
+            <w:pPr>
+              <w:pStyle w:val="Sinespaciado"/>
+              <w:rPr>
+                <w:rFonts w:ascii="Arial" w:hAnsi="Arial" w:cs="Arial"/>
+                <w:lang w:val="es-AR"/>
+              </w:rPr>
+            </w:pPr>
+            <w:r>
+              <w:rPr>
+                <w:rFonts w:ascii="Arial" w:hAnsi="Arial" w:cs="Arial"/>
+                <w:lang w:val="es-AR"/>
+              </w:rPr>
+              <w:t>6.A El RA no confirma la búsqueda.</w:t>
+            </w:r>
+          </w:p>
+          <w:p>
+            <w:pPr>
+              <w:pStyle w:val="Sinespaciado"/>
+              <w:rPr>
+                <w:rFonts w:ascii="Arial" w:hAnsi="Arial" w:cs="Arial"/>
+              </w:rPr>
+            </w:pPr>
+            <w:r>
+              <w:rPr>
+                <w:rFonts w:ascii="Arial" w:hAnsi="Arial" w:cs="Arial"/>
+              </w:rPr>
+              <w:t>6.A.1 Se cancela el caso de uso.</w:t>
+            </w:r>
+          </w:p>
+        </w:tc>
+      </w:tr>
+      <w:tr>
+        <w:trPr>
+          <w:tblCellSpacing w:w="20" w:type="dxa"/>
+          <w:jc w:val="center"/>
+        </w:trPr>
+        <w:tc>
+          <w:tcPr>
+            <w:tcW w:w="2767" w:type="pct"/>
+            <w:gridSpan w:val="6"/>
+            <w:tcBorders>
+              <w:top w:val="outset" w:sz="6" w:space="0" w:color="auto"/>
+              <w:left w:val="outset" w:sz="6" w:space="0" w:color="auto"/>
+              <w:bottom w:val="outset" w:sz="6" w:space="0" w:color="auto"/>
+              <w:right w:val="outset" w:sz="6" w:space="0" w:color="auto"/>
+            </w:tcBorders>
+            <w:hideMark/>
+          </w:tcPr>
+          <w:p>
+            <w:pPr>
+              <w:pStyle w:val="Sinespaciado"/>
+              <w:numPr>
+                <w:ilvl w:val="0"/>
+                <w:numId w:val="14"/>
+              </w:numPr>
+              <w:rPr>
+                <w:rFonts w:ascii="Arial" w:hAnsi="Arial" w:cs="Arial"/>
+              </w:rPr>
+            </w:pPr>
+            <w:r>
+              <w:rPr>
+                <w:rFonts w:ascii="Arial" w:hAnsi="Arial" w:cs="Arial"/>
+              </w:rPr>
+              <w:t>El sistema procede a buscar entre los pacientes registrados para encontrar aquellos que se adecúen a los criterios de búsqueda especificados y encuentra uno o más y muestra nombre, apellido, tipo y número de documento, edad, materia y trabajo práctico al que aplica.</w:t>
+            </w:r>
+          </w:p>
+        </w:tc>
+        <w:tc>
+          <w:tcPr>
+            <w:tcW w:w="2178" w:type="pct"/>
+            <w:gridSpan w:val="3"/>
+            <w:tcBorders>
+              <w:top w:val="outset" w:sz="6" w:space="0" w:color="auto"/>
+              <w:left w:val="outset" w:sz="6" w:space="0" w:color="auto"/>
+              <w:bottom w:val="outset" w:sz="6" w:space="0" w:color="auto"/>
+              <w:right w:val="outset" w:sz="6" w:space="0" w:color="auto"/>
+            </w:tcBorders>
+            <w:hideMark/>
+          </w:tcPr>
+          <w:p>
+            <w:pPr>
+              <w:pStyle w:val="Sinespaciado"/>
+              <w:rPr>
+                <w:rFonts w:ascii="Arial" w:hAnsi="Arial" w:cs="Arial"/>
+                <w:lang w:val="es-AR"/>
+              </w:rPr>
+            </w:pPr>
+            <w:r>
+              <w:rPr>
+                <w:rFonts w:ascii="Arial" w:hAnsi="Arial" w:cs="Arial"/>
+                <w:lang w:val="es-AR"/>
+              </w:rPr>
+              <w:t>7.A El sistema procede a buscar entre los pacientes registrados para encontrar aquellos que se adecúen a los criterios de búsqueda especificados y no hay resultados.</w:t>
+            </w:r>
+          </w:p>
+          <w:p>
+            <w:pPr>
+              <w:pStyle w:val="Sinespaciado"/>
+              <w:rPr>
+                <w:rFonts w:ascii="Arial" w:hAnsi="Arial" w:cs="Arial"/>
+                <w:lang w:val="es-AR"/>
+              </w:rPr>
+            </w:pPr>
+            <w:r>
+              <w:rPr>
+                <w:rFonts w:ascii="Arial" w:hAnsi="Arial" w:cs="Arial"/>
+                <w:lang w:val="es-AR"/>
+              </w:rPr>
+              <w:t>7.A.1 El sistema informa que no se ha encontrado un paciente con las características necesarias.</w:t>
+            </w:r>
+          </w:p>
+          <w:p>
+            <w:pPr>
+              <w:pStyle w:val="Sinespaciado"/>
+              <w:rPr>
+                <w:rFonts w:ascii="Arial" w:hAnsi="Arial" w:cs="Arial"/>
+              </w:rPr>
+            </w:pPr>
+          </w:p>
+        </w:tc>
+      </w:tr>
+      <w:tr>
+        <w:trPr>
+          <w:tblCellSpacing w:w="20" w:type="dxa"/>
+          <w:jc w:val="center"/>
+        </w:trPr>
+        <w:tc>
+          <w:tcPr>
+            <w:tcW w:w="2767" w:type="pct"/>
+            <w:gridSpan w:val="6"/>
+            <w:tcBorders>
+              <w:top w:val="outset" w:sz="6" w:space="0" w:color="auto"/>
+              <w:left w:val="outset" w:sz="6" w:space="0" w:color="auto"/>
+              <w:bottom w:val="outset" w:sz="6" w:space="0" w:color="auto"/>
+              <w:right w:val="outset" w:sz="6" w:space="0" w:color="auto"/>
+            </w:tcBorders>
+          </w:tcPr>
+          <w:p>
+            <w:pPr>
+              <w:pStyle w:val="Sinespaciado"/>
+              <w:numPr>
+                <w:ilvl w:val="0"/>
+                <w:numId w:val="14"/>
+              </w:numPr>
+              <w:rPr>
+                <w:rFonts w:ascii="Arial" w:hAnsi="Arial" w:cs="Arial"/>
+              </w:rPr>
+            </w:pPr>
+            <w:r>
+              <w:rPr>
+                <w:rFonts w:ascii="Arial" w:hAnsi="Arial" w:cs="Arial"/>
+              </w:rPr>
+              <w:t>Fin del caso de uso.</w:t>
+            </w:r>
+          </w:p>
+        </w:tc>
+        <w:tc>
+          <w:tcPr>
+            <w:tcW w:w="2178" w:type="pct"/>
+            <w:gridSpan w:val="3"/>
+            <w:tcBorders>
+              <w:top w:val="outset" w:sz="6" w:space="0" w:color="auto"/>
+              <w:left w:val="outset" w:sz="6" w:space="0" w:color="auto"/>
+              <w:bottom w:val="outset" w:sz="6" w:space="0" w:color="auto"/>
+              <w:right w:val="outset" w:sz="6" w:space="0" w:color="auto"/>
+            </w:tcBorders>
+          </w:tcPr>
+          <w:p>
+            <w:pPr>
+              <w:pStyle w:val="Sinespaciado"/>
+              <w:rPr>
+                <w:rFonts w:ascii="Arial" w:hAnsi="Arial" w:cs="Arial"/>
+                <w:lang w:val="es-AR"/>
+              </w:rPr>
+            </w:pPr>
+          </w:p>
+        </w:tc>
+      </w:tr>
+      <w:tr>
+        <w:trPr>
+          <w:cantSplit/>
+          <w:tblCellSpacing w:w="20" w:type="dxa"/>
+          <w:jc w:val="center"/>
+        </w:trPr>
+        <w:tc>
+          <w:tcPr>
+            <w:tcW w:w="4964" w:type="pct"/>
+            <w:gridSpan w:val="9"/>
+            <w:tcBorders>
+              <w:top w:val="outset" w:sz="6" w:space="0" w:color="auto"/>
+              <w:left w:val="outset" w:sz="6" w:space="0" w:color="auto"/>
+              <w:bottom w:val="outset" w:sz="6" w:space="0" w:color="auto"/>
+              <w:right w:val="outset" w:sz="6" w:space="0" w:color="auto"/>
+            </w:tcBorders>
+            <w:hideMark/>
+          </w:tcPr>
+          <w:p>
+            <w:pPr>
+              <w:pStyle w:val="Sinespaciado"/>
+              <w:rPr>
+                <w:rFonts w:ascii="Arial" w:hAnsi="Arial" w:cs="Arial"/>
+              </w:rPr>
+            </w:pPr>
+            <w:r>
+              <w:rPr>
+                <w:rFonts w:ascii="Arial" w:hAnsi="Arial" w:cs="Arial"/>
+                <w:b/>
+              </w:rPr>
+              <w:t xml:space="preserve">Observaciones: </w:t>
+            </w:r>
+          </w:p>
+          <w:p>
+            <w:pPr>
+              <w:pStyle w:val="Sinespaciado"/>
+              <w:rPr>
+                <w:rFonts w:ascii="Arial" w:hAnsi="Arial" w:cs="Arial"/>
+              </w:rPr>
+            </w:pPr>
+            <w:r>
+              <w:rPr>
+                <w:rFonts w:ascii="Arial" w:hAnsi="Arial" w:cs="Arial"/>
+              </w:rPr>
+              <w:t>La materia y el práctico al que aplica un paciente se deriva de los diagnósticos que tenga el mismo.</w:t>
+            </w:r>
+          </w:p>
+          <w:p>
+            <w:pPr>
+              <w:pStyle w:val="Sinespaciado"/>
+              <w:rPr>
+                <w:rFonts w:ascii="Arial" w:hAnsi="Arial" w:cs="Arial"/>
+              </w:rPr>
+            </w:pPr>
+          </w:p>
+        </w:tc>
+      </w:tr>
+      <w:tr>
+        <w:trPr>
+          <w:cantSplit/>
+          <w:tblCellSpacing w:w="20" w:type="dxa"/>
+          <w:jc w:val="center"/>
+        </w:trPr>
+        <w:tc>
+          <w:tcPr>
+            <w:tcW w:w="4964" w:type="pct"/>
+            <w:gridSpan w:val="9"/>
+            <w:tcBorders>
+              <w:top w:val="outset" w:sz="6" w:space="0" w:color="auto"/>
+              <w:left w:val="outset" w:sz="6" w:space="0" w:color="auto"/>
+              <w:bottom w:val="outset" w:sz="6" w:space="0" w:color="auto"/>
+              <w:right w:val="outset" w:sz="6" w:space="0" w:color="auto"/>
+            </w:tcBorders>
+            <w:hideMark/>
+          </w:tcPr>
+          <w:p>
+            <w:pPr>
+              <w:pStyle w:val="Sinespaciado"/>
+              <w:rPr>
+                <w:rFonts w:ascii="Arial" w:hAnsi="Arial" w:cs="Arial"/>
+              </w:rPr>
+            </w:pPr>
+            <w:r>
+              <w:rPr>
+                <w:rFonts w:ascii="Arial" w:hAnsi="Arial" w:cs="Arial"/>
+                <w:b/>
+              </w:rPr>
+              <w:t>Requerimientos No Funcionales:</w:t>
+            </w:r>
+            <w:r>
+              <w:rPr>
+                <w:rFonts w:ascii="Arial" w:hAnsi="Arial" w:cs="Arial"/>
+              </w:rPr>
+              <w:t xml:space="preserve"> no aplica</w:t>
+            </w:r>
+          </w:p>
+        </w:tc>
+      </w:tr>
+      <w:tr>
+        <w:trPr>
+          <w:cantSplit/>
+          <w:tblCellSpacing w:w="20" w:type="dxa"/>
+          <w:jc w:val="center"/>
+        </w:trPr>
+        <w:tc>
+          <w:tcPr>
+            <w:tcW w:w="4964" w:type="pct"/>
+            <w:gridSpan w:val="9"/>
+            <w:tcBorders>
+              <w:top w:val="outset" w:sz="6" w:space="0" w:color="auto"/>
+              <w:left w:val="outset" w:sz="6" w:space="0" w:color="auto"/>
+              <w:bottom w:val="outset" w:sz="6" w:space="0" w:color="auto"/>
+              <w:right w:val="outset" w:sz="6" w:space="0" w:color="auto"/>
+            </w:tcBorders>
+            <w:hideMark/>
+          </w:tcPr>
+          <w:p>
+            <w:pPr>
+              <w:pStyle w:val="Sinespaciado"/>
+              <w:rPr>
+                <w:rFonts w:ascii="Arial" w:hAnsi="Arial" w:cs="Arial"/>
+              </w:rPr>
+            </w:pPr>
+            <w:r>
+              <w:rPr>
+                <w:rFonts w:ascii="Arial" w:hAnsi="Arial" w:cs="Arial"/>
+                <w:b/>
+              </w:rPr>
+              <w:t>Asociaciones de Extensión:</w:t>
+            </w:r>
+            <w:r>
+              <w:rPr>
+                <w:rFonts w:ascii="Arial" w:hAnsi="Arial" w:cs="Arial"/>
+              </w:rPr>
+              <w:t xml:space="preserve"> no aplica</w:t>
+            </w:r>
+          </w:p>
+        </w:tc>
+      </w:tr>
+      <w:tr>
+        <w:trPr>
+          <w:cantSplit/>
+          <w:tblCellSpacing w:w="20" w:type="dxa"/>
+          <w:jc w:val="center"/>
+        </w:trPr>
+        <w:tc>
+          <w:tcPr>
+            <w:tcW w:w="4964" w:type="pct"/>
+            <w:gridSpan w:val="9"/>
+            <w:tcBorders>
+              <w:top w:val="outset" w:sz="6" w:space="0" w:color="auto"/>
+              <w:left w:val="outset" w:sz="6" w:space="0" w:color="auto"/>
+              <w:bottom w:val="outset" w:sz="6" w:space="0" w:color="auto"/>
+              <w:right w:val="outset" w:sz="6" w:space="0" w:color="auto"/>
+            </w:tcBorders>
+            <w:hideMark/>
+          </w:tcPr>
+          <w:p>
+            <w:pPr>
+              <w:pStyle w:val="Sinespaciado"/>
+              <w:rPr>
+                <w:rFonts w:ascii="Arial" w:hAnsi="Arial" w:cs="Arial"/>
+              </w:rPr>
+            </w:pPr>
+            <w:r>
+              <w:rPr>
+                <w:rFonts w:ascii="Arial" w:hAnsi="Arial" w:cs="Arial"/>
+                <w:b/>
+              </w:rPr>
+              <w:t>Asociaciones de Inclusión:</w:t>
+            </w:r>
+            <w:r>
+              <w:rPr>
+                <w:rFonts w:ascii="Arial" w:hAnsi="Arial" w:cs="Arial"/>
+              </w:rPr>
+              <w:t xml:space="preserve"> no aplica</w:t>
+            </w:r>
+          </w:p>
+        </w:tc>
+      </w:tr>
+      <w:tr>
+        <w:trPr>
+          <w:cantSplit/>
+          <w:tblCellSpacing w:w="20" w:type="dxa"/>
+          <w:jc w:val="center"/>
+        </w:trPr>
+        <w:tc>
+          <w:tcPr>
+            <w:tcW w:w="4964" w:type="pct"/>
+            <w:gridSpan w:val="9"/>
+            <w:tcBorders>
+              <w:top w:val="outset" w:sz="6" w:space="0" w:color="auto"/>
+              <w:left w:val="outset" w:sz="6" w:space="0" w:color="auto"/>
+              <w:bottom w:val="outset" w:sz="6" w:space="0" w:color="auto"/>
+              <w:right w:val="outset" w:sz="6" w:space="0" w:color="auto"/>
+            </w:tcBorders>
+            <w:hideMark/>
+          </w:tcPr>
+          <w:p>
+            <w:pPr>
+              <w:pStyle w:val="Sinespaciado"/>
+              <w:rPr>
+                <w:rFonts w:ascii="Arial" w:hAnsi="Arial" w:cs="Arial"/>
+              </w:rPr>
+            </w:pPr>
+            <w:r>
+              <w:rPr>
+                <w:rFonts w:ascii="Arial" w:hAnsi="Arial" w:cs="Arial"/>
+                <w:b/>
+              </w:rPr>
+              <w:t>Caso de uso donde se incluye:</w:t>
+            </w:r>
+            <w:r>
+              <w:rPr>
+                <w:rFonts w:ascii="Arial" w:hAnsi="Arial" w:cs="Arial"/>
+              </w:rPr>
+              <w:t xml:space="preserve"> no aplica</w:t>
+            </w:r>
+          </w:p>
+        </w:tc>
+      </w:tr>
+      <w:tr>
+        <w:trPr>
+          <w:cantSplit/>
+          <w:tblCellSpacing w:w="20" w:type="dxa"/>
+          <w:jc w:val="center"/>
+        </w:trPr>
+        <w:tc>
+          <w:tcPr>
+            <w:tcW w:w="4964" w:type="pct"/>
+            <w:gridSpan w:val="9"/>
+            <w:tcBorders>
+              <w:top w:val="outset" w:sz="6" w:space="0" w:color="auto"/>
+              <w:left w:val="outset" w:sz="6" w:space="0" w:color="auto"/>
+              <w:bottom w:val="outset" w:sz="6" w:space="0" w:color="auto"/>
+              <w:right w:val="outset" w:sz="6" w:space="0" w:color="auto"/>
+            </w:tcBorders>
+            <w:hideMark/>
+          </w:tcPr>
+          <w:p>
+            <w:pPr>
+              <w:pStyle w:val="Sinespaciado"/>
+              <w:rPr>
+                <w:rFonts w:ascii="Arial" w:hAnsi="Arial" w:cs="Arial"/>
+              </w:rPr>
+            </w:pPr>
+            <w:r>
+              <w:rPr>
+                <w:rFonts w:ascii="Arial" w:hAnsi="Arial" w:cs="Arial"/>
+                <w:b/>
+              </w:rPr>
+              <w:t>Caso de uso al que extiende:</w:t>
+            </w:r>
+            <w:r>
+              <w:rPr>
+                <w:rFonts w:ascii="Arial" w:hAnsi="Arial" w:cs="Arial"/>
+              </w:rPr>
+              <w:t xml:space="preserve"> </w:t>
+            </w:r>
+            <w:r>
+              <w:rPr>
+                <w:rFonts w:ascii="Arial" w:hAnsi="Arial" w:cs="Arial"/>
+                <w:bCs/>
+              </w:rPr>
+              <w:t>“Registrar asignación de paciente”</w:t>
+            </w:r>
+          </w:p>
+        </w:tc>
+      </w:tr>
+      <w:tr>
+        <w:trPr>
+          <w:cantSplit/>
+          <w:tblCellSpacing w:w="20" w:type="dxa"/>
+          <w:jc w:val="center"/>
+        </w:trPr>
+        <w:tc>
+          <w:tcPr>
+            <w:tcW w:w="4964" w:type="pct"/>
+            <w:gridSpan w:val="9"/>
+            <w:tcBorders>
+              <w:top w:val="outset" w:sz="6" w:space="0" w:color="auto"/>
+              <w:left w:val="outset" w:sz="6" w:space="0" w:color="auto"/>
+              <w:bottom w:val="outset" w:sz="6" w:space="0" w:color="auto"/>
+              <w:right w:val="outset" w:sz="6" w:space="0" w:color="auto"/>
+            </w:tcBorders>
+            <w:hideMark/>
+          </w:tcPr>
+          <w:p>
+            <w:pPr>
+              <w:pStyle w:val="Sinespaciado"/>
+              <w:rPr>
+                <w:rFonts w:ascii="Arial" w:hAnsi="Arial" w:cs="Arial"/>
+              </w:rPr>
+            </w:pPr>
+            <w:r>
+              <w:rPr>
+                <w:rFonts w:ascii="Arial" w:hAnsi="Arial" w:cs="Arial"/>
+                <w:b/>
+              </w:rPr>
+              <w:t>Caso de uso de Generalización:</w:t>
+            </w:r>
+            <w:r>
+              <w:rPr>
+                <w:rFonts w:ascii="Arial" w:hAnsi="Arial" w:cs="Arial"/>
+              </w:rPr>
+              <w:t xml:space="preserve"> no aplica</w:t>
+            </w:r>
+          </w:p>
+        </w:tc>
+      </w:tr>
+      <w:tr>
+        <w:trPr>
+          <w:cantSplit/>
+          <w:tblCellSpacing w:w="20" w:type="dxa"/>
+          <w:jc w:val="center"/>
+        </w:trPr>
+        <w:tc>
+          <w:tcPr>
+            <w:tcW w:w="4964" w:type="pct"/>
+            <w:gridSpan w:val="9"/>
+            <w:tcBorders>
+              <w:top w:val="outset" w:sz="6" w:space="0" w:color="auto"/>
+              <w:left w:val="outset" w:sz="6" w:space="0" w:color="auto"/>
+              <w:bottom w:val="outset" w:sz="6" w:space="0" w:color="auto"/>
+              <w:right w:val="outset" w:sz="6" w:space="0" w:color="auto"/>
+            </w:tcBorders>
+            <w:shd w:val="clear" w:color="auto" w:fill="F3F3F3"/>
+            <w:hideMark/>
+          </w:tcPr>
+          <w:p>
+            <w:pPr>
+              <w:pStyle w:val="Sinespaciado"/>
+              <w:jc w:val="center"/>
+              <w:rPr>
+                <w:rFonts w:ascii="Arial" w:hAnsi="Arial" w:cs="Arial"/>
+                <w:b/>
+                <w:u w:val="single"/>
+              </w:rPr>
+            </w:pPr>
+            <w:r>
+              <w:rPr>
+                <w:rFonts w:ascii="Arial" w:hAnsi="Arial" w:cs="Arial"/>
+                <w:b/>
+                <w:u w:val="single"/>
+              </w:rPr>
+              <w:t>Historia de Cambios</w:t>
+            </w:r>
+          </w:p>
+        </w:tc>
+      </w:tr>
+      <w:tr>
+        <w:trPr>
+          <w:cantSplit/>
+          <w:tblCellSpacing w:w="20" w:type="dxa"/>
+          <w:jc w:val="center"/>
+        </w:trPr>
+        <w:tc>
+          <w:tcPr>
+            <w:tcW w:w="414" w:type="pct"/>
+            <w:tcBorders>
+              <w:top w:val="outset" w:sz="6" w:space="0" w:color="auto"/>
+              <w:left w:val="outset" w:sz="6" w:space="0" w:color="auto"/>
+              <w:bottom w:val="outset" w:sz="6" w:space="0" w:color="auto"/>
+              <w:right w:val="outset" w:sz="6" w:space="0" w:color="auto"/>
+            </w:tcBorders>
+            <w:hideMark/>
+          </w:tcPr>
+          <w:p>
+            <w:pPr>
+              <w:pStyle w:val="Sinespaciado"/>
+              <w:rPr>
+                <w:rFonts w:ascii="Arial" w:hAnsi="Arial" w:cs="Arial"/>
+                <w:b/>
+              </w:rPr>
+            </w:pPr>
+            <w:r>
+              <w:rPr>
+                <w:rFonts w:ascii="Arial" w:hAnsi="Arial" w:cs="Arial"/>
+                <w:b/>
+              </w:rPr>
+              <w:t>Versión</w:t>
+            </w:r>
+          </w:p>
+        </w:tc>
+        <w:tc>
+          <w:tcPr>
+            <w:tcW w:w="576" w:type="pct"/>
+            <w:tcBorders>
+              <w:top w:val="outset" w:sz="6" w:space="0" w:color="auto"/>
+              <w:left w:val="outset" w:sz="6" w:space="0" w:color="auto"/>
+              <w:bottom w:val="outset" w:sz="6" w:space="0" w:color="auto"/>
+              <w:right w:val="outset" w:sz="6" w:space="0" w:color="auto"/>
+            </w:tcBorders>
+            <w:hideMark/>
+          </w:tcPr>
+          <w:p>
+            <w:pPr>
+              <w:pStyle w:val="Sinespaciado"/>
+              <w:rPr>
+                <w:rFonts w:ascii="Arial" w:hAnsi="Arial" w:cs="Arial"/>
+                <w:b/>
+              </w:rPr>
+            </w:pPr>
+            <w:r>
+              <w:rPr>
+                <w:rFonts w:ascii="Arial" w:hAnsi="Arial" w:cs="Arial"/>
+                <w:b/>
+              </w:rPr>
+              <w:t>Fecha</w:t>
+            </w:r>
+          </w:p>
+        </w:tc>
+        <w:tc>
+          <w:tcPr>
+            <w:tcW w:w="2738" w:type="pct"/>
+            <w:gridSpan w:val="6"/>
+            <w:tcBorders>
+              <w:top w:val="outset" w:sz="6" w:space="0" w:color="auto"/>
+              <w:left w:val="outset" w:sz="6" w:space="0" w:color="auto"/>
+              <w:bottom w:val="outset" w:sz="6" w:space="0" w:color="auto"/>
+              <w:right w:val="outset" w:sz="6" w:space="0" w:color="auto"/>
+            </w:tcBorders>
+            <w:hideMark/>
+          </w:tcPr>
+          <w:p>
+            <w:pPr>
+              <w:pStyle w:val="Sinespaciado"/>
+              <w:rPr>
+                <w:rFonts w:ascii="Arial" w:hAnsi="Arial" w:cs="Arial"/>
+                <w:b/>
+              </w:rPr>
+            </w:pPr>
+            <w:r>
+              <w:rPr>
+                <w:rFonts w:ascii="Arial" w:hAnsi="Arial" w:cs="Arial"/>
+                <w:b/>
+              </w:rPr>
+              <w:t>Descripción del Cambio</w:t>
+            </w:r>
+          </w:p>
+        </w:tc>
+        <w:tc>
+          <w:tcPr>
+            <w:tcW w:w="1181" w:type="pct"/>
+            <w:tcBorders>
+              <w:top w:val="outset" w:sz="6" w:space="0" w:color="auto"/>
+              <w:left w:val="outset" w:sz="6" w:space="0" w:color="auto"/>
+              <w:bottom w:val="outset" w:sz="6" w:space="0" w:color="auto"/>
+              <w:right w:val="outset" w:sz="6" w:space="0" w:color="auto"/>
+            </w:tcBorders>
+            <w:hideMark/>
+          </w:tcPr>
+          <w:p>
+            <w:pPr>
+              <w:pStyle w:val="Sinespaciado"/>
+              <w:rPr>
+                <w:rFonts w:ascii="Arial" w:hAnsi="Arial" w:cs="Arial"/>
+                <w:b/>
+              </w:rPr>
+            </w:pPr>
+            <w:r>
+              <w:rPr>
+                <w:rFonts w:ascii="Arial" w:hAnsi="Arial" w:cs="Arial"/>
+                <w:b/>
+              </w:rPr>
+              <w:t>Autor</w:t>
+            </w:r>
+          </w:p>
+        </w:tc>
+      </w:tr>
+      <w:tr>
+        <w:trPr>
+          <w:cantSplit/>
+          <w:tblCellSpacing w:w="20" w:type="dxa"/>
+          <w:jc w:val="center"/>
+        </w:trPr>
+        <w:tc>
+          <w:tcPr>
+            <w:tcW w:w="414" w:type="pct"/>
+            <w:tcBorders>
+              <w:top w:val="outset" w:sz="6" w:space="0" w:color="auto"/>
+              <w:left w:val="outset" w:sz="6" w:space="0" w:color="auto"/>
+              <w:bottom w:val="outset" w:sz="6" w:space="0" w:color="auto"/>
+              <w:right w:val="outset" w:sz="6" w:space="0" w:color="auto"/>
+            </w:tcBorders>
+          </w:tcPr>
+          <w:p>
+            <w:pPr>
+              <w:pStyle w:val="Sinespaciado"/>
+              <w:rPr>
+                <w:rFonts w:ascii="Arial" w:hAnsi="Arial" w:cs="Arial"/>
+              </w:rPr>
+            </w:pPr>
+            <w:r>
+              <w:rPr>
+                <w:rFonts w:ascii="Arial" w:hAnsi="Arial" w:cs="Arial"/>
+              </w:rPr>
+              <w:t>1.0</w:t>
+            </w:r>
+          </w:p>
+        </w:tc>
+        <w:tc>
+          <w:tcPr>
+            <w:tcW w:w="576" w:type="pct"/>
+            <w:tcBorders>
+              <w:top w:val="outset" w:sz="6" w:space="0" w:color="auto"/>
+              <w:left w:val="outset" w:sz="6" w:space="0" w:color="auto"/>
+              <w:bottom w:val="outset" w:sz="6" w:space="0" w:color="auto"/>
+              <w:right w:val="outset" w:sz="6" w:space="0" w:color="auto"/>
+            </w:tcBorders>
+          </w:tcPr>
+          <w:p>
+            <w:pPr>
+              <w:pStyle w:val="Sinespaciado"/>
+              <w:rPr>
+                <w:rFonts w:ascii="Arial" w:hAnsi="Arial" w:cs="Arial"/>
+              </w:rPr>
+            </w:pPr>
+            <w:r>
+              <w:rPr>
+                <w:rFonts w:ascii="Arial" w:hAnsi="Arial" w:cs="Arial"/>
+              </w:rPr>
+              <w:t>18/06/2013</w:t>
+            </w:r>
+          </w:p>
+        </w:tc>
+        <w:tc>
+          <w:tcPr>
+            <w:tcW w:w="2738" w:type="pct"/>
+            <w:gridSpan w:val="6"/>
+            <w:tcBorders>
+              <w:top w:val="outset" w:sz="6" w:space="0" w:color="auto"/>
+              <w:left w:val="outset" w:sz="6" w:space="0" w:color="auto"/>
+              <w:bottom w:val="outset" w:sz="6" w:space="0" w:color="auto"/>
+              <w:right w:val="outset" w:sz="6" w:space="0" w:color="auto"/>
+            </w:tcBorders>
+          </w:tcPr>
+          <w:p>
+            <w:pPr>
+              <w:pStyle w:val="Sinespaciado"/>
+              <w:rPr>
+                <w:rFonts w:ascii="Arial" w:hAnsi="Arial" w:cs="Arial"/>
+              </w:rPr>
+            </w:pPr>
+            <w:r>
+              <w:rPr>
+                <w:rFonts w:ascii="Arial" w:hAnsi="Arial" w:cs="Arial"/>
+              </w:rPr>
+              <w:t>Creación</w:t>
+            </w:r>
+          </w:p>
+        </w:tc>
+        <w:tc>
+          <w:tcPr>
+            <w:tcW w:w="1181" w:type="pct"/>
+            <w:tcBorders>
+              <w:top w:val="outset" w:sz="6" w:space="0" w:color="auto"/>
+              <w:left w:val="outset" w:sz="6" w:space="0" w:color="auto"/>
+              <w:bottom w:val="outset" w:sz="6" w:space="0" w:color="auto"/>
+              <w:right w:val="outset" w:sz="6" w:space="0" w:color="auto"/>
+            </w:tcBorders>
+          </w:tcPr>
+          <w:p>
+            <w:pPr>
+              <w:pStyle w:val="Sinespaciado"/>
+              <w:rPr>
+                <w:rFonts w:ascii="Arial" w:hAnsi="Arial" w:cs="Arial"/>
+              </w:rPr>
+            </w:pPr>
+            <w:r>
+              <w:rPr>
+                <w:rFonts w:ascii="Arial" w:hAnsi="Arial" w:cs="Arial"/>
+              </w:rPr>
+              <w:t>Biancato Enzo</w:t>
+            </w:r>
+          </w:p>
+        </w:tc>
+      </w:tr>
+      <w:tr>
+        <w:trPr>
+          <w:cantSplit/>
+          <w:tblCellSpacing w:w="20" w:type="dxa"/>
+          <w:jc w:val="center"/>
+        </w:trPr>
+        <w:tc>
+          <w:tcPr>
+            <w:tcW w:w="414" w:type="pct"/>
+            <w:tcBorders>
+              <w:top w:val="outset" w:sz="6" w:space="0" w:color="auto"/>
+              <w:left w:val="outset" w:sz="6" w:space="0" w:color="auto"/>
+              <w:bottom w:val="outset" w:sz="6" w:space="0" w:color="auto"/>
+              <w:right w:val="outset" w:sz="6" w:space="0" w:color="auto"/>
+            </w:tcBorders>
+          </w:tcPr>
+          <w:p>
+            <w:pPr>
+              <w:pStyle w:val="Sinespaciado"/>
+              <w:rPr>
+                <w:rFonts w:ascii="Arial" w:hAnsi="Arial" w:cs="Arial"/>
+              </w:rPr>
+            </w:pPr>
+            <w:r>
+              <w:rPr>
+                <w:rFonts w:ascii="Arial" w:hAnsi="Arial" w:cs="Arial"/>
+              </w:rPr>
+              <w:t>1.1</w:t>
+            </w:r>
+          </w:p>
+        </w:tc>
+        <w:tc>
+          <w:tcPr>
+            <w:tcW w:w="576" w:type="pct"/>
+            <w:tcBorders>
+              <w:top w:val="outset" w:sz="6" w:space="0" w:color="auto"/>
+              <w:left w:val="outset" w:sz="6" w:space="0" w:color="auto"/>
+              <w:bottom w:val="outset" w:sz="6" w:space="0" w:color="auto"/>
+              <w:right w:val="outset" w:sz="6" w:space="0" w:color="auto"/>
+            </w:tcBorders>
+          </w:tcPr>
+          <w:p>
+            <w:pPr>
+              <w:pStyle w:val="Sinespaciado"/>
+              <w:rPr>
+                <w:rFonts w:ascii="Arial" w:hAnsi="Arial" w:cs="Arial"/>
+              </w:rPr>
+            </w:pPr>
+            <w:r>
+              <w:rPr>
+                <w:rFonts w:ascii="Arial" w:hAnsi="Arial" w:cs="Arial"/>
+              </w:rPr>
+              <w:t>05/07/2013</w:t>
+            </w:r>
+          </w:p>
+        </w:tc>
+        <w:tc>
+          <w:tcPr>
+            <w:tcW w:w="2738" w:type="pct"/>
+            <w:gridSpan w:val="6"/>
+            <w:tcBorders>
+              <w:top w:val="outset" w:sz="6" w:space="0" w:color="auto"/>
+              <w:left w:val="outset" w:sz="6" w:space="0" w:color="auto"/>
+              <w:bottom w:val="outset" w:sz="6" w:space="0" w:color="auto"/>
+              <w:right w:val="outset" w:sz="6" w:space="0" w:color="auto"/>
+            </w:tcBorders>
+          </w:tcPr>
+          <w:p>
+            <w:pPr>
+              <w:pStyle w:val="Sinespaciado"/>
+              <w:rPr>
+                <w:rFonts w:ascii="Arial" w:hAnsi="Arial" w:cs="Arial"/>
+              </w:rPr>
+            </w:pPr>
+            <w:r>
+              <w:rPr>
+                <w:rFonts w:ascii="Arial" w:hAnsi="Arial" w:cs="Arial"/>
+              </w:rPr>
+              <w:t>Refinamiento en los pasos</w:t>
+            </w:r>
+          </w:p>
+        </w:tc>
+        <w:tc>
+          <w:tcPr>
+            <w:tcW w:w="1181" w:type="pct"/>
+            <w:tcBorders>
+              <w:top w:val="outset" w:sz="6" w:space="0" w:color="auto"/>
+              <w:left w:val="outset" w:sz="6" w:space="0" w:color="auto"/>
+              <w:bottom w:val="outset" w:sz="6" w:space="0" w:color="auto"/>
+              <w:right w:val="outset" w:sz="6" w:space="0" w:color="auto"/>
+            </w:tcBorders>
+          </w:tcPr>
+          <w:p>
+            <w:pPr>
+              <w:pStyle w:val="Sinespaciado"/>
+              <w:rPr>
+                <w:rFonts w:ascii="Arial" w:hAnsi="Arial" w:cs="Arial"/>
+              </w:rPr>
+            </w:pPr>
+            <w:r>
+              <w:rPr>
+                <w:rFonts w:ascii="Arial" w:hAnsi="Arial" w:cs="Arial"/>
+              </w:rPr>
+              <w:t>Biancato, Enzo</w:t>
+            </w:r>
+          </w:p>
+        </w:tc>
+      </w:tr>
+      <w:tr>
+        <w:trPr>
+          <w:cantSplit/>
+          <w:tblCellSpacing w:w="20" w:type="dxa"/>
+          <w:jc w:val="center"/>
+        </w:trPr>
+        <w:tc>
+          <w:tcPr>
+            <w:tcW w:w="414" w:type="pct"/>
+            <w:tcBorders>
+              <w:top w:val="outset" w:sz="6" w:space="0" w:color="auto"/>
+              <w:left w:val="outset" w:sz="6" w:space="0" w:color="auto"/>
+              <w:bottom w:val="outset" w:sz="6" w:space="0" w:color="auto"/>
+              <w:right w:val="outset" w:sz="6" w:space="0" w:color="auto"/>
+            </w:tcBorders>
+          </w:tcPr>
+          <w:p>
+            <w:pPr>
+              <w:pStyle w:val="Sinespaciado"/>
+              <w:rPr>
+                <w:rFonts w:ascii="Arial" w:hAnsi="Arial" w:cs="Arial"/>
+              </w:rPr>
+            </w:pPr>
+            <w:r>
+              <w:rPr>
+                <w:rFonts w:ascii="Arial" w:hAnsi="Arial" w:cs="Arial"/>
+              </w:rPr>
+              <w:t>1.2</w:t>
+            </w:r>
+          </w:p>
+        </w:tc>
+        <w:tc>
+          <w:tcPr>
+            <w:tcW w:w="576" w:type="pct"/>
+            <w:tcBorders>
+              <w:top w:val="outset" w:sz="6" w:space="0" w:color="auto"/>
+              <w:left w:val="outset" w:sz="6" w:space="0" w:color="auto"/>
+              <w:bottom w:val="outset" w:sz="6" w:space="0" w:color="auto"/>
+              <w:right w:val="outset" w:sz="6" w:space="0" w:color="auto"/>
+            </w:tcBorders>
+          </w:tcPr>
+          <w:p>
+            <w:pPr>
+              <w:pStyle w:val="Sinespaciado"/>
+              <w:rPr>
+                <w:rFonts w:ascii="Arial" w:hAnsi="Arial" w:cs="Arial"/>
+              </w:rPr>
+            </w:pPr>
+            <w:r>
+              <w:rPr>
+                <w:rFonts w:ascii="Arial" w:hAnsi="Arial" w:cs="Arial"/>
+              </w:rPr>
+              <w:t>02/09/2013</w:t>
+            </w:r>
+          </w:p>
+        </w:tc>
+        <w:tc>
+          <w:tcPr>
+            <w:tcW w:w="2738" w:type="pct"/>
+            <w:gridSpan w:val="6"/>
+            <w:tcBorders>
+              <w:top w:val="outset" w:sz="6" w:space="0" w:color="auto"/>
+              <w:left w:val="outset" w:sz="6" w:space="0" w:color="auto"/>
+              <w:bottom w:val="outset" w:sz="6" w:space="0" w:color="auto"/>
+              <w:right w:val="outset" w:sz="6" w:space="0" w:color="auto"/>
+            </w:tcBorders>
+          </w:tcPr>
+          <w:p>
+            <w:pPr>
+              <w:pStyle w:val="Sinespaciado"/>
+              <w:rPr>
+                <w:rFonts w:ascii="Arial" w:hAnsi="Arial" w:cs="Arial"/>
+              </w:rPr>
+            </w:pPr>
+            <w:r>
+              <w:rPr>
+                <w:rFonts w:ascii="Arial" w:hAnsi="Arial" w:cs="Arial"/>
+              </w:rPr>
+              <w:t>Refinamiento en los pasos</w:t>
+            </w:r>
+          </w:p>
+        </w:tc>
+        <w:tc>
+          <w:tcPr>
+            <w:tcW w:w="1181" w:type="pct"/>
+            <w:tcBorders>
+              <w:top w:val="outset" w:sz="6" w:space="0" w:color="auto"/>
+              <w:left w:val="outset" w:sz="6" w:space="0" w:color="auto"/>
+              <w:bottom w:val="outset" w:sz="6" w:space="0" w:color="auto"/>
+              <w:right w:val="outset" w:sz="6" w:space="0" w:color="auto"/>
+            </w:tcBorders>
+          </w:tcPr>
+          <w:p>
+            <w:pPr>
+              <w:pStyle w:val="Sinespaciado"/>
+              <w:rPr>
+                <w:rFonts w:ascii="Arial" w:hAnsi="Arial" w:cs="Arial"/>
+              </w:rPr>
+            </w:pPr>
+            <w:r>
+              <w:rPr>
+                <w:rFonts w:ascii="Arial" w:hAnsi="Arial" w:cs="Arial"/>
+              </w:rPr>
+              <w:t>Barros, Maximiliano</w:t>
             </w:r>
           </w:p>
         </w:tc>
@@ -1480,6 +4105,119 @@
 <file path=word/numbering.xml><?xml version="1.0" encoding="utf-8"?>
 <w:numbering xmlns:ve="http://schemas.openxmlformats.org/markup-compatibility/2006" xmlns:o="urn:schemas-microsoft-com:office:office" xmlns:r="http://schemas.openxmlformats.org/officeDocument/2006/relationships" xmlns:m="http://schemas.openxmlformats.org/officeDocument/2006/math" xmlns:v="urn:schemas-microsoft-com:vml" xmlns:wp="http://schemas.openxmlformats.org/drawingml/2006/wordprocessingDrawing" xmlns:w10="urn:schemas-microsoft-com:office:word" xmlns:w="http://schemas.openxmlformats.org/wordprocessingml/2006/main" xmlns:wne="http://schemas.microsoft.com/office/word/2006/wordml">
   <w:abstractNum w:abstractNumId="0">
+    <w:nsid w:val="13FC54E2"/>
+    <w:multiLevelType w:val="hybridMultilevel"/>
+    <w:tmpl w:val="743A5BC2"/>
+    <w:lvl w:ilvl="0" w:tplc="2C0A0001">
+      <w:start w:val="1"/>
+      <w:numFmt w:val="bullet"/>
+      <w:lvlText w:val=""/>
+      <w:lvlJc w:val="left"/>
+      <w:pPr>
+        <w:ind w:left="720" w:hanging="360"/>
+      </w:pPr>
+      <w:rPr>
+        <w:rFonts w:ascii="Symbol" w:hAnsi="Symbol" w:hint="default"/>
+      </w:rPr>
+    </w:lvl>
+    <w:lvl w:ilvl="1" w:tplc="2C0A0003" w:tentative="1">
+      <w:start w:val="1"/>
+      <w:numFmt w:val="bullet"/>
+      <w:lvlText w:val="o"/>
+      <w:lvlJc w:val="left"/>
+      <w:pPr>
+        <w:ind w:left="1440" w:hanging="360"/>
+      </w:pPr>
+      <w:rPr>
+        <w:rFonts w:ascii="Courier New" w:hAnsi="Courier New" w:cs="Courier New" w:hint="default"/>
+      </w:rPr>
+    </w:lvl>
+    <w:lvl w:ilvl="2" w:tplc="2C0A0005" w:tentative="1">
+      <w:start w:val="1"/>
+      <w:numFmt w:val="bullet"/>
+      <w:lvlText w:val=""/>
+      <w:lvlJc w:val="left"/>
+      <w:pPr>
+        <w:ind w:left="2160" w:hanging="360"/>
+      </w:pPr>
+      <w:rPr>
+        <w:rFonts w:ascii="Wingdings" w:hAnsi="Wingdings" w:hint="default"/>
+      </w:rPr>
+    </w:lvl>
+    <w:lvl w:ilvl="3" w:tplc="2C0A0001" w:tentative="1">
+      <w:start w:val="1"/>
+      <w:numFmt w:val="bullet"/>
+      <w:lvlText w:val=""/>
+      <w:lvlJc w:val="left"/>
+      <w:pPr>
+        <w:ind w:left="2880" w:hanging="360"/>
+      </w:pPr>
+      <w:rPr>
+        <w:rFonts w:ascii="Symbol" w:hAnsi="Symbol" w:hint="default"/>
+      </w:rPr>
+    </w:lvl>
+    <w:lvl w:ilvl="4" w:tplc="2C0A0003" w:tentative="1">
+      <w:start w:val="1"/>
+      <w:numFmt w:val="bullet"/>
+      <w:lvlText w:val="o"/>
+      <w:lvlJc w:val="left"/>
+      <w:pPr>
+        <w:ind w:left="3600" w:hanging="360"/>
+      </w:pPr>
+      <w:rPr>
+        <w:rFonts w:ascii="Courier New" w:hAnsi="Courier New" w:cs="Courier New" w:hint="default"/>
+      </w:rPr>
+    </w:lvl>
+    <w:lvl w:ilvl="5" w:tplc="2C0A0005" w:tentative="1">
+      <w:start w:val="1"/>
+      <w:numFmt w:val="bullet"/>
+      <w:lvlText w:val=""/>
+      <w:lvlJc w:val="left"/>
+      <w:pPr>
+        <w:ind w:left="4320" w:hanging="360"/>
+      </w:pPr>
+      <w:rPr>
+        <w:rFonts w:ascii="Wingdings" w:hAnsi="Wingdings" w:hint="default"/>
+      </w:rPr>
+    </w:lvl>
+    <w:lvl w:ilvl="6" w:tplc="2C0A0001" w:tentative="1">
+      <w:start w:val="1"/>
+      <w:numFmt w:val="bullet"/>
+      <w:lvlText w:val=""/>
+      <w:lvlJc w:val="left"/>
+      <w:pPr>
+        <w:ind w:left="5040" w:hanging="360"/>
+      </w:pPr>
+      <w:rPr>
+        <w:rFonts w:ascii="Symbol" w:hAnsi="Symbol" w:hint="default"/>
+      </w:rPr>
+    </w:lvl>
+    <w:lvl w:ilvl="7" w:tplc="2C0A0003" w:tentative="1">
+      <w:start w:val="1"/>
+      <w:numFmt w:val="bullet"/>
+      <w:lvlText w:val="o"/>
+      <w:lvlJc w:val="left"/>
+      <w:pPr>
+        <w:ind w:left="5760" w:hanging="360"/>
+      </w:pPr>
+      <w:rPr>
+        <w:rFonts w:ascii="Courier New" w:hAnsi="Courier New" w:cs="Courier New" w:hint="default"/>
+      </w:rPr>
+    </w:lvl>
+    <w:lvl w:ilvl="8" w:tplc="2C0A0005" w:tentative="1">
+      <w:start w:val="1"/>
+      <w:numFmt w:val="bullet"/>
+      <w:lvlText w:val=""/>
+      <w:lvlJc w:val="left"/>
+      <w:pPr>
+        <w:ind w:left="6480" w:hanging="360"/>
+      </w:pPr>
+      <w:rPr>
+        <w:rFonts w:ascii="Wingdings" w:hAnsi="Wingdings" w:hint="default"/>
+      </w:rPr>
+    </w:lvl>
+  </w:abstractNum>
+  <w:abstractNum w:abstractNumId="1">
     <w:nsid w:val="153078DF"/>
     <w:multiLevelType w:val="hybridMultilevel"/>
     <w:tmpl w:val="84AE97DC"/>
@@ -1565,10 +4303,10 @@
       </w:pPr>
     </w:lvl>
   </w:abstractNum>
-  <w:abstractNum w:abstractNumId="1">
+  <w:abstractNum w:abstractNumId="2">
     <w:nsid w:val="245A374F"/>
     <w:multiLevelType w:val="hybridMultilevel"/>
-    <w:tmpl w:val="D2D4A25A"/>
+    <w:tmpl w:val="DF184868"/>
     <w:lvl w:ilvl="0" w:tplc="2C0A000F">
       <w:start w:val="1"/>
       <w:numFmt w:val="decimal"/>
@@ -1651,7 +4389,209 @@
       </w:pPr>
     </w:lvl>
   </w:abstractNum>
-  <w:abstractNum w:abstractNumId="2">
+  <w:abstractNum w:abstractNumId="3">
+    <w:nsid w:val="27826B30"/>
+    <w:multiLevelType w:val="hybridMultilevel"/>
+    <w:tmpl w:val="DFC4EB4C"/>
+    <w:lvl w:ilvl="0" w:tplc="2C0A0001">
+      <w:start w:val="1"/>
+      <w:numFmt w:val="bullet"/>
+      <w:lvlText w:val=""/>
+      <w:lvlJc w:val="left"/>
+      <w:pPr>
+        <w:ind w:left="720" w:hanging="360"/>
+      </w:pPr>
+      <w:rPr>
+        <w:rFonts w:ascii="Symbol" w:hAnsi="Symbol" w:hint="default"/>
+      </w:rPr>
+    </w:lvl>
+    <w:lvl w:ilvl="1" w:tplc="2C0A0003" w:tentative="1">
+      <w:start w:val="1"/>
+      <w:numFmt w:val="bullet"/>
+      <w:lvlText w:val="o"/>
+      <w:lvlJc w:val="left"/>
+      <w:pPr>
+        <w:ind w:left="1440" w:hanging="360"/>
+      </w:pPr>
+      <w:rPr>
+        <w:rFonts w:ascii="Courier New" w:hAnsi="Courier New" w:cs="Courier New" w:hint="default"/>
+      </w:rPr>
+    </w:lvl>
+    <w:lvl w:ilvl="2" w:tplc="2C0A0005" w:tentative="1">
+      <w:start w:val="1"/>
+      <w:numFmt w:val="bullet"/>
+      <w:lvlText w:val=""/>
+      <w:lvlJc w:val="left"/>
+      <w:pPr>
+        <w:ind w:left="2160" w:hanging="360"/>
+      </w:pPr>
+      <w:rPr>
+        <w:rFonts w:ascii="Wingdings" w:hAnsi="Wingdings" w:hint="default"/>
+      </w:rPr>
+    </w:lvl>
+    <w:lvl w:ilvl="3" w:tplc="2C0A0001" w:tentative="1">
+      <w:start w:val="1"/>
+      <w:numFmt w:val="bullet"/>
+      <w:lvlText w:val=""/>
+      <w:lvlJc w:val="left"/>
+      <w:pPr>
+        <w:ind w:left="2880" w:hanging="360"/>
+      </w:pPr>
+      <w:rPr>
+        <w:rFonts w:ascii="Symbol" w:hAnsi="Symbol" w:hint="default"/>
+      </w:rPr>
+    </w:lvl>
+    <w:lvl w:ilvl="4" w:tplc="2C0A0003" w:tentative="1">
+      <w:start w:val="1"/>
+      <w:numFmt w:val="bullet"/>
+      <w:lvlText w:val="o"/>
+      <w:lvlJc w:val="left"/>
+      <w:pPr>
+        <w:ind w:left="3600" w:hanging="360"/>
+      </w:pPr>
+      <w:rPr>
+        <w:rFonts w:ascii="Courier New" w:hAnsi="Courier New" w:cs="Courier New" w:hint="default"/>
+      </w:rPr>
+    </w:lvl>
+    <w:lvl w:ilvl="5" w:tplc="2C0A0005" w:tentative="1">
+      <w:start w:val="1"/>
+      <w:numFmt w:val="bullet"/>
+      <w:lvlText w:val=""/>
+      <w:lvlJc w:val="left"/>
+      <w:pPr>
+        <w:ind w:left="4320" w:hanging="360"/>
+      </w:pPr>
+      <w:rPr>
+        <w:rFonts w:ascii="Wingdings" w:hAnsi="Wingdings" w:hint="default"/>
+      </w:rPr>
+    </w:lvl>
+    <w:lvl w:ilvl="6" w:tplc="2C0A0001" w:tentative="1">
+      <w:start w:val="1"/>
+      <w:numFmt w:val="bullet"/>
+      <w:lvlText w:val=""/>
+      <w:lvlJc w:val="left"/>
+      <w:pPr>
+        <w:ind w:left="5040" w:hanging="360"/>
+      </w:pPr>
+      <w:rPr>
+        <w:rFonts w:ascii="Symbol" w:hAnsi="Symbol" w:hint="default"/>
+      </w:rPr>
+    </w:lvl>
+    <w:lvl w:ilvl="7" w:tplc="2C0A0003" w:tentative="1">
+      <w:start w:val="1"/>
+      <w:numFmt w:val="bullet"/>
+      <w:lvlText w:val="o"/>
+      <w:lvlJc w:val="left"/>
+      <w:pPr>
+        <w:ind w:left="5760" w:hanging="360"/>
+      </w:pPr>
+      <w:rPr>
+        <w:rFonts w:ascii="Courier New" w:hAnsi="Courier New" w:cs="Courier New" w:hint="default"/>
+      </w:rPr>
+    </w:lvl>
+    <w:lvl w:ilvl="8" w:tplc="2C0A0005" w:tentative="1">
+      <w:start w:val="1"/>
+      <w:numFmt w:val="bullet"/>
+      <w:lvlText w:val=""/>
+      <w:lvlJc w:val="left"/>
+      <w:pPr>
+        <w:ind w:left="6480" w:hanging="360"/>
+      </w:pPr>
+      <w:rPr>
+        <w:rFonts w:ascii="Wingdings" w:hAnsi="Wingdings" w:hint="default"/>
+      </w:rPr>
+    </w:lvl>
+  </w:abstractNum>
+  <w:abstractNum w:abstractNumId="4">
+    <w:nsid w:val="35F6681C"/>
+    <w:multiLevelType w:val="hybridMultilevel"/>
+    <w:tmpl w:val="C9AA1428"/>
+    <w:lvl w:ilvl="0" w:tplc="518A9CEA">
+      <w:start w:val="1"/>
+      <w:numFmt w:val="decimal"/>
+      <w:lvlText w:val="%1-"/>
+      <w:lvlJc w:val="left"/>
+      <w:pPr>
+        <w:ind w:left="720" w:hanging="360"/>
+      </w:pPr>
+      <w:rPr>
+        <w:rFonts w:hint="default"/>
+      </w:rPr>
+    </w:lvl>
+    <w:lvl w:ilvl="1" w:tplc="2C0A0019" w:tentative="1">
+      <w:start w:val="1"/>
+      <w:numFmt w:val="lowerLetter"/>
+      <w:lvlText w:val="%2."/>
+      <w:lvlJc w:val="left"/>
+      <w:pPr>
+        <w:ind w:left="1440" w:hanging="360"/>
+      </w:pPr>
+    </w:lvl>
+    <w:lvl w:ilvl="2" w:tplc="2C0A001B" w:tentative="1">
+      <w:start w:val="1"/>
+      <w:numFmt w:val="lowerRoman"/>
+      <w:lvlText w:val="%3."/>
+      <w:lvlJc w:val="right"/>
+      <w:pPr>
+        <w:ind w:left="2160" w:hanging="180"/>
+      </w:pPr>
+    </w:lvl>
+    <w:lvl w:ilvl="3" w:tplc="2C0A000F" w:tentative="1">
+      <w:start w:val="1"/>
+      <w:numFmt w:val="decimal"/>
+      <w:lvlText w:val="%4."/>
+      <w:lvlJc w:val="left"/>
+      <w:pPr>
+        <w:ind w:left="2880" w:hanging="360"/>
+      </w:pPr>
+    </w:lvl>
+    <w:lvl w:ilvl="4" w:tplc="2C0A0019" w:tentative="1">
+      <w:start w:val="1"/>
+      <w:numFmt w:val="lowerLetter"/>
+      <w:lvlText w:val="%5."/>
+      <w:lvlJc w:val="left"/>
+      <w:pPr>
+        <w:ind w:left="3600" w:hanging="360"/>
+      </w:pPr>
+    </w:lvl>
+    <w:lvl w:ilvl="5" w:tplc="2C0A001B" w:tentative="1">
+      <w:start w:val="1"/>
+      <w:numFmt w:val="lowerRoman"/>
+      <w:lvlText w:val="%6."/>
+      <w:lvlJc w:val="right"/>
+      <w:pPr>
+        <w:ind w:left="4320" w:hanging="180"/>
+      </w:pPr>
+    </w:lvl>
+    <w:lvl w:ilvl="6" w:tplc="2C0A000F" w:tentative="1">
+      <w:start w:val="1"/>
+      <w:numFmt w:val="decimal"/>
+      <w:lvlText w:val="%7."/>
+      <w:lvlJc w:val="left"/>
+      <w:pPr>
+        <w:ind w:left="5040" w:hanging="360"/>
+      </w:pPr>
+    </w:lvl>
+    <w:lvl w:ilvl="7" w:tplc="2C0A0019" w:tentative="1">
+      <w:start w:val="1"/>
+      <w:numFmt w:val="lowerLetter"/>
+      <w:lvlText w:val="%8."/>
+      <w:lvlJc w:val="left"/>
+      <w:pPr>
+        <w:ind w:left="5760" w:hanging="360"/>
+      </w:pPr>
+    </w:lvl>
+    <w:lvl w:ilvl="8" w:tplc="2C0A001B" w:tentative="1">
+      <w:start w:val="1"/>
+      <w:numFmt w:val="lowerRoman"/>
+      <w:lvlText w:val="%9."/>
+      <w:lvlJc w:val="right"/>
+      <w:pPr>
+        <w:ind w:left="6480" w:hanging="180"/>
+      </w:pPr>
+    </w:lvl>
+  </w:abstractNum>
+  <w:abstractNum w:abstractNumId="5">
     <w:nsid w:val="3AA16D11"/>
     <w:multiLevelType w:val="multilevel"/>
     <w:tmpl w:val="3250B18C"/>
@@ -1740,7 +4680,120 @@
       </w:pPr>
     </w:lvl>
   </w:abstractNum>
-  <w:abstractNum w:abstractNumId="3">
+  <w:abstractNum w:abstractNumId="6">
+    <w:nsid w:val="3C5E22FA"/>
+    <w:multiLevelType w:val="hybridMultilevel"/>
+    <w:tmpl w:val="26A01074"/>
+    <w:lvl w:ilvl="0" w:tplc="2C0A0001">
+      <w:start w:val="1"/>
+      <w:numFmt w:val="bullet"/>
+      <w:lvlText w:val=""/>
+      <w:lvlJc w:val="left"/>
+      <w:pPr>
+        <w:ind w:left="720" w:hanging="360"/>
+      </w:pPr>
+      <w:rPr>
+        <w:rFonts w:ascii="Symbol" w:hAnsi="Symbol" w:hint="default"/>
+      </w:rPr>
+    </w:lvl>
+    <w:lvl w:ilvl="1" w:tplc="2C0A0003" w:tentative="1">
+      <w:start w:val="1"/>
+      <w:numFmt w:val="bullet"/>
+      <w:lvlText w:val="o"/>
+      <w:lvlJc w:val="left"/>
+      <w:pPr>
+        <w:ind w:left="1440" w:hanging="360"/>
+      </w:pPr>
+      <w:rPr>
+        <w:rFonts w:ascii="Courier New" w:hAnsi="Courier New" w:cs="Courier New" w:hint="default"/>
+      </w:rPr>
+    </w:lvl>
+    <w:lvl w:ilvl="2" w:tplc="2C0A0005" w:tentative="1">
+      <w:start w:val="1"/>
+      <w:numFmt w:val="bullet"/>
+      <w:lvlText w:val=""/>
+      <w:lvlJc w:val="left"/>
+      <w:pPr>
+        <w:ind w:left="2160" w:hanging="360"/>
+      </w:pPr>
+      <w:rPr>
+        <w:rFonts w:ascii="Wingdings" w:hAnsi="Wingdings" w:hint="default"/>
+      </w:rPr>
+    </w:lvl>
+    <w:lvl w:ilvl="3" w:tplc="2C0A0001" w:tentative="1">
+      <w:start w:val="1"/>
+      <w:numFmt w:val="bullet"/>
+      <w:lvlText w:val=""/>
+      <w:lvlJc w:val="left"/>
+      <w:pPr>
+        <w:ind w:left="2880" w:hanging="360"/>
+      </w:pPr>
+      <w:rPr>
+        <w:rFonts w:ascii="Symbol" w:hAnsi="Symbol" w:hint="default"/>
+      </w:rPr>
+    </w:lvl>
+    <w:lvl w:ilvl="4" w:tplc="2C0A0003" w:tentative="1">
+      <w:start w:val="1"/>
+      <w:numFmt w:val="bullet"/>
+      <w:lvlText w:val="o"/>
+      <w:lvlJc w:val="left"/>
+      <w:pPr>
+        <w:ind w:left="3600" w:hanging="360"/>
+      </w:pPr>
+      <w:rPr>
+        <w:rFonts w:ascii="Courier New" w:hAnsi="Courier New" w:cs="Courier New" w:hint="default"/>
+      </w:rPr>
+    </w:lvl>
+    <w:lvl w:ilvl="5" w:tplc="2C0A0005" w:tentative="1">
+      <w:start w:val="1"/>
+      <w:numFmt w:val="bullet"/>
+      <w:lvlText w:val=""/>
+      <w:lvlJc w:val="left"/>
+      <w:pPr>
+        <w:ind w:left="4320" w:hanging="360"/>
+      </w:pPr>
+      <w:rPr>
+        <w:rFonts w:ascii="Wingdings" w:hAnsi="Wingdings" w:hint="default"/>
+      </w:rPr>
+    </w:lvl>
+    <w:lvl w:ilvl="6" w:tplc="2C0A0001" w:tentative="1">
+      <w:start w:val="1"/>
+      <w:numFmt w:val="bullet"/>
+      <w:lvlText w:val=""/>
+      <w:lvlJc w:val="left"/>
+      <w:pPr>
+        <w:ind w:left="5040" w:hanging="360"/>
+      </w:pPr>
+      <w:rPr>
+        <w:rFonts w:ascii="Symbol" w:hAnsi="Symbol" w:hint="default"/>
+      </w:rPr>
+    </w:lvl>
+    <w:lvl w:ilvl="7" w:tplc="2C0A0003" w:tentative="1">
+      <w:start w:val="1"/>
+      <w:numFmt w:val="bullet"/>
+      <w:lvlText w:val="o"/>
+      <w:lvlJc w:val="left"/>
+      <w:pPr>
+        <w:ind w:left="5760" w:hanging="360"/>
+      </w:pPr>
+      <w:rPr>
+        <w:rFonts w:ascii="Courier New" w:hAnsi="Courier New" w:cs="Courier New" w:hint="default"/>
+      </w:rPr>
+    </w:lvl>
+    <w:lvl w:ilvl="8" w:tplc="2C0A0005" w:tentative="1">
+      <w:start w:val="1"/>
+      <w:numFmt w:val="bullet"/>
+      <w:lvlText w:val=""/>
+      <w:lvlJc w:val="left"/>
+      <w:pPr>
+        <w:ind w:left="6480" w:hanging="360"/>
+      </w:pPr>
+      <w:rPr>
+        <w:rFonts w:ascii="Wingdings" w:hAnsi="Wingdings" w:hint="default"/>
+      </w:rPr>
+    </w:lvl>
+  </w:abstractNum>
+  <w:abstractNum w:abstractNumId="7">
     <w:nsid w:val="446A5FA3"/>
     <w:multiLevelType w:val="hybridMultilevel"/>
     <w:tmpl w:val="65C6CC66"/>
@@ -1853,7 +4906,206 @@
       </w:rPr>
     </w:lvl>
   </w:abstractNum>
-  <w:abstractNum w:abstractNumId="4">
+  <w:abstractNum w:abstractNumId="8">
+    <w:nsid w:val="4D5451DE"/>
+    <w:multiLevelType w:val="hybridMultilevel"/>
+    <w:tmpl w:val="D93EE0AE"/>
+    <w:lvl w:ilvl="0" w:tplc="2C0A0001">
+      <w:start w:val="1"/>
+      <w:numFmt w:val="bullet"/>
+      <w:lvlText w:val=""/>
+      <w:lvlJc w:val="left"/>
+      <w:pPr>
+        <w:ind w:left="720" w:hanging="360"/>
+      </w:pPr>
+      <w:rPr>
+        <w:rFonts w:ascii="Symbol" w:hAnsi="Symbol" w:hint="default"/>
+      </w:rPr>
+    </w:lvl>
+    <w:lvl w:ilvl="1" w:tplc="2C0A0003" w:tentative="1">
+      <w:start w:val="1"/>
+      <w:numFmt w:val="bullet"/>
+      <w:lvlText w:val="o"/>
+      <w:lvlJc w:val="left"/>
+      <w:pPr>
+        <w:ind w:left="1440" w:hanging="360"/>
+      </w:pPr>
+      <w:rPr>
+        <w:rFonts w:ascii="Courier New" w:hAnsi="Courier New" w:cs="Courier New" w:hint="default"/>
+      </w:rPr>
+    </w:lvl>
+    <w:lvl w:ilvl="2" w:tplc="2C0A0005" w:tentative="1">
+      <w:start w:val="1"/>
+      <w:numFmt w:val="bullet"/>
+      <w:lvlText w:val=""/>
+      <w:lvlJc w:val="left"/>
+      <w:pPr>
+        <w:ind w:left="2160" w:hanging="360"/>
+      </w:pPr>
+      <w:rPr>
+        <w:rFonts w:ascii="Wingdings" w:hAnsi="Wingdings" w:hint="default"/>
+      </w:rPr>
+    </w:lvl>
+    <w:lvl w:ilvl="3" w:tplc="2C0A0001" w:tentative="1">
+      <w:start w:val="1"/>
+      <w:numFmt w:val="bullet"/>
+      <w:lvlText w:val=""/>
+      <w:lvlJc w:val="left"/>
+      <w:pPr>
+        <w:ind w:left="2880" w:hanging="360"/>
+      </w:pPr>
+      <w:rPr>
+        <w:rFonts w:ascii="Symbol" w:hAnsi="Symbol" w:hint="default"/>
+      </w:rPr>
+    </w:lvl>
+    <w:lvl w:ilvl="4" w:tplc="2C0A0003" w:tentative="1">
+      <w:start w:val="1"/>
+      <w:numFmt w:val="bullet"/>
+      <w:lvlText w:val="o"/>
+      <w:lvlJc w:val="left"/>
+      <w:pPr>
+        <w:ind w:left="3600" w:hanging="360"/>
+      </w:pPr>
+      <w:rPr>
+        <w:rFonts w:ascii="Courier New" w:hAnsi="Courier New" w:cs="Courier New" w:hint="default"/>
+      </w:rPr>
+    </w:lvl>
+    <w:lvl w:ilvl="5" w:tplc="2C0A0005" w:tentative="1">
+      <w:start w:val="1"/>
+      <w:numFmt w:val="bullet"/>
+      <w:lvlText w:val=""/>
+      <w:lvlJc w:val="left"/>
+      <w:pPr>
+        <w:ind w:left="4320" w:hanging="360"/>
+      </w:pPr>
+      <w:rPr>
+        <w:rFonts w:ascii="Wingdings" w:hAnsi="Wingdings" w:hint="default"/>
+      </w:rPr>
+    </w:lvl>
+    <w:lvl w:ilvl="6" w:tplc="2C0A0001" w:tentative="1">
+      <w:start w:val="1"/>
+      <w:numFmt w:val="bullet"/>
+      <w:lvlText w:val=""/>
+      <w:lvlJc w:val="left"/>
+      <w:pPr>
+        <w:ind w:left="5040" w:hanging="360"/>
+      </w:pPr>
+      <w:rPr>
+        <w:rFonts w:ascii="Symbol" w:hAnsi="Symbol" w:hint="default"/>
+      </w:rPr>
+    </w:lvl>
+    <w:lvl w:ilvl="7" w:tplc="2C0A0003" w:tentative="1">
+      <w:start w:val="1"/>
+      <w:numFmt w:val="bullet"/>
+      <w:lvlText w:val="o"/>
+      <w:lvlJc w:val="left"/>
+      <w:pPr>
+        <w:ind w:left="5760" w:hanging="360"/>
+      </w:pPr>
+      <w:rPr>
+        <w:rFonts w:ascii="Courier New" w:hAnsi="Courier New" w:cs="Courier New" w:hint="default"/>
+      </w:rPr>
+    </w:lvl>
+    <w:lvl w:ilvl="8" w:tplc="2C0A0005" w:tentative="1">
+      <w:start w:val="1"/>
+      <w:numFmt w:val="bullet"/>
+      <w:lvlText w:val=""/>
+      <w:lvlJc w:val="left"/>
+      <w:pPr>
+        <w:ind w:left="6480" w:hanging="360"/>
+      </w:pPr>
+      <w:rPr>
+        <w:rFonts w:ascii="Wingdings" w:hAnsi="Wingdings" w:hint="default"/>
+      </w:rPr>
+    </w:lvl>
+  </w:abstractNum>
+  <w:abstractNum w:abstractNumId="9">
+    <w:nsid w:val="601F5DC3"/>
+    <w:multiLevelType w:val="hybridMultilevel"/>
+    <w:tmpl w:val="B8D40C76"/>
+    <w:lvl w:ilvl="0" w:tplc="2C0A000F">
+      <w:start w:val="1"/>
+      <w:numFmt w:val="decimal"/>
+      <w:lvlText w:val="%1."/>
+      <w:lvlJc w:val="left"/>
+      <w:pPr>
+        <w:ind w:left="720" w:hanging="360"/>
+      </w:pPr>
+    </w:lvl>
+    <w:lvl w:ilvl="1" w:tplc="2C0A0019" w:tentative="1">
+      <w:start w:val="1"/>
+      <w:numFmt w:val="lowerLetter"/>
+      <w:lvlText w:val="%2."/>
+      <w:lvlJc w:val="left"/>
+      <w:pPr>
+        <w:ind w:left="1440" w:hanging="360"/>
+      </w:pPr>
+    </w:lvl>
+    <w:lvl w:ilvl="2" w:tplc="2C0A001B" w:tentative="1">
+      <w:start w:val="1"/>
+      <w:numFmt w:val="lowerRoman"/>
+      <w:lvlText w:val="%3."/>
+      <w:lvlJc w:val="right"/>
+      <w:pPr>
+        <w:ind w:left="2160" w:hanging="180"/>
+      </w:pPr>
+    </w:lvl>
+    <w:lvl w:ilvl="3" w:tplc="2C0A000F" w:tentative="1">
+      <w:start w:val="1"/>
+      <w:numFmt w:val="decimal"/>
+      <w:lvlText w:val="%4."/>
+      <w:lvlJc w:val="left"/>
+      <w:pPr>
+        <w:ind w:left="2880" w:hanging="360"/>
+      </w:pPr>
+    </w:lvl>
+    <w:lvl w:ilvl="4" w:tplc="2C0A0019" w:tentative="1">
+      <w:start w:val="1"/>
+      <w:numFmt w:val="lowerLetter"/>
+      <w:lvlText w:val="%5."/>
+      <w:lvlJc w:val="left"/>
+      <w:pPr>
+        <w:ind w:left="3600" w:hanging="360"/>
+      </w:pPr>
+    </w:lvl>
+    <w:lvl w:ilvl="5" w:tplc="2C0A001B" w:tentative="1">
+      <w:start w:val="1"/>
+      <w:numFmt w:val="lowerRoman"/>
+      <w:lvlText w:val="%6."/>
+      <w:lvlJc w:val="right"/>
+      <w:pPr>
+        <w:ind w:left="4320" w:hanging="180"/>
+      </w:pPr>
+    </w:lvl>
+    <w:lvl w:ilvl="6" w:tplc="2C0A000F" w:tentative="1">
+      <w:start w:val="1"/>
+      <w:numFmt w:val="decimal"/>
+      <w:lvlText w:val="%7."/>
+      <w:lvlJc w:val="left"/>
+      <w:pPr>
+        <w:ind w:left="5040" w:hanging="360"/>
+      </w:pPr>
+    </w:lvl>
+    <w:lvl w:ilvl="7" w:tplc="2C0A0019" w:tentative="1">
+      <w:start w:val="1"/>
+      <w:numFmt w:val="lowerLetter"/>
+      <w:lvlText w:val="%8."/>
+      <w:lvlJc w:val="left"/>
+      <w:pPr>
+        <w:ind w:left="5760" w:hanging="360"/>
+      </w:pPr>
+    </w:lvl>
+    <w:lvl w:ilvl="8" w:tplc="2C0A001B" w:tentative="1">
+      <w:start w:val="1"/>
+      <w:numFmt w:val="lowerRoman"/>
+      <w:lvlText w:val="%9."/>
+      <w:lvlJc w:val="right"/>
+      <w:pPr>
+        <w:ind w:left="6480" w:hanging="180"/>
+      </w:pPr>
+    </w:lvl>
+  </w:abstractNum>
+  <w:abstractNum w:abstractNumId="10">
     <w:nsid w:val="64DD3EB7"/>
     <w:multiLevelType w:val="hybridMultilevel"/>
     <w:tmpl w:val="6C86BE48"/>
@@ -1966,7 +5218,7 @@
       </w:pPr>
     </w:lvl>
   </w:abstractNum>
-  <w:abstractNum w:abstractNumId="5">
+  <w:abstractNum w:abstractNumId="11">
     <w:nsid w:val="678515B7"/>
     <w:multiLevelType w:val="hybridMultilevel"/>
     <w:tmpl w:val="95E6079A"/>
@@ -2052,7 +5304,7 @@
       </w:pPr>
     </w:lvl>
   </w:abstractNum>
-  <w:abstractNum w:abstractNumId="6">
+  <w:abstractNum w:abstractNumId="12">
     <w:nsid w:val="6D7C0709"/>
     <w:multiLevelType w:val="hybridMultilevel"/>
     <w:tmpl w:val="12FC9CB2"/>
@@ -2141,7 +5393,93 @@
       </w:pPr>
     </w:lvl>
   </w:abstractNum>
-  <w:abstractNum w:abstractNumId="7">
+  <w:abstractNum w:abstractNumId="13">
+    <w:nsid w:val="6FE62461"/>
+    <w:multiLevelType w:val="hybridMultilevel"/>
+    <w:tmpl w:val="C2167B72"/>
+    <w:lvl w:ilvl="0" w:tplc="2C0A000F">
+      <w:start w:val="1"/>
+      <w:numFmt w:val="decimal"/>
+      <w:lvlText w:val="%1."/>
+      <w:lvlJc w:val="left"/>
+      <w:pPr>
+        <w:ind w:left="720" w:hanging="360"/>
+      </w:pPr>
+    </w:lvl>
+    <w:lvl w:ilvl="1" w:tplc="2C0A0019" w:tentative="1">
+      <w:start w:val="1"/>
+      <w:numFmt w:val="lowerLetter"/>
+      <w:lvlText w:val="%2."/>
+      <w:lvlJc w:val="left"/>
+      <w:pPr>
+        <w:ind w:left="1440" w:hanging="360"/>
+      </w:pPr>
+    </w:lvl>
+    <w:lvl w:ilvl="2" w:tplc="2C0A001B" w:tentative="1">
+      <w:start w:val="1"/>
+      <w:numFmt w:val="lowerRoman"/>
+      <w:lvlText w:val="%3."/>
+      <w:lvlJc w:val="right"/>
+      <w:pPr>
+        <w:ind w:left="2160" w:hanging="180"/>
+      </w:pPr>
+    </w:lvl>
+    <w:lvl w:ilvl="3" w:tplc="2C0A000F" w:tentative="1">
+      <w:start w:val="1"/>
+      <w:numFmt w:val="decimal"/>
+      <w:lvlText w:val="%4."/>
+      <w:lvlJc w:val="left"/>
+      <w:pPr>
+        <w:ind w:left="2880" w:hanging="360"/>
+      </w:pPr>
+    </w:lvl>
+    <w:lvl w:ilvl="4" w:tplc="2C0A0019" w:tentative="1">
+      <w:start w:val="1"/>
+      <w:numFmt w:val="lowerLetter"/>
+      <w:lvlText w:val="%5."/>
+      <w:lvlJc w:val="left"/>
+      <w:pPr>
+        <w:ind w:left="3600" w:hanging="360"/>
+      </w:pPr>
+    </w:lvl>
+    <w:lvl w:ilvl="5" w:tplc="2C0A001B" w:tentative="1">
+      <w:start w:val="1"/>
+      <w:numFmt w:val="lowerRoman"/>
+      <w:lvlText w:val="%6."/>
+      <w:lvlJc w:val="right"/>
+      <w:pPr>
+        <w:ind w:left="4320" w:hanging="180"/>
+      </w:pPr>
+    </w:lvl>
+    <w:lvl w:ilvl="6" w:tplc="2C0A000F" w:tentative="1">
+      <w:start w:val="1"/>
+      <w:numFmt w:val="decimal"/>
+      <w:lvlText w:val="%7."/>
+      <w:lvlJc w:val="left"/>
+      <w:pPr>
+        <w:ind w:left="5040" w:hanging="360"/>
+      </w:pPr>
+    </w:lvl>
+    <w:lvl w:ilvl="7" w:tplc="2C0A0019" w:tentative="1">
+      <w:start w:val="1"/>
+      <w:numFmt w:val="lowerLetter"/>
+      <w:lvlText w:val="%8."/>
+      <w:lvlJc w:val="left"/>
+      <w:pPr>
+        <w:ind w:left="5760" w:hanging="360"/>
+      </w:pPr>
+    </w:lvl>
+    <w:lvl w:ilvl="8" w:tplc="2C0A001B" w:tentative="1">
+      <w:start w:val="1"/>
+      <w:numFmt w:val="lowerRoman"/>
+      <w:lvlText w:val="%9."/>
+      <w:lvlJc w:val="right"/>
+      <w:pPr>
+        <w:ind w:left="6480" w:hanging="180"/>
+      </w:pPr>
+    </w:lvl>
+  </w:abstractNum>
+  <w:abstractNum w:abstractNumId="14">
     <w:nsid w:val="72796F9F"/>
     <w:multiLevelType w:val="hybridMultilevel"/>
     <w:tmpl w:val="F3F244BA"/>
@@ -2254,7 +5592,7 @@
       </w:rPr>
     </w:lvl>
   </w:abstractNum>
-  <w:abstractNum w:abstractNumId="8">
+  <w:abstractNum w:abstractNumId="15">
     <w:nsid w:val="7C2600BC"/>
     <w:multiLevelType w:val="hybridMultilevel"/>
     <w:tmpl w:val="440021F6"/>
@@ -2368,7 +5706,7 @@
     </w:lvl>
   </w:abstractNum>
   <w:num w:numId="1">
-    <w:abstractNumId w:val="4"/>
+    <w:abstractNumId w:val="10"/>
     <w:lvlOverride w:ilvl="0">
       <w:startOverride w:val="1"/>
     </w:lvlOverride>
@@ -2398,28 +5736,49 @@
     </w:lvlOverride>
   </w:num>
   <w:num w:numId="2">
+    <w:abstractNumId w:val="5"/>
+  </w:num>
+  <w:num w:numId="3">
+    <w:abstractNumId w:val="12"/>
+  </w:num>
+  <w:num w:numId="4">
     <w:abstractNumId w:val="2"/>
   </w:num>
-  <w:num w:numId="3">
+  <w:num w:numId="5">
+    <w:abstractNumId w:val="1"/>
+  </w:num>
+  <w:num w:numId="6">
+    <w:abstractNumId w:val="11"/>
+  </w:num>
+  <w:num w:numId="7">
+    <w:abstractNumId w:val="7"/>
+  </w:num>
+  <w:num w:numId="8">
+    <w:abstractNumId w:val="14"/>
+  </w:num>
+  <w:num w:numId="9">
+    <w:abstractNumId w:val="15"/>
+  </w:num>
+  <w:num w:numId="10">
+    <w:abstractNumId w:val="3"/>
+  </w:num>
+  <w:num w:numId="11">
     <w:abstractNumId w:val="6"/>
   </w:num>
-  <w:num w:numId="4">
-    <w:abstractNumId w:val="1"/>
+  <w:num w:numId="12">
+    <w:abstractNumId w:val="4"/>
   </w:num>
-  <w:num w:numId="5">
+  <w:num w:numId="13">
+    <w:abstractNumId w:val="13"/>
+  </w:num>
+  <w:num w:numId="14">
+    <w:abstractNumId w:val="9"/>
+  </w:num>
+  <w:num w:numId="15">
+    <w:abstractNumId w:val="8"/>
+  </w:num>
+  <w:num w:numId="16">
     <w:abstractNumId w:val="0"/>
-  </w:num>
-  <w:num w:numId="6">
-    <w:abstractNumId w:val="5"/>
-  </w:num>
-  <w:num w:numId="7">
-    <w:abstractNumId w:val="3"/>
-  </w:num>
-  <w:num w:numId="8">
-    <w:abstractNumId w:val="7"/>
-  </w:num>
-  <w:num w:numId="9">
-    <w:abstractNumId w:val="8"/>
   </w:num>
 </w:numbering>
 </file>
@@ -2757,6 +6116,29 @@
       </w:tblCellMar>
     </w:tblPr>
   </w:style>
+  <w:style w:type="paragraph" w:styleId="Sinespaciado">
+    <w:name w:val="No Spacing"/>
+    <w:link w:val="SinespaciadoCar"/>
+    <w:uiPriority w:val="1"/>
+    <w:qFormat/>
+    <w:rsid w:val="00863200"/>
+    <w:pPr>
+      <w:spacing w:after="0" w:line="240" w:lineRule="auto"/>
+    </w:pPr>
+    <w:rPr>
+      <w:lang w:val="es-ES" w:eastAsia="en-US"/>
+    </w:rPr>
+  </w:style>
+  <w:style w:type="character" w:customStyle="1" w:styleId="SinespaciadoCar">
+    <w:name w:val="Sin espaciado Car"/>
+    <w:basedOn w:val="Fuentedeprrafopredeter"/>
+    <w:link w:val="Sinespaciado"/>
+    <w:uiPriority w:val="1"/>
+    <w:rsid w:val="00863200"/>
+    <w:rPr>
+      <w:lang w:val="es-ES" w:eastAsia="en-US"/>
+    </w:rPr>
+  </w:style>
 </w:styles>
 </file>
 

</xml_diff>

<commit_message>
Se modificó el objetivo del CU Consultar Paciente.
</commit_message>
<xml_diff>
--- a/repository/S.A.P.O/Producto/Iteraciones/Iteracion_02/02_Documento_Requerimiento/Trazos finos/Trazo_Fino_CU_Consultar_Paciente.docx
+++ b/repository/S.A.P.O/Producto/Iteraciones/Iteracion_02/02_Documento_Requerimiento/Trazos finos/Trazo_Fino_CU_Consultar_Paciente.docx
@@ -2,1379 +2,6 @@
 <file path=word/document.xml><?xml version="1.0" encoding="utf-8"?>
 <w:document xmlns:ve="http://schemas.openxmlformats.org/markup-compatibility/2006" xmlns:o="urn:schemas-microsoft-com:office:office" xmlns:r="http://schemas.openxmlformats.org/officeDocument/2006/relationships" xmlns:m="http://schemas.openxmlformats.org/officeDocument/2006/math" xmlns:v="urn:schemas-microsoft-com:vml" xmlns:wp="http://schemas.openxmlformats.org/drawingml/2006/wordprocessingDrawing" xmlns:w10="urn:schemas-microsoft-com:office:word" xmlns:w="http://schemas.openxmlformats.org/wordprocessingml/2006/main" xmlns:wne="http://schemas.microsoft.com/office/word/2006/wordml">
   <w:body>
-    <w:p/>
-    <w:tbl>
-      <w:tblPr>
-        <w:tblStyle w:val="Tablaconcuadrcula"/>
-        <w:tblW w:w="0" w:type="auto"/>
-        <w:jc w:val="center"/>
-        <w:tblBorders>
-          <w:top w:val="double" w:sz="4" w:space="0" w:color="auto"/>
-          <w:left w:val="double" w:sz="4" w:space="0" w:color="auto"/>
-          <w:bottom w:val="double" w:sz="4" w:space="0" w:color="auto"/>
-          <w:right w:val="double" w:sz="4" w:space="0" w:color="auto"/>
-          <w:insideH w:val="double" w:sz="4" w:space="0" w:color="auto"/>
-          <w:insideV w:val="double" w:sz="4" w:space="0" w:color="auto"/>
-        </w:tblBorders>
-        <w:tblLook w:val="04A0"/>
-      </w:tblPr>
-      <w:tblGrid>
-        <w:gridCol w:w="1668"/>
-        <w:gridCol w:w="2821"/>
-        <w:gridCol w:w="864"/>
-        <w:gridCol w:w="1134"/>
-        <w:gridCol w:w="2491"/>
-      </w:tblGrid>
-      <w:tr>
-        <w:trPr>
-          <w:jc w:val="center"/>
-        </w:trPr>
-        <w:tc>
-          <w:tcPr>
-            <w:tcW w:w="6487" w:type="dxa"/>
-            <w:gridSpan w:val="4"/>
-            <w:shd w:val="clear" w:color="auto" w:fill="DDD9C3" w:themeFill="background2" w:themeFillShade="E6"/>
-          </w:tcPr>
-          <w:p>
-            <w:pPr>
-              <w:rPr>
-                <w:b/>
-              </w:rPr>
-            </w:pPr>
-            <w:r>
-              <w:rPr>
-                <w:b/>
-              </w:rPr>
-              <w:t xml:space="preserve">Nombre del Caso de Uso: </w:t>
-            </w:r>
-          </w:p>
-        </w:tc>
-        <w:tc>
-          <w:tcPr>
-            <w:tcW w:w="2491" w:type="dxa"/>
-            <w:shd w:val="clear" w:color="auto" w:fill="DDD9C3" w:themeFill="background2" w:themeFillShade="E6"/>
-          </w:tcPr>
-          <w:p>
-            <w:r>
-              <w:rPr>
-                <w:b/>
-              </w:rPr>
-              <w:t>Nro. de Orden:</w:t>
-            </w:r>
-            <w:r>
-              <w:t>7</w:t>
-            </w:r>
-          </w:p>
-        </w:tc>
-      </w:tr>
-      <w:tr>
-        <w:trPr>
-          <w:jc w:val="center"/>
-        </w:trPr>
-        <w:tc>
-          <w:tcPr>
-            <w:tcW w:w="8978" w:type="dxa"/>
-            <w:gridSpan w:val="5"/>
-          </w:tcPr>
-          <w:p>
-            <w:r>
-              <w:rPr>
-                <w:b/>
-              </w:rPr>
-              <w:t>Nivel del Caso de Uso</w:t>
-            </w:r>
-            <w:r>
-              <w:t xml:space="preserve">                    </w:t>
-            </w:r>
-            <w:r>
-              <w:fldChar w:fldCharType="begin">
-                <w:ffData>
-                  <w:name w:val=""/>
-                  <w:enabled/>
-                  <w:calcOnExit w:val="0"/>
-                  <w:checkBox>
-                    <w:sizeAuto/>
-                    <w:default w:val="0"/>
-                  </w:checkBox>
-                </w:ffData>
-              </w:fldChar>
-            </w:r>
-            <w:r>
-              <w:instrText xml:space="preserve"> FORMCHECKBOX </w:instrText>
-            </w:r>
-            <w:r>
-              <w:fldChar w:fldCharType="end"/>
-            </w:r>
-            <w:r>
-              <w:t xml:space="preserve">  Negocio                      </w:t>
-            </w:r>
-            <w:r>
-              <w:fldChar w:fldCharType="begin">
-                <w:ffData>
-                  <w:name w:val=""/>
-                  <w:enabled/>
-                  <w:calcOnExit w:val="0"/>
-                  <w:checkBox>
-                    <w:sizeAuto/>
-                    <w:default w:val="1"/>
-                  </w:checkBox>
-                </w:ffData>
-              </w:fldChar>
-            </w:r>
-            <w:r>
-              <w:instrText xml:space="preserve"> FORMCHECKBOX </w:instrText>
-            </w:r>
-            <w:r>
-              <w:fldChar w:fldCharType="end"/>
-            </w:r>
-            <w:r>
-              <w:t xml:space="preserve">  Sistema de Información</w:t>
-            </w:r>
-          </w:p>
-        </w:tc>
-      </w:tr>
-      <w:tr>
-        <w:trPr>
-          <w:jc w:val="center"/>
-        </w:trPr>
-        <w:tc>
-          <w:tcPr>
-            <w:tcW w:w="8978" w:type="dxa"/>
-            <w:gridSpan w:val="5"/>
-          </w:tcPr>
-          <w:p>
-            <w:pPr>
-              <w:rPr>
-                <w:b/>
-              </w:rPr>
-            </w:pPr>
-            <w:r>
-              <w:rPr>
-                <w:b/>
-              </w:rPr>
-              <w:t xml:space="preserve">Paquete: </w:t>
-            </w:r>
-          </w:p>
-        </w:tc>
-      </w:tr>
-      <w:tr>
-        <w:trPr>
-          <w:jc w:val="center"/>
-        </w:trPr>
-        <w:tc>
-          <w:tcPr>
-            <w:tcW w:w="8978" w:type="dxa"/>
-            <w:gridSpan w:val="5"/>
-          </w:tcPr>
-          <w:p>
-            <w:r>
-              <w:rPr>
-                <w:b/>
-              </w:rPr>
-              <w:t xml:space="preserve">Prioridad  </w:t>
-            </w:r>
-            <w:r>
-              <w:t xml:space="preserve">                                   </w:t>
-            </w:r>
-            <w:r>
-              <w:fldChar w:fldCharType="begin">
-                <w:ffData>
-                  <w:name w:val=""/>
-                  <w:enabled/>
-                  <w:calcOnExit w:val="0"/>
-                  <w:checkBox>
-                    <w:sizeAuto/>
-                    <w:default w:val="1"/>
-                  </w:checkBox>
-                </w:ffData>
-              </w:fldChar>
-            </w:r>
-            <w:r>
-              <w:instrText xml:space="preserve"> FORMCHECKBOX </w:instrText>
-            </w:r>
-            <w:r>
-              <w:fldChar w:fldCharType="end"/>
-            </w:r>
-            <w:r>
-              <w:t xml:space="preserve"> Alta                   </w:t>
-            </w:r>
-            <w:r>
-              <w:fldChar w:fldCharType="begin">
-                <w:ffData>
-                  <w:name w:val=""/>
-                  <w:enabled/>
-                  <w:calcOnExit w:val="0"/>
-                  <w:checkBox>
-                    <w:sizeAuto/>
-                    <w:default w:val="0"/>
-                  </w:checkBox>
-                </w:ffData>
-              </w:fldChar>
-            </w:r>
-            <w:r>
-              <w:instrText xml:space="preserve"> FORMCHECKBOX </w:instrText>
-            </w:r>
-            <w:r>
-              <w:fldChar w:fldCharType="end"/>
-            </w:r>
-            <w:r>
-              <w:t xml:space="preserve"> Media                        </w:t>
-            </w:r>
-            <w:r>
-              <w:fldChar w:fldCharType="begin">
-                <w:ffData>
-                  <w:name w:val=""/>
-                  <w:enabled/>
-                  <w:calcOnExit w:val="0"/>
-                  <w:checkBox>
-                    <w:sizeAuto/>
-                    <w:default w:val="0"/>
-                  </w:checkBox>
-                </w:ffData>
-              </w:fldChar>
-            </w:r>
-            <w:r>
-              <w:instrText xml:space="preserve"> FORMCHECKBOX </w:instrText>
-            </w:r>
-            <w:r>
-              <w:fldChar w:fldCharType="end"/>
-            </w:r>
-            <w:r>
-              <w:t>Baja</w:t>
-            </w:r>
-          </w:p>
-        </w:tc>
-      </w:tr>
-      <w:tr>
-        <w:trPr>
-          <w:jc w:val="center"/>
-        </w:trPr>
-        <w:tc>
-          <w:tcPr>
-            <w:tcW w:w="8978" w:type="dxa"/>
-            <w:gridSpan w:val="5"/>
-          </w:tcPr>
-          <w:p>
-            <w:r>
-              <w:rPr>
-                <w:b/>
-              </w:rPr>
-              <w:t xml:space="preserve">Complejidad </w:t>
-            </w:r>
-            <w:r>
-              <w:t xml:space="preserve">                              </w:t>
-            </w:r>
-            <w:r>
-              <w:fldChar w:fldCharType="begin">
-                <w:ffData>
-                  <w:name w:val=""/>
-                  <w:enabled/>
-                  <w:calcOnExit w:val="0"/>
-                  <w:checkBox>
-                    <w:sizeAuto/>
-                    <w:default w:val="0"/>
-                  </w:checkBox>
-                </w:ffData>
-              </w:fldChar>
-            </w:r>
-            <w:r>
-              <w:instrText xml:space="preserve"> FORMCHECKBOX </w:instrText>
-            </w:r>
-            <w:r>
-              <w:fldChar w:fldCharType="end"/>
-            </w:r>
-            <w:r>
-              <w:t xml:space="preserve"> Alta                   </w:t>
-            </w:r>
-            <w:r>
-              <w:fldChar w:fldCharType="begin">
-                <w:ffData>
-                  <w:name w:val=""/>
-                  <w:enabled/>
-                  <w:calcOnExit w:val="0"/>
-                  <w:checkBox>
-                    <w:sizeAuto/>
-                    <w:default w:val="1"/>
-                  </w:checkBox>
-                </w:ffData>
-              </w:fldChar>
-            </w:r>
-            <w:r>
-              <w:instrText xml:space="preserve"> FORMCHECKBOX </w:instrText>
-            </w:r>
-            <w:r>
-              <w:fldChar w:fldCharType="end"/>
-            </w:r>
-            <w:r>
-              <w:t xml:space="preserve"> Media                        </w:t>
-            </w:r>
-            <w:r>
-              <w:fldChar w:fldCharType="begin">
-                <w:ffData>
-                  <w:name w:val=""/>
-                  <w:enabled/>
-                  <w:calcOnExit w:val="0"/>
-                  <w:checkBox>
-                    <w:sizeAuto/>
-                    <w:default w:val="0"/>
-                  </w:checkBox>
-                </w:ffData>
-              </w:fldChar>
-            </w:r>
-            <w:r>
-              <w:instrText xml:space="preserve"> FORMCHECKBOX </w:instrText>
-            </w:r>
-            <w:r>
-              <w:fldChar w:fldCharType="end"/>
-            </w:r>
-            <w:r>
-              <w:t>Baja</w:t>
-            </w:r>
-          </w:p>
-        </w:tc>
-      </w:tr>
-      <w:tr>
-        <w:trPr>
-          <w:jc w:val="center"/>
-        </w:trPr>
-        <w:tc>
-          <w:tcPr>
-            <w:tcW w:w="8978" w:type="dxa"/>
-            <w:gridSpan w:val="5"/>
-          </w:tcPr>
-          <w:p>
-            <w:r>
-              <w:rPr>
-                <w:b/>
-              </w:rPr>
-              <w:t>Categoría:</w:t>
-            </w:r>
-            <w:r>
-              <w:t xml:space="preserve">                                        </w:t>
-            </w:r>
-            <w:r>
-              <w:fldChar w:fldCharType="begin">
-                <w:ffData>
-                  <w:name w:val=""/>
-                  <w:enabled/>
-                  <w:calcOnExit w:val="0"/>
-                  <w:checkBox>
-                    <w:sizeAuto/>
-                    <w:default w:val="1"/>
-                  </w:checkBox>
-                </w:ffData>
-              </w:fldChar>
-            </w:r>
-            <w:r>
-              <w:instrText xml:space="preserve"> FORMCHECKBOX </w:instrText>
-            </w:r>
-            <w:r>
-              <w:fldChar w:fldCharType="end"/>
-            </w:r>
-            <w:r>
-              <w:t xml:space="preserve">  Esencial                      </w:t>
-            </w:r>
-            <w:r>
-              <w:fldChar w:fldCharType="begin">
-                <w:ffData>
-                  <w:name w:val=""/>
-                  <w:enabled/>
-                  <w:calcOnExit w:val="0"/>
-                  <w:checkBox>
-                    <w:sizeAuto/>
-                    <w:default w:val="0"/>
-                  </w:checkBox>
-                </w:ffData>
-              </w:fldChar>
-            </w:r>
-            <w:r>
-              <w:instrText xml:space="preserve"> FORMCHECKBOX </w:instrText>
-            </w:r>
-            <w:r>
-              <w:fldChar w:fldCharType="end"/>
-            </w:r>
-            <w:r>
-              <w:t xml:space="preserve">  Soporte</w:t>
-            </w:r>
-          </w:p>
-        </w:tc>
-      </w:tr>
-      <w:tr>
-        <w:trPr>
-          <w:jc w:val="center"/>
-        </w:trPr>
-        <w:tc>
-          <w:tcPr>
-            <w:tcW w:w="5353" w:type="dxa"/>
-            <w:gridSpan w:val="3"/>
-          </w:tcPr>
-          <w:p>
-            <w:pPr>
-              <w:rPr>
-                <w:b/>
-              </w:rPr>
-            </w:pPr>
-            <w:r>
-              <w:rPr>
-                <w:b/>
-              </w:rPr>
-              <w:t xml:space="preserve">Actor Principal: </w:t>
-            </w:r>
-            <w:r>
-              <w:t>Responsable de Asignaciones (RA)</w:t>
-            </w:r>
-          </w:p>
-        </w:tc>
-        <w:tc>
-          <w:tcPr>
-            <w:tcW w:w="3625" w:type="dxa"/>
-            <w:gridSpan w:val="2"/>
-          </w:tcPr>
-          <w:p>
-            <w:r>
-              <w:rPr>
-                <w:b/>
-              </w:rPr>
-              <w:t>Actor Secundario:</w:t>
-            </w:r>
-            <w:r>
-              <w:t xml:space="preserve"> no aplica</w:t>
-            </w:r>
-          </w:p>
-        </w:tc>
-      </w:tr>
-      <w:tr>
-        <w:trPr>
-          <w:jc w:val="center"/>
-        </w:trPr>
-        <w:tc>
-          <w:tcPr>
-            <w:tcW w:w="8978" w:type="dxa"/>
-            <w:gridSpan w:val="5"/>
-          </w:tcPr>
-          <w:p>
-            <w:r>
-              <w:rPr>
-                <w:b/>
-              </w:rPr>
-              <w:t>Tipo de Caso de Uso</w:t>
-            </w:r>
-            <w:r>
-              <w:t xml:space="preserve">                      </w:t>
-            </w:r>
-            <w:r>
-              <w:fldChar w:fldCharType="begin">
-                <w:ffData>
-                  <w:name w:val=""/>
-                  <w:enabled/>
-                  <w:calcOnExit w:val="0"/>
-                  <w:checkBox>
-                    <w:sizeAuto/>
-                    <w:default w:val="0"/>
-                  </w:checkBox>
-                </w:ffData>
-              </w:fldChar>
-            </w:r>
-            <w:r>
-              <w:instrText xml:space="preserve"> FORMCHECKBOX </w:instrText>
-            </w:r>
-            <w:r>
-              <w:fldChar w:fldCharType="end"/>
-            </w:r>
-            <w:r>
-              <w:t xml:space="preserve">  Concreto                      </w:t>
-            </w:r>
-            <w:r>
-              <w:fldChar w:fldCharType="begin">
-                <w:ffData>
-                  <w:name w:val=""/>
-                  <w:enabled/>
-                  <w:calcOnExit w:val="0"/>
-                  <w:checkBox>
-                    <w:sizeAuto/>
-                    <w:default w:val="1"/>
-                  </w:checkBox>
-                </w:ffData>
-              </w:fldChar>
-            </w:r>
-            <w:r>
-              <w:instrText xml:space="preserve"> FORMCHECKBOX </w:instrText>
-            </w:r>
-            <w:r>
-              <w:fldChar w:fldCharType="end"/>
-            </w:r>
-            <w:r>
-              <w:t xml:space="preserve">  Abstracto</w:t>
-            </w:r>
-          </w:p>
-        </w:tc>
-      </w:tr>
-      <w:tr>
-        <w:trPr>
-          <w:jc w:val="center"/>
-        </w:trPr>
-        <w:tc>
-          <w:tcPr>
-            <w:tcW w:w="8978" w:type="dxa"/>
-            <w:gridSpan w:val="5"/>
-          </w:tcPr>
-          <w:p>
-            <w:pPr>
-              <w:rPr>
-                <w:b/>
-              </w:rPr>
-            </w:pPr>
-            <w:r>
-              <w:rPr>
-                <w:b/>
-              </w:rPr>
-              <w:t xml:space="preserve">Objetivo: </w:t>
-            </w:r>
-          </w:p>
-          <w:p/>
-        </w:tc>
-      </w:tr>
-      <w:tr>
-        <w:trPr>
-          <w:jc w:val="center"/>
-        </w:trPr>
-        <w:tc>
-          <w:tcPr>
-            <w:tcW w:w="8978" w:type="dxa"/>
-            <w:gridSpan w:val="5"/>
-          </w:tcPr>
-          <w:p>
-            <w:r>
-              <w:rPr>
-                <w:b/>
-              </w:rPr>
-              <w:t>Precondiciones:</w:t>
-            </w:r>
-            <w:r>
-              <w:t xml:space="preserve"> no aplica</w:t>
-            </w:r>
-          </w:p>
-        </w:tc>
-      </w:tr>
-      <w:tr>
-        <w:trPr>
-          <w:jc w:val="center"/>
-        </w:trPr>
-        <w:tc>
-          <w:tcPr>
-            <w:tcW w:w="1668" w:type="dxa"/>
-            <w:vMerge w:val="restart"/>
-          </w:tcPr>
-          <w:p>
-            <w:pPr>
-              <w:rPr>
-                <w:b/>
-              </w:rPr>
-            </w:pPr>
-            <w:r>
-              <w:rPr>
-                <w:b/>
-              </w:rPr>
-              <w:t>Post</w:t>
-            </w:r>
-          </w:p>
-          <w:p>
-            <w:r>
-              <w:rPr>
-                <w:b/>
-              </w:rPr>
-              <w:t>Condiciones</w:t>
-            </w:r>
-          </w:p>
-        </w:tc>
-        <w:tc>
-          <w:tcPr>
-            <w:tcW w:w="7310" w:type="dxa"/>
-            <w:gridSpan w:val="4"/>
-          </w:tcPr>
-          <w:p>
-            <w:pPr>
-              <w:rPr>
-                <w:b/>
-                <w:u w:val="single"/>
-              </w:rPr>
-            </w:pPr>
-            <w:r>
-              <w:rPr>
-                <w:b/>
-                <w:u w:val="single"/>
-              </w:rPr>
-              <w:t>Éxito:</w:t>
-            </w:r>
-          </w:p>
-          <w:p>
-            <w:pPr>
-              <w:pStyle w:val="Prrafodelista"/>
-              <w:numPr>
-                <w:ilvl w:val="0"/>
-                <w:numId w:val="9"/>
-              </w:numPr>
-            </w:pPr>
-          </w:p>
-        </w:tc>
-      </w:tr>
-      <w:tr>
-        <w:trPr>
-          <w:jc w:val="center"/>
-        </w:trPr>
-        <w:tc>
-          <w:tcPr>
-            <w:tcW w:w="1668" w:type="dxa"/>
-            <w:vMerge/>
-          </w:tcPr>
-          <w:p/>
-        </w:tc>
-        <w:tc>
-          <w:tcPr>
-            <w:tcW w:w="7310" w:type="dxa"/>
-            <w:gridSpan w:val="4"/>
-          </w:tcPr>
-          <w:p>
-            <w:r>
-              <w:rPr>
-                <w:b/>
-                <w:u w:val="single"/>
-              </w:rPr>
-              <w:t>Fracaso</w:t>
-            </w:r>
-            <w:r>
-              <w:rPr>
-                <w:b/>
-              </w:rPr>
-              <w:t>:</w:t>
-            </w:r>
-            <w:r>
-              <w:t xml:space="preserve"> </w:t>
-            </w:r>
-          </w:p>
-        </w:tc>
-      </w:tr>
-      <w:tr>
-        <w:trPr>
-          <w:jc w:val="center"/>
-        </w:trPr>
-        <w:tc>
-          <w:tcPr>
-            <w:tcW w:w="4489" w:type="dxa"/>
-            <w:gridSpan w:val="2"/>
-            <w:shd w:val="clear" w:color="auto" w:fill="DDD9C3" w:themeFill="background2" w:themeFillShade="E6"/>
-          </w:tcPr>
-          <w:p>
-            <w:pPr>
-              <w:jc w:val="center"/>
-              <w:rPr>
-                <w:b/>
-              </w:rPr>
-            </w:pPr>
-            <w:r>
-              <w:rPr>
-                <w:b/>
-              </w:rPr>
-              <w:t>Curso Normal</w:t>
-            </w:r>
-          </w:p>
-        </w:tc>
-        <w:tc>
-          <w:tcPr>
-            <w:tcW w:w="4489" w:type="dxa"/>
-            <w:gridSpan w:val="3"/>
-            <w:shd w:val="clear" w:color="auto" w:fill="DDD9C3" w:themeFill="background2" w:themeFillShade="E6"/>
-          </w:tcPr>
-          <w:p>
-            <w:pPr>
-              <w:jc w:val="center"/>
-              <w:rPr>
-                <w:b/>
-              </w:rPr>
-            </w:pPr>
-            <w:r>
-              <w:rPr>
-                <w:b/>
-              </w:rPr>
-              <w:t>Alternativas</w:t>
-            </w:r>
-          </w:p>
-        </w:tc>
-      </w:tr>
-      <w:tr>
-        <w:trPr>
-          <w:jc w:val="center"/>
-        </w:trPr>
-        <w:tc>
-          <w:tcPr>
-            <w:tcW w:w="4489" w:type="dxa"/>
-            <w:gridSpan w:val="2"/>
-          </w:tcPr>
-          <w:p>
-            <w:pPr>
-              <w:pStyle w:val="Prrafodelista"/>
-              <w:numPr>
-                <w:ilvl w:val="0"/>
-                <w:numId w:val="4"/>
-              </w:numPr>
-            </w:pPr>
-            <w:r>
-              <w:rPr>
-                <w:lang w:val="es-ES" w:eastAsia="es-ES"/>
-              </w:rPr>
-              <w:t>El caso de uso comienza cuando es llamado por el caso de uso “Registrar asignación de paciente” del cual extiende.</w:t>
-            </w:r>
-          </w:p>
-        </w:tc>
-        <w:tc>
-          <w:tcPr>
-            <w:tcW w:w="4489" w:type="dxa"/>
-            <w:gridSpan w:val="3"/>
-          </w:tcPr>
-          <w:p>
-            <w:pPr>
-              <w:jc w:val="center"/>
-            </w:pPr>
-          </w:p>
-        </w:tc>
-      </w:tr>
-      <w:tr>
-        <w:trPr>
-          <w:jc w:val="center"/>
-        </w:trPr>
-        <w:tc>
-          <w:tcPr>
-            <w:tcW w:w="4489" w:type="dxa"/>
-            <w:gridSpan w:val="2"/>
-          </w:tcPr>
-          <w:p>
-            <w:pPr>
-              <w:pStyle w:val="Prrafodelista"/>
-              <w:numPr>
-                <w:ilvl w:val="0"/>
-                <w:numId w:val="4"/>
-              </w:numPr>
-            </w:pPr>
-            <w:r>
-              <w:t>El sistema presenta los siguientes parámetros de búsqueda: nombre, apellido, tipo y número de documento, materia a la que aplica o trabajo práctico al que aplica.</w:t>
-            </w:r>
-          </w:p>
-        </w:tc>
-        <w:tc>
-          <w:tcPr>
-            <w:tcW w:w="4489" w:type="dxa"/>
-            <w:gridSpan w:val="3"/>
-          </w:tcPr>
-          <w:p>
-            <w:pPr>
-              <w:jc w:val="center"/>
-            </w:pPr>
-          </w:p>
-        </w:tc>
-      </w:tr>
-      <w:tr>
-        <w:trPr>
-          <w:jc w:val="center"/>
-        </w:trPr>
-        <w:tc>
-          <w:tcPr>
-            <w:tcW w:w="4489" w:type="dxa"/>
-            <w:gridSpan w:val="2"/>
-          </w:tcPr>
-          <w:p>
-            <w:pPr>
-              <w:pStyle w:val="Prrafodelista"/>
-              <w:numPr>
-                <w:ilvl w:val="0"/>
-                <w:numId w:val="4"/>
-              </w:numPr>
-            </w:pPr>
-            <w:r>
-              <w:t>El sistema solicita se ingrese alguno (o varios) de los parámetros de búsqueda.</w:t>
-            </w:r>
-          </w:p>
-        </w:tc>
-        <w:tc>
-          <w:tcPr>
-            <w:tcW w:w="4489" w:type="dxa"/>
-            <w:gridSpan w:val="3"/>
-          </w:tcPr>
-          <w:p>
-            <w:pPr>
-              <w:jc w:val="center"/>
-            </w:pPr>
-          </w:p>
-        </w:tc>
-      </w:tr>
-      <w:tr>
-        <w:trPr>
-          <w:jc w:val="center"/>
-        </w:trPr>
-        <w:tc>
-          <w:tcPr>
-            <w:tcW w:w="4489" w:type="dxa"/>
-            <w:gridSpan w:val="2"/>
-          </w:tcPr>
-          <w:p>
-            <w:pPr>
-              <w:pStyle w:val="Prrafodelista"/>
-              <w:numPr>
-                <w:ilvl w:val="0"/>
-                <w:numId w:val="4"/>
-              </w:numPr>
-            </w:pPr>
-            <w:r>
-              <w:t>El responsable de asignación (RA) opta por uno o varios de ellos y los ingresa.</w:t>
-            </w:r>
-          </w:p>
-        </w:tc>
-        <w:tc>
-          <w:tcPr>
-            <w:tcW w:w="4489" w:type="dxa"/>
-            <w:gridSpan w:val="3"/>
-          </w:tcPr>
-          <w:p>
-            <w:pPr>
-              <w:pStyle w:val="Textoindependiente"/>
-              <w:rPr>
-                <w:rFonts w:ascii="Arial" w:hAnsi="Arial" w:cs="Arial"/>
-                <w:szCs w:val="22"/>
-                <w:lang w:val="es-AR"/>
-              </w:rPr>
-            </w:pPr>
-            <w:r>
-              <w:rPr>
-                <w:rFonts w:ascii="Arial" w:hAnsi="Arial" w:cs="Arial"/>
-                <w:szCs w:val="22"/>
-                <w:lang w:val="es-AR"/>
-              </w:rPr>
-              <w:t>4.A El RA no opta por ninguno de los parámetros.</w:t>
-            </w:r>
-          </w:p>
-          <w:p>
-            <w:r>
-              <w:t>4.A.1 El sistema en este caso no aplicará ningún filtro.</w:t>
-            </w:r>
-          </w:p>
-        </w:tc>
-      </w:tr>
-      <w:tr>
-        <w:trPr>
-          <w:jc w:val="center"/>
-        </w:trPr>
-        <w:tc>
-          <w:tcPr>
-            <w:tcW w:w="4489" w:type="dxa"/>
-            <w:gridSpan w:val="2"/>
-          </w:tcPr>
-          <w:p>
-            <w:pPr>
-              <w:pStyle w:val="Prrafodelista"/>
-              <w:numPr>
-                <w:ilvl w:val="0"/>
-                <w:numId w:val="4"/>
-              </w:numPr>
-            </w:pPr>
-            <w:r>
-              <w:t>El sistema solicita se confirme la búsqueda a través del botón “Buscar Paciente”</w:t>
-            </w:r>
-          </w:p>
-        </w:tc>
-        <w:tc>
-          <w:tcPr>
-            <w:tcW w:w="4489" w:type="dxa"/>
-            <w:gridSpan w:val="3"/>
-          </w:tcPr>
-          <w:p>
-            <w:pPr>
-              <w:jc w:val="center"/>
-            </w:pPr>
-          </w:p>
-        </w:tc>
-      </w:tr>
-      <w:tr>
-        <w:trPr>
-          <w:jc w:val="center"/>
-        </w:trPr>
-        <w:tc>
-          <w:tcPr>
-            <w:tcW w:w="4489" w:type="dxa"/>
-            <w:gridSpan w:val="2"/>
-          </w:tcPr>
-          <w:p>
-            <w:pPr>
-              <w:pStyle w:val="Prrafodelista"/>
-              <w:numPr>
-                <w:ilvl w:val="0"/>
-                <w:numId w:val="4"/>
-              </w:numPr>
-            </w:pPr>
-            <w:r>
-              <w:t>El RA confirma la búsqueda.</w:t>
-            </w:r>
-          </w:p>
-        </w:tc>
-        <w:tc>
-          <w:tcPr>
-            <w:tcW w:w="4489" w:type="dxa"/>
-            <w:gridSpan w:val="3"/>
-          </w:tcPr>
-          <w:p>
-            <w:pPr>
-              <w:pStyle w:val="Textoindependiente"/>
-              <w:rPr>
-                <w:rFonts w:ascii="Arial" w:hAnsi="Arial" w:cs="Arial"/>
-                <w:szCs w:val="22"/>
-                <w:lang w:val="es-AR"/>
-              </w:rPr>
-            </w:pPr>
-            <w:r>
-              <w:rPr>
-                <w:rFonts w:ascii="Arial" w:hAnsi="Arial" w:cs="Arial"/>
-                <w:szCs w:val="22"/>
-                <w:lang w:val="es-AR"/>
-              </w:rPr>
-              <w:t>6.A El RA no confirma la búsqueda.</w:t>
-            </w:r>
-          </w:p>
-          <w:p>
-            <w:r>
-              <w:t>6.A.1 Se cancela el caso de uso.</w:t>
-            </w:r>
-          </w:p>
-        </w:tc>
-      </w:tr>
-      <w:tr>
-        <w:trPr>
-          <w:jc w:val="center"/>
-        </w:trPr>
-        <w:tc>
-          <w:tcPr>
-            <w:tcW w:w="4489" w:type="dxa"/>
-            <w:gridSpan w:val="2"/>
-          </w:tcPr>
-          <w:p>
-            <w:pPr>
-              <w:pStyle w:val="Prrafodelista"/>
-              <w:numPr>
-                <w:ilvl w:val="0"/>
-                <w:numId w:val="4"/>
-              </w:numPr>
-            </w:pPr>
-            <w:r>
-              <w:t>El sistema procede a buscar entre los pacientes registrados para encontrar aquellos que se adecúen a los criterios de búsqueda especificados y encuentra uno o más</w:t>
-            </w:r>
-            <w:r>
-              <w:t xml:space="preserve"> y muestra nombre, apellido, tipo y número de documento, edad, materia y trabajo práctico al que aplica</w:t>
-            </w:r>
-            <w:r>
-              <w:t>.</w:t>
-            </w:r>
-          </w:p>
-        </w:tc>
-        <w:tc>
-          <w:tcPr>
-            <w:tcW w:w="4489" w:type="dxa"/>
-            <w:gridSpan w:val="3"/>
-          </w:tcPr>
-          <w:p>
-            <w:pPr>
-              <w:pStyle w:val="Textoindependiente"/>
-              <w:rPr>
-                <w:rFonts w:ascii="Arial" w:hAnsi="Arial" w:cs="Arial"/>
-                <w:szCs w:val="22"/>
-                <w:lang w:val="es-AR"/>
-              </w:rPr>
-            </w:pPr>
-            <w:r>
-              <w:rPr>
-                <w:rFonts w:ascii="Arial" w:hAnsi="Arial" w:cs="Arial"/>
-                <w:szCs w:val="22"/>
-                <w:lang w:val="es-AR"/>
-              </w:rPr>
-              <w:t>7.A El sistema procede a buscar entre los pacientes registrados para encontrar aquellos que se adecúen a los criterios de búsqueda especificados y no hay resultados.</w:t>
-            </w:r>
-          </w:p>
-          <w:p>
-            <w:pPr>
-              <w:pStyle w:val="Textoindependiente"/>
-              <w:rPr>
-                <w:rFonts w:ascii="Arial" w:hAnsi="Arial" w:cs="Arial"/>
-                <w:szCs w:val="22"/>
-                <w:lang w:val="es-AR"/>
-              </w:rPr>
-            </w:pPr>
-            <w:r>
-              <w:rPr>
-                <w:rFonts w:ascii="Arial" w:hAnsi="Arial" w:cs="Arial"/>
-                <w:szCs w:val="22"/>
-                <w:lang w:val="es-AR"/>
-              </w:rPr>
-              <w:t>7.A.1 El sistema informa que no se ha encontrado un paciente con las características necesarias.</w:t>
-            </w:r>
-          </w:p>
-          <w:p/>
-        </w:tc>
-      </w:tr>
-      <w:tr>
-        <w:trPr>
-          <w:jc w:val="center"/>
-        </w:trPr>
-        <w:tc>
-          <w:tcPr>
-            <w:tcW w:w="4489" w:type="dxa"/>
-            <w:gridSpan w:val="2"/>
-          </w:tcPr>
-          <w:p>
-            <w:pPr>
-              <w:pStyle w:val="Prrafodelista"/>
-              <w:numPr>
-                <w:ilvl w:val="0"/>
-                <w:numId w:val="4"/>
-              </w:numPr>
-            </w:pPr>
-            <w:r>
-              <w:t>Fin del caso de uso.</w:t>
-            </w:r>
-          </w:p>
-        </w:tc>
-        <w:tc>
-          <w:tcPr>
-            <w:tcW w:w="4489" w:type="dxa"/>
-            <w:gridSpan w:val="3"/>
-          </w:tcPr>
-          <w:p>
-            <w:pPr>
-              <w:pStyle w:val="Textoindependiente"/>
-              <w:rPr>
-                <w:rFonts w:ascii="Arial" w:hAnsi="Arial" w:cs="Arial"/>
-                <w:szCs w:val="22"/>
-                <w:lang w:val="es-AR"/>
-              </w:rPr>
-            </w:pPr>
-          </w:p>
-        </w:tc>
-      </w:tr>
-      <w:tr>
-        <w:trPr>
-          <w:jc w:val="center"/>
-        </w:trPr>
-        <w:tc>
-          <w:tcPr>
-            <w:tcW w:w="8978" w:type="dxa"/>
-            <w:gridSpan w:val="5"/>
-          </w:tcPr>
-          <w:p>
-            <w:r>
-              <w:rPr>
-                <w:b/>
-              </w:rPr>
-              <w:t>Observaciones:</w:t>
-            </w:r>
-            <w:r>
-              <w:rPr>
-                <w:b/>
-              </w:rPr>
-              <w:t xml:space="preserve"> </w:t>
-            </w:r>
-          </w:p>
-          <w:p>
-            <w:pPr>
-              <w:pStyle w:val="Prrafodelista"/>
-              <w:numPr>
-                <w:ilvl w:val="0"/>
-                <w:numId w:val="7"/>
-              </w:numPr>
-            </w:pPr>
-            <w:r>
-              <w:t>La materia y el práctico al que aplica un paciente se deriva de los diagnósticos que tenga el mismo.</w:t>
-            </w:r>
-          </w:p>
-          <w:p/>
-        </w:tc>
-      </w:tr>
-      <w:tr>
-        <w:trPr>
-          <w:jc w:val="center"/>
-        </w:trPr>
-        <w:tc>
-          <w:tcPr>
-            <w:tcW w:w="8978" w:type="dxa"/>
-            <w:gridSpan w:val="5"/>
-          </w:tcPr>
-          <w:p>
-            <w:r>
-              <w:rPr>
-                <w:b/>
-              </w:rPr>
-              <w:lastRenderedPageBreak/>
-              <w:t>Requerimientos No Funcionales:</w:t>
-            </w:r>
-            <w:r>
-              <w:t xml:space="preserve"> no aplica</w:t>
-            </w:r>
-          </w:p>
-        </w:tc>
-      </w:tr>
-      <w:tr>
-        <w:trPr>
-          <w:jc w:val="center"/>
-        </w:trPr>
-        <w:tc>
-          <w:tcPr>
-            <w:tcW w:w="8978" w:type="dxa"/>
-            <w:gridSpan w:val="5"/>
-          </w:tcPr>
-          <w:p>
-            <w:r>
-              <w:rPr>
-                <w:b/>
-              </w:rPr>
-              <w:t>Asociaciones de Extensión:</w:t>
-            </w:r>
-            <w:r>
-              <w:t xml:space="preserve"> no aplica</w:t>
-            </w:r>
-          </w:p>
-        </w:tc>
-      </w:tr>
-      <w:tr>
-        <w:trPr>
-          <w:jc w:val="center"/>
-        </w:trPr>
-        <w:tc>
-          <w:tcPr>
-            <w:tcW w:w="8978" w:type="dxa"/>
-            <w:gridSpan w:val="5"/>
-          </w:tcPr>
-          <w:p>
-            <w:r>
-              <w:rPr>
-                <w:b/>
-              </w:rPr>
-              <w:t>Asociaciones de Inclusión:</w:t>
-            </w:r>
-            <w:r>
-              <w:t xml:space="preserve"> no aplica</w:t>
-            </w:r>
-          </w:p>
-        </w:tc>
-      </w:tr>
-      <w:tr>
-        <w:trPr>
-          <w:jc w:val="center"/>
-        </w:trPr>
-        <w:tc>
-          <w:tcPr>
-            <w:tcW w:w="8978" w:type="dxa"/>
-            <w:gridSpan w:val="5"/>
-          </w:tcPr>
-          <w:p>
-            <w:r>
-              <w:rPr>
-                <w:b/>
-              </w:rPr>
-              <w:t>Caso de uso donde se incluye:</w:t>
-            </w:r>
-            <w:r>
-              <w:t xml:space="preserve"> no aplica</w:t>
-            </w:r>
-          </w:p>
-        </w:tc>
-      </w:tr>
-      <w:tr>
-        <w:trPr>
-          <w:jc w:val="center"/>
-        </w:trPr>
-        <w:tc>
-          <w:tcPr>
-            <w:tcW w:w="8978" w:type="dxa"/>
-            <w:gridSpan w:val="5"/>
-          </w:tcPr>
-          <w:p>
-            <w:r>
-              <w:rPr>
-                <w:b/>
-              </w:rPr>
-              <w:t>Caso de uso al que extiende:</w:t>
-            </w:r>
-            <w:r>
-              <w:t xml:space="preserve"> </w:t>
-            </w:r>
-            <w:r>
-              <w:rPr>
-                <w:bCs/>
-              </w:rPr>
-              <w:t>“Registrar asignación de paciente”</w:t>
-            </w:r>
-          </w:p>
-        </w:tc>
-      </w:tr>
-      <w:tr>
-        <w:trPr>
-          <w:jc w:val="center"/>
-        </w:trPr>
-        <w:tc>
-          <w:tcPr>
-            <w:tcW w:w="8978" w:type="dxa"/>
-            <w:gridSpan w:val="5"/>
-          </w:tcPr>
-          <w:p>
-            <w:r>
-              <w:rPr>
-                <w:b/>
-              </w:rPr>
-              <w:t>Caso de uso de Generalización:</w:t>
-            </w:r>
-            <w:r>
-              <w:t xml:space="preserve"> no aplica</w:t>
-            </w:r>
-          </w:p>
-        </w:tc>
-      </w:tr>
-      <w:tr>
-        <w:trPr>
-          <w:jc w:val="center"/>
-        </w:trPr>
-        <w:tc>
-          <w:tcPr>
-            <w:tcW w:w="8978" w:type="dxa"/>
-            <w:gridSpan w:val="5"/>
-            <w:shd w:val="clear" w:color="auto" w:fill="DDD9C3" w:themeFill="background2" w:themeFillShade="E6"/>
-          </w:tcPr>
-          <w:p>
-            <w:pPr>
-              <w:rPr>
-                <w:b/>
-              </w:rPr>
-            </w:pPr>
-            <w:r>
-              <w:rPr>
-                <w:b/>
-              </w:rPr>
-              <w:t>Información del documento</w:t>
-            </w:r>
-          </w:p>
-        </w:tc>
-      </w:tr>
-      <w:tr>
-        <w:trPr>
-          <w:jc w:val="center"/>
-        </w:trPr>
-        <w:tc>
-          <w:tcPr>
-            <w:tcW w:w="4489" w:type="dxa"/>
-            <w:gridSpan w:val="2"/>
-          </w:tcPr>
-          <w:p>
-            <w:pPr>
-              <w:rPr>
-                <w:b/>
-              </w:rPr>
-            </w:pPr>
-            <w:r>
-              <w:rPr>
-                <w:b/>
-              </w:rPr>
-              <w:t xml:space="preserve">Autor: </w:t>
-            </w:r>
-            <w:r>
-              <w:t>Biancato, Enzo</w:t>
-            </w:r>
-          </w:p>
-        </w:tc>
-        <w:tc>
-          <w:tcPr>
-            <w:tcW w:w="4489" w:type="dxa"/>
-            <w:gridSpan w:val="3"/>
-          </w:tcPr>
-          <w:p>
-            <w:pPr>
-              <w:rPr>
-                <w:b/>
-              </w:rPr>
-            </w:pPr>
-            <w:r>
-              <w:rPr>
-                <w:b/>
-              </w:rPr>
-              <w:t>Fecha creación:</w:t>
-            </w:r>
-            <w:r>
-              <w:rPr>
-                <w:b/>
-              </w:rPr>
-              <w:t xml:space="preserve"> </w:t>
-            </w:r>
-            <w:r>
-              <w:rPr>
-                <w:bCs/>
-              </w:rPr>
-              <w:t>15/07/2013</w:t>
-            </w:r>
-          </w:p>
-        </w:tc>
-      </w:tr>
-      <w:tr>
-        <w:trPr>
-          <w:jc w:val="center"/>
-        </w:trPr>
-        <w:tc>
-          <w:tcPr>
-            <w:tcW w:w="4489" w:type="dxa"/>
-            <w:gridSpan w:val="2"/>
-          </w:tcPr>
-          <w:p>
-            <w:pPr>
-              <w:rPr>
-                <w:b/>
-              </w:rPr>
-            </w:pPr>
-            <w:r>
-              <w:rPr>
-                <w:b/>
-              </w:rPr>
-              <w:t>Autor última modificación:</w:t>
-            </w:r>
-            <w:r>
-              <w:rPr>
-                <w:b/>
-              </w:rPr>
-              <w:t xml:space="preserve"> </w:t>
-            </w:r>
-            <w:r>
-              <w:t>López Arzuaga, Ignacio</w:t>
-            </w:r>
-          </w:p>
-        </w:tc>
-        <w:tc>
-          <w:tcPr>
-            <w:tcW w:w="4489" w:type="dxa"/>
-            <w:gridSpan w:val="3"/>
-          </w:tcPr>
-          <w:p>
-            <w:r>
-              <w:rPr>
-                <w:b/>
-              </w:rPr>
-              <w:t xml:space="preserve">Fecha última modificación: </w:t>
-            </w:r>
-            <w:r>
-              <w:rPr>
-                <w:b/>
-              </w:rPr>
-              <w:t xml:space="preserve"> </w:t>
-            </w:r>
-            <w:r>
-              <w:t>23</w:t>
-            </w:r>
-            <w:r>
-              <w:t>/09/2013</w:t>
-            </w:r>
-          </w:p>
-        </w:tc>
-      </w:tr>
-    </w:tbl>
     <w:p/>
     <w:p/>
     <w:tbl>
@@ -1445,13 +72,7 @@
               <w:rPr>
                 <w:rFonts w:ascii="Arial" w:hAnsi="Arial" w:cs="Arial"/>
               </w:rPr>
-              <w:t xml:space="preserve"> </w:t>
-            </w:r>
-            <w:r>
-              <w:rPr>
-                <w:rFonts w:ascii="Arial" w:hAnsi="Arial" w:cs="Arial"/>
-              </w:rPr>
-              <w:t>Gestión de historias clínicas y pacientes</w:t>
+              <w:t xml:space="preserve"> Gestión de historias clínicas y pacientes</w:t>
             </w:r>
           </w:p>
         </w:tc>
@@ -1495,13 +116,7 @@
               <w:rPr>
                 <w:rFonts w:ascii="Arial" w:hAnsi="Arial" w:cs="Arial"/>
               </w:rPr>
-              <w:t xml:space="preserve"> </w:t>
-            </w:r>
-            <w:r>
-              <w:rPr>
-                <w:rFonts w:ascii="Arial" w:hAnsi="Arial" w:cs="Arial"/>
-              </w:rPr>
-              <w:t>Consultar Paciente</w:t>
+              <w:t xml:space="preserve"> Consultar Paciente</w:t>
             </w:r>
           </w:p>
         </w:tc>
@@ -1537,13 +152,7 @@
               <w:rPr>
                 <w:rFonts w:ascii="Arial" w:hAnsi="Arial" w:cs="Arial"/>
               </w:rPr>
-              <w:t xml:space="preserve"> </w:t>
-            </w:r>
-            <w:r>
-              <w:rPr>
-                <w:rFonts w:ascii="Arial" w:hAnsi="Arial" w:cs="Arial"/>
-              </w:rPr>
-              <w:t>7</w:t>
+              <w:t xml:space="preserve"> 7</w:t>
             </w:r>
           </w:p>
         </w:tc>
@@ -2220,13 +829,7 @@
               <w:rPr>
                 <w:rFonts w:ascii="Arial" w:hAnsi="Arial" w:cs="Arial"/>
               </w:rPr>
-              <w:t xml:space="preserve"> Responsable de </w:t>
-            </w:r>
-            <w:r>
-              <w:rPr>
-                <w:rFonts w:ascii="Arial" w:hAnsi="Arial" w:cs="Arial"/>
-              </w:rPr>
-              <w:t>asignaciones (RA)</w:t>
+              <w:t xml:space="preserve"> Responsable de asignaciones (RA)</w:t>
             </w:r>
           </w:p>
         </w:tc>
@@ -2423,9 +1026,10 @@
             </w:pPr>
             <w:r>
               <w:rPr>
-                <w:rFonts w:ascii="Arial" w:hAnsi="Arial" w:cs="Arial"/>
-              </w:rPr>
-              <w:t>Buscar pacientes registrados en el sistema en función de ciertos parámetros.</w:t>
+                <w:rFonts w:ascii="Arial" w:eastAsia="Times New Roman" w:hAnsi="Arial" w:cs="Arial"/>
+                <w:color w:val="000000"/>
+              </w:rPr>
+              <w:t>Consultar un paciente registrado en el sistema de acuerdo a ciertos parámetros.</w:t>
             </w:r>
           </w:p>
         </w:tc>
@@ -2998,14 +1602,7 @@
               <w:rPr>
                 <w:rFonts w:ascii="Arial" w:hAnsi="Arial" w:cs="Arial"/>
               </w:rPr>
-              <w:t xml:space="preserve">4.A.1 El sistema en este caso no aplicará </w:t>
-            </w:r>
-            <w:r>
-              <w:rPr>
-                <w:rFonts w:ascii="Arial" w:hAnsi="Arial" w:cs="Arial"/>
-              </w:rPr>
-              <w:lastRenderedPageBreak/>
-              <w:t>ningún filtro.</w:t>
+              <w:t>4.A.1 El sistema en este caso no aplicará ningún filtro.</w:t>
             </w:r>
           </w:p>
         </w:tc>
@@ -3042,7 +1639,6 @@
               <w:rPr>
                 <w:rFonts w:ascii="Arial" w:hAnsi="Arial" w:cs="Arial"/>
               </w:rPr>
-              <w:lastRenderedPageBreak/>
               <w:t>El sistema solicita se confirme la búsqueda a través del botón “Buscar Paciente”</w:t>
             </w:r>
           </w:p>
@@ -3226,7 +1822,15 @@
                 <w:rFonts w:ascii="Arial" w:hAnsi="Arial" w:cs="Arial"/>
                 <w:lang w:val="es-AR"/>
               </w:rPr>
-              <w:t>7.A.1 El sistema informa que no se ha encontrado un paciente con las características necesarias.</w:t>
+              <w:t xml:space="preserve">7.A.1 El sistema informa que no se ha encontrado un paciente con las características </w:t>
+            </w:r>
+            <w:r>
+              <w:rPr>
+                <w:rFonts w:ascii="Arial" w:hAnsi="Arial" w:cs="Arial"/>
+                <w:lang w:val="es-AR"/>
+              </w:rPr>
+              <w:lastRenderedPageBreak/>
+              <w:t>necesarias.</w:t>
             </w:r>
           </w:p>
           <w:p>
@@ -3270,6 +1874,7 @@
               <w:rPr>
                 <w:rFonts w:ascii="Arial" w:hAnsi="Arial" w:cs="Arial"/>
               </w:rPr>
+              <w:lastRenderedPageBreak/>
               <w:t>Fin del caso de uso.</w:t>
             </w:r>
           </w:p>

</xml_diff>